<commit_message>
Omskrevet et afsnit efter Troels' kommentar i GUI design overvejelser.docx
</commit_message>
<xml_diff>
--- a/Rapport/GUI design overvejelser.docx
+++ b/Rapport/GUI design overvejelser.docx
@@ -1,10 +1,10 @@
 
 <file path=word/document.xml><?xml version="1.0" encoding="utf-8"?>
-<w:document xmlns:wpc="http://schemas.microsoft.com/office/word/2010/wordprocessingCanvas" xmlns:mc="http://schemas.openxmlformats.org/markup-compatibility/2006" xmlns:o="urn:schemas-microsoft-com:office:office" xmlns:r="http://schemas.openxmlformats.org/officeDocument/2006/relationships" xmlns:m="http://schemas.openxmlformats.org/officeDocument/2006/math" xmlns:v="urn:schemas-microsoft-com:vml" xmlns:wp14="http://schemas.microsoft.com/office/word/2010/wordprocessingDrawing" xmlns:wp="http://schemas.openxmlformats.org/drawingml/2006/wordprocessingDrawing" xmlns:w10="urn:schemas-microsoft-com:office:word" xmlns:w="http://schemas.openxmlformats.org/wordprocessingml/2006/main" xmlns:w14="http://schemas.microsoft.com/office/word/2010/wordml" xmlns:w15="http://schemas.microsoft.com/office/word/2012/wordml" xmlns:wpg="http://schemas.microsoft.com/office/word/2010/wordprocessingGroup" xmlns:wpi="http://schemas.microsoft.com/office/word/2010/wordprocessingInk" xmlns:wne="http://schemas.microsoft.com/office/word/2006/wordml" xmlns:wps="http://schemas.microsoft.com/office/word/2010/wordprocessingShape" mc:Ignorable="w14 w15 wp14">
+<w:document xmlns:wpc="http://schemas.microsoft.com/office/word/2010/wordprocessingCanvas" xmlns:cx="http://schemas.microsoft.com/office/drawing/2014/chartex" xmlns:cx1="http://schemas.microsoft.com/office/drawing/2015/9/8/chartex" xmlns:mc="http://schemas.openxmlformats.org/markup-compatibility/2006" xmlns:o="urn:schemas-microsoft-com:office:office" xmlns:r="http://schemas.openxmlformats.org/officeDocument/2006/relationships" xmlns:m="http://schemas.openxmlformats.org/officeDocument/2006/math" xmlns:v="urn:schemas-microsoft-com:vml" xmlns:wp14="http://schemas.microsoft.com/office/word/2010/wordprocessingDrawing" xmlns:wp="http://schemas.openxmlformats.org/drawingml/2006/wordprocessingDrawing" xmlns:w10="urn:schemas-microsoft-com:office:word" xmlns:w="http://schemas.openxmlformats.org/wordprocessingml/2006/main" xmlns:w14="http://schemas.microsoft.com/office/word/2010/wordml" xmlns:w15="http://schemas.microsoft.com/office/word/2012/wordml" xmlns:w16se="http://schemas.microsoft.com/office/word/2015/wordml/symex" xmlns:wpg="http://schemas.microsoft.com/office/word/2010/wordprocessingGroup" xmlns:wpi="http://schemas.microsoft.com/office/word/2010/wordprocessingInk" xmlns:wne="http://schemas.microsoft.com/office/word/2006/wordml" xmlns:wps="http://schemas.microsoft.com/office/word/2010/wordprocessingShape" mc:Ignorable="w14 w15 w16se wp14">
   <w:body>
     <w:p>
       <w:pPr>
-        <w:pStyle w:val="Heading2"/>
+        <w:pStyle w:val="Overskrift2"/>
       </w:pPr>
       <w:bookmarkStart w:id="0" w:name="_Toc451356414"/>
       <w:commentRangeStart w:id="1"/>
@@ -14,7 +14,7 @@
       <w:commentRangeEnd w:id="1"/>
       <w:r>
         <w:rPr>
-          <w:rStyle w:val="CommentReference"/>
+          <w:rStyle w:val="Kommentarhenvisning"/>
           <w:smallCaps w:val="0"/>
           <w:spacing w:val="0"/>
         </w:rPr>
@@ -45,7 +45,7 @@
       </w:r>
       <w:r>
         <w:rPr>
-          <w:rStyle w:val="FootnoteReference"/>
+          <w:rStyle w:val="Fodnotehenvisning"/>
         </w:rPr>
         <w:footnoteReference w:id="1"/>
       </w:r>
@@ -87,35 +87,21 @@
       </w:r>
       <w:proofErr w:type="spellEnd"/>
       <w:r>
-        <w:t xml:space="preserve"> til view modellen, kan der kaldes funktioner fra viewet nede i view modellen og ved databindings kan der deles data. </w:t>
-      </w:r>
-      <w:commentRangeStart w:id="2"/>
-      <w:r>
-        <w:t xml:space="preserve">Derudover kan der oprettes events i </w:t>
+        <w:t xml:space="preserve"> til </w:t>
       </w:r>
       <w:proofErr w:type="spellStart"/>
       <w:r>
-        <w:t>GUI’en</w:t>
+        <w:t>view</w:t>
       </w:r>
       <w:proofErr w:type="spellEnd"/>
       <w:r>
-        <w:t xml:space="preserve">, som er bindet til et objekt, og lytter efter en </w:t>
-      </w:r>
-      <w:proofErr w:type="spellStart"/>
-      <w:r>
-        <w:t>trigger</w:t>
-      </w:r>
-      <w:proofErr w:type="spellEnd"/>
-      <w:r>
-        <w:t xml:space="preserve"> i view modellen. </w:t>
-      </w:r>
-      <w:commentRangeEnd w:id="2"/>
-      <w:r>
-        <w:rPr>
-          <w:rStyle w:val="CommentReference"/>
-        </w:rPr>
-        <w:commentReference w:id="2"/>
-      </w:r>
+        <w:t xml:space="preserve"> modellen, kan der kaldes funktioner fra viewet nede i view modellen og ved databindings kan der deles data. </w:t>
+      </w:r>
+      <w:del w:id="2" w:author="Christian Winkel" w:date="2016-05-19T10:44:00Z">
+        <w:r>
+          <w:delText xml:space="preserve">Derudover kan der oprettes events i GUI’en, som er bindet til et objekt, og lytter efter en trigger i view modellen. </w:delText>
+        </w:r>
+      </w:del>
     </w:p>
     <w:p>
       <w:pPr>
@@ -124,7 +110,7 @@
       <w:r>
         <w:rPr>
           <w:noProof/>
-          <w:lang w:eastAsia="da-DK"/>
+          <w:lang w:val="en-US"/>
         </w:rPr>
         <w:drawing>
           <wp:inline distT="0" distB="0" distL="0" distR="0" wp14:anchorId="1E8EAFB4" wp14:editId="62F73D2B">
@@ -178,38 +164,25 @@
     </w:p>
     <w:p>
       <w:pPr>
-        <w:pStyle w:val="Caption"/>
+        <w:pStyle w:val="Billedtekst"/>
       </w:pPr>
       <w:r>
         <w:t xml:space="preserve">Figur </w:t>
       </w:r>
-      <w:r>
-        <w:fldChar w:fldCharType="begin"/>
-      </w:r>
-      <w:r>
-        <w:instrText xml:space="preserve"> SEQ Figur \* ARABIC </w:instrText>
-      </w:r>
-      <w:r>
-        <w:fldChar w:fldCharType="separate"/>
+      <w:fldSimple w:instr=" SEQ Figur \* ARABIC ">
+        <w:r>
+          <w:rPr>
+            <w:noProof/>
+          </w:rPr>
+          <w:t>4</w:t>
+        </w:r>
+      </w:fldSimple>
+      <w:r>
+        <w:t xml:space="preserve"> - MVVM model</w:t>
       </w:r>
       <w:r>
         <w:rPr>
-          <w:noProof/>
-        </w:rPr>
-        <w:t>4</w:t>
-      </w:r>
-      <w:r>
-        <w:rPr>
-          <w:noProof/>
-        </w:rPr>
-        <w:fldChar w:fldCharType="end"/>
-      </w:r>
-      <w:r>
-        <w:t xml:space="preserve"> - MVVM model</w:t>
-      </w:r>
-      <w:r>
-        <w:rPr>
-          <w:rStyle w:val="FootnoteReference"/>
+          <w:rStyle w:val="Fodnotehenvisning"/>
         </w:rPr>
         <w:footnoteReference w:id="2"/>
       </w:r>
@@ -241,63 +214,93 @@
       </w:r>
     </w:p>
     <w:p>
-      <w:commentRangeStart w:id="5"/>
-      <w:r>
-        <w:t xml:space="preserve">Fordi </w:t>
-      </w:r>
-      <w:proofErr w:type="spellStart"/>
-      <w:r>
-        <w:t>buisness</w:t>
-      </w:r>
-      <w:proofErr w:type="spellEnd"/>
-      <w:r>
-        <w:t xml:space="preserve"> logikken helt fjernes fra </w:t>
-      </w:r>
-      <w:proofErr w:type="spellStart"/>
-      <w:r>
-        <w:t>code-behind</w:t>
-      </w:r>
-      <w:proofErr w:type="spellEnd"/>
-      <w:r>
-        <w:t xml:space="preserve">, bliver den uafhængig af selve </w:t>
-      </w:r>
-      <w:proofErr w:type="spellStart"/>
-      <w:r>
-        <w:t>GUI’en</w:t>
-      </w:r>
-      <w:proofErr w:type="spellEnd"/>
-      <w:r>
-        <w:t xml:space="preserve"> og derved bliver det muligt at udføre Unit </w:t>
-      </w:r>
-      <w:proofErr w:type="spellStart"/>
-      <w:r>
-        <w:t>testing</w:t>
-      </w:r>
-      <w:proofErr w:type="spellEnd"/>
-      <w:r>
-        <w:t xml:space="preserve"> på koden. Det er vigtigt at koden er testbar, fordi ellers kan der ikke garanteres at programmet fungere efter hensigten.</w:t>
-      </w:r>
-      <w:commentRangeEnd w:id="5"/>
-      <w:r>
-        <w:rPr>
-          <w:rStyle w:val="CommentReference"/>
-        </w:rPr>
-        <w:commentReference w:id="5"/>
-      </w:r>
+      <w:del w:id="5" w:author="Christian Winkel" w:date="2016-05-19T10:45:00Z">
+        <w:r>
+          <w:delText>Fordi buisness logikken helt fjernes fra code-behind, bliver den uafhængig af selve GUI’en og derved bliver det muligt at udføre Unit testing på koden. Det er vigtigt at koden er testbar, fordi ellers kan der ikke garanteres at programmet fungere efter hensigten.</w:delText>
+        </w:r>
+      </w:del>
       <w:bookmarkStart w:id="6" w:name="_GoBack"/>
       <w:bookmarkEnd w:id="6"/>
+      <w:ins w:id="7" w:author="Christian Winkel" w:date="2016-05-19T10:45:00Z">
+        <w:r>
+          <w:t xml:space="preserve">Fordi at MVVM laver en opdeling af </w:t>
+        </w:r>
+        <w:proofErr w:type="spellStart"/>
+        <w:r>
+          <w:t>GUI’en</w:t>
+        </w:r>
+        <w:proofErr w:type="spellEnd"/>
+        <w:r>
+          <w:t xml:space="preserve"> i et </w:t>
+        </w:r>
+        <w:proofErr w:type="spellStart"/>
+        <w:r>
+          <w:t>view</w:t>
+        </w:r>
+        <w:proofErr w:type="spellEnd"/>
+        <w:r>
+          <w:t xml:space="preserve"> og en </w:t>
+        </w:r>
+        <w:proofErr w:type="spellStart"/>
+        <w:r>
+          <w:t>viewmodel</w:t>
+        </w:r>
+        <w:proofErr w:type="spellEnd"/>
+        <w:r>
+          <w:t xml:space="preserve">, er det muligt for teamet at arbejde på begge ting, uden at skulle frygte at ødelægge hinandens kode. </w:t>
+        </w:r>
+      </w:ins>
+      <w:ins w:id="8" w:author="Christian Winkel" w:date="2016-05-19T10:49:00Z">
+        <w:r>
+          <w:t xml:space="preserve">Ved at indsætte en driver imellem </w:t>
+        </w:r>
+        <w:proofErr w:type="spellStart"/>
+        <w:r>
+          <w:t>viewet</w:t>
+        </w:r>
+        <w:proofErr w:type="spellEnd"/>
+        <w:r>
+          <w:t xml:space="preserve"> og </w:t>
+        </w:r>
+        <w:proofErr w:type="spellStart"/>
+        <w:r>
+          <w:t>viewmodellen</w:t>
+        </w:r>
+      </w:ins>
+      <w:proofErr w:type="spellEnd"/>
+      <w:ins w:id="9" w:author="Christian Winkel" w:date="2016-05-19T10:50:00Z">
+        <w:r>
+          <w:t xml:space="preserve">, bliver det muligt at unit teste </w:t>
+        </w:r>
+        <w:proofErr w:type="spellStart"/>
+        <w:r>
+          <w:t>GUI’en</w:t>
+        </w:r>
+        <w:proofErr w:type="spellEnd"/>
+        <w:r>
+          <w:t>.</w:t>
+        </w:r>
+      </w:ins>
     </w:p>
     <w:p>
       <w:r>
         <w:t xml:space="preserve">En anden fordel ved MVVM er, at hvis der i Pristjek220 ønskes at den generede indkøbsliste skal vise prisen i både kroner og </w:t>
       </w:r>
-      <w:del w:id="7" w:author="Anders Meidahl" w:date="2016-05-19T10:33:00Z">
+      <w:del w:id="10" w:author="Anders Meidahl" w:date="2016-05-19T10:33:00Z">
         <w:r>
           <w:delText xml:space="preserve">og i </w:delText>
         </w:r>
       </w:del>
       <w:r>
-        <w:t xml:space="preserve">euro, så er view modellen oplagt til dette. En view </w:t>
+        <w:t xml:space="preserve">euro, så er view modellen oplagt til dette. En </w:t>
+      </w:r>
+      <w:proofErr w:type="spellStart"/>
+      <w:r>
+        <w:t>view</w:t>
+      </w:r>
+      <w:proofErr w:type="spellEnd"/>
+      <w:r>
+        <w:t xml:space="preserve"> </w:t>
       </w:r>
       <w:proofErr w:type="spellStart"/>
       <w:r>
@@ -336,15 +339,15 @@
 </file>
 
 <file path=word/comments.xml><?xml version="1.0" encoding="utf-8"?>
-<w:comments xmlns:wpc="http://schemas.microsoft.com/office/word/2010/wordprocessingCanvas" xmlns:mc="http://schemas.openxmlformats.org/markup-compatibility/2006" xmlns:o="urn:schemas-microsoft-com:office:office" xmlns:r="http://schemas.openxmlformats.org/officeDocument/2006/relationships" xmlns:m="http://schemas.openxmlformats.org/officeDocument/2006/math" xmlns:v="urn:schemas-microsoft-com:vml" xmlns:wp14="http://schemas.microsoft.com/office/word/2010/wordprocessingDrawing" xmlns:wp="http://schemas.openxmlformats.org/drawingml/2006/wordprocessingDrawing" xmlns:w10="urn:schemas-microsoft-com:office:word" xmlns:w="http://schemas.openxmlformats.org/wordprocessingml/2006/main" xmlns:w14="http://schemas.microsoft.com/office/word/2010/wordml" xmlns:w15="http://schemas.microsoft.com/office/word/2012/wordml" xmlns:wpg="http://schemas.microsoft.com/office/word/2010/wordprocessingGroup" xmlns:wpi="http://schemas.microsoft.com/office/word/2010/wordprocessingInk" xmlns:wne="http://schemas.microsoft.com/office/word/2006/wordml" xmlns:wps="http://schemas.microsoft.com/office/word/2010/wordprocessingShape" mc:Ignorable="w14 w15 wp14">
+<w:comments xmlns:wpc="http://schemas.microsoft.com/office/word/2010/wordprocessingCanvas" xmlns:cx="http://schemas.microsoft.com/office/drawing/2014/chartex" xmlns:cx1="http://schemas.microsoft.com/office/drawing/2015/9/8/chartex" xmlns:mc="http://schemas.openxmlformats.org/markup-compatibility/2006" xmlns:o="urn:schemas-microsoft-com:office:office" xmlns:r="http://schemas.openxmlformats.org/officeDocument/2006/relationships" xmlns:m="http://schemas.openxmlformats.org/officeDocument/2006/math" xmlns:v="urn:schemas-microsoft-com:vml" xmlns:wp14="http://schemas.microsoft.com/office/word/2010/wordprocessingDrawing" xmlns:wp="http://schemas.openxmlformats.org/drawingml/2006/wordprocessingDrawing" xmlns:w10="urn:schemas-microsoft-com:office:word" xmlns:w="http://schemas.openxmlformats.org/wordprocessingml/2006/main" xmlns:w14="http://schemas.microsoft.com/office/word/2010/wordml" xmlns:w15="http://schemas.microsoft.com/office/word/2012/wordml" xmlns:w16se="http://schemas.microsoft.com/office/word/2015/wordml/symex" xmlns:wpg="http://schemas.microsoft.com/office/word/2010/wordprocessingGroup" xmlns:wpi="http://schemas.microsoft.com/office/word/2010/wordprocessingInk" xmlns:wne="http://schemas.microsoft.com/office/word/2006/wordml" xmlns:wps="http://schemas.microsoft.com/office/word/2010/wordprocessingShape" mc:Ignorable="w14 w15 w16se wp14">
   <w:comment w:id="1" w:author="Nicklas Nielsen" w:date="2016-05-17T11:45:00Z" w:initials="NN">
     <w:p>
       <w:pPr>
-        <w:pStyle w:val="CommentText"/>
+        <w:pStyle w:val="Kommentartekst"/>
       </w:pPr>
       <w:r>
         <w:rPr>
-          <w:rStyle w:val="CommentReference"/>
+          <w:rStyle w:val="Kommentarhenvisning"/>
         </w:rPr>
         <w:annotationRef/>
       </w:r>
@@ -357,85 +360,15 @@
       </w:r>
       <w:proofErr w:type="spellEnd"/>
       <w:r>
-        <w:t xml:space="preserve"> i view og view model og der kan arbejdes på dem hver især. Og at der kan indsættes en driver imellem til viewmodellen og der ved kan der unit teste</w:t>
-      </w:r>
-    </w:p>
-  </w:comment>
-  <w:comment w:id="2" w:author="Anders Meidahl" w:date="2016-05-19T10:29:00Z" w:initials="AM">
-    <w:p>
-      <w:pPr>
-        <w:pStyle w:val="CommentText"/>
-      </w:pPr>
-      <w:r>
-        <w:rPr>
-          <w:rStyle w:val="CommentReference"/>
-        </w:rPr>
-        <w:annotationRef/>
-      </w:r>
-      <w:r>
-        <w:t xml:space="preserve">Forstår ikke helt hvad du vil med det her </w:t>
-      </w:r>
-      <w:r>
-        <w:sym w:font="Wingdings" w:char="F04A"/>
-      </w:r>
-    </w:p>
-  </w:comment>
-  <w:comment w:id="5" w:author="Nicklas Nielsen" w:date="2016-05-17T11:49:00Z" w:initials="NN">
-    <w:p>
-      <w:pPr>
-        <w:pStyle w:val="CommentText"/>
-      </w:pPr>
-      <w:r>
-        <w:rPr>
-          <w:rStyle w:val="CommentReference"/>
-        </w:rPr>
-        <w:annotationRef/>
-      </w:r>
-      <w:r>
-        <w:t xml:space="preserve">Om formuler. Og der er ikke noget </w:t>
+        <w:t xml:space="preserve"> i </w:t>
       </w:r>
       <w:proofErr w:type="spellStart"/>
       <w:r>
-        <w:t>buisness</w:t>
+        <w:t>view</w:t>
       </w:r>
       <w:proofErr w:type="spellEnd"/>
       <w:r>
-        <w:t xml:space="preserve"> logik i </w:t>
-      </w:r>
-      <w:proofErr w:type="spellStart"/>
-      <w:r>
-        <w:t>code</w:t>
-      </w:r>
-      <w:proofErr w:type="spellEnd"/>
-      <w:r>
-        <w:t xml:space="preserve"> </w:t>
-      </w:r>
-      <w:proofErr w:type="spellStart"/>
-      <w:r>
-        <w:t>behind</w:t>
-      </w:r>
-      <w:proofErr w:type="spellEnd"/>
-      <w:r>
-        <w:t>.</w:t>
-      </w:r>
-    </w:p>
-    <w:p>
-      <w:pPr>
-        <w:pStyle w:val="CommentText"/>
-      </w:pPr>
-      <w:r>
-        <w:t xml:space="preserve">Det logik der er, er jo det der er flyttet til Viewmodel, som jo er noget viewlogik eller hvad det nu hedder </w:t>
-      </w:r>
-      <w:r>
-        <w:sym w:font="Wingdings" w:char="F04A"/>
-      </w:r>
-    </w:p>
-    <w:p>
-      <w:pPr>
-        <w:pStyle w:val="CommentText"/>
-      </w:pPr>
-      <w:r>
-        <w:t>Som det beskrives i det næste afsnit</w:t>
+        <w:t xml:space="preserve"> og view model og der kan arbejdes på dem hver især. Og at der kan indsættes en driver imellem til viewmodellen og der ved kan der unit teste</w:t>
       </w:r>
     </w:p>
   </w:comment>
@@ -443,15 +376,13 @@
 </file>
 
 <file path=word/commentsExtended.xml><?xml version="1.0" encoding="utf-8"?>
-<w15:commentsEx xmlns:wpc="http://schemas.microsoft.com/office/word/2010/wordprocessingCanvas" xmlns:mc="http://schemas.openxmlformats.org/markup-compatibility/2006" xmlns:o="urn:schemas-microsoft-com:office:office" xmlns:r="http://schemas.openxmlformats.org/officeDocument/2006/relationships" xmlns:m="http://schemas.openxmlformats.org/officeDocument/2006/math" xmlns:v="urn:schemas-microsoft-com:vml" xmlns:wp14="http://schemas.microsoft.com/office/word/2010/wordprocessingDrawing" xmlns:wp="http://schemas.openxmlformats.org/drawingml/2006/wordprocessingDrawing" xmlns:w10="urn:schemas-microsoft-com:office:word" xmlns:w="http://schemas.openxmlformats.org/wordprocessingml/2006/main" xmlns:w14="http://schemas.microsoft.com/office/word/2010/wordml" xmlns:w15="http://schemas.microsoft.com/office/word/2012/wordml" xmlns:wpg="http://schemas.microsoft.com/office/word/2010/wordprocessingGroup" xmlns:wpi="http://schemas.microsoft.com/office/word/2010/wordprocessingInk" xmlns:wne="http://schemas.microsoft.com/office/word/2006/wordml" xmlns:wps="http://schemas.microsoft.com/office/word/2010/wordprocessingShape" mc:Ignorable="w14 w15 wp14">
+<w15:commentsEx xmlns:wpc="http://schemas.microsoft.com/office/word/2010/wordprocessingCanvas" xmlns:cx="http://schemas.microsoft.com/office/drawing/2014/chartex" xmlns:cx1="http://schemas.microsoft.com/office/drawing/2015/9/8/chartex" xmlns:mc="http://schemas.openxmlformats.org/markup-compatibility/2006" xmlns:o="urn:schemas-microsoft-com:office:office" xmlns:r="http://schemas.openxmlformats.org/officeDocument/2006/relationships" xmlns:m="http://schemas.openxmlformats.org/officeDocument/2006/math" xmlns:v="urn:schemas-microsoft-com:vml" xmlns:wp14="http://schemas.microsoft.com/office/word/2010/wordprocessingDrawing" xmlns:wp="http://schemas.openxmlformats.org/drawingml/2006/wordprocessingDrawing" xmlns:w10="urn:schemas-microsoft-com:office:word" xmlns:w="http://schemas.openxmlformats.org/wordprocessingml/2006/main" xmlns:w14="http://schemas.microsoft.com/office/word/2010/wordml" xmlns:w15="http://schemas.microsoft.com/office/word/2012/wordml" xmlns:w16se="http://schemas.microsoft.com/office/word/2015/wordml/symex" xmlns:wpg="http://schemas.microsoft.com/office/word/2010/wordprocessingGroup" xmlns:wpi="http://schemas.microsoft.com/office/word/2010/wordprocessingInk" xmlns:wne="http://schemas.microsoft.com/office/word/2006/wordml" xmlns:wps="http://schemas.microsoft.com/office/word/2010/wordprocessingShape" mc:Ignorable="w14 w15 w16se wp14">
   <w15:commentEx w15:paraId="41F27DFA" w15:done="0"/>
-  <w15:commentEx w15:paraId="0ED7B41E" w15:done="0"/>
-  <w15:commentEx w15:paraId="27ABB4E6" w15:done="0"/>
 </w15:commentsEx>
 </file>
 
 <file path=word/endnotes.xml><?xml version="1.0" encoding="utf-8"?>
-<w:endnotes xmlns:wpc="http://schemas.microsoft.com/office/word/2010/wordprocessingCanvas" xmlns:mc="http://schemas.openxmlformats.org/markup-compatibility/2006" xmlns:o="urn:schemas-microsoft-com:office:office" xmlns:r="http://schemas.openxmlformats.org/officeDocument/2006/relationships" xmlns:m="http://schemas.openxmlformats.org/officeDocument/2006/math" xmlns:v="urn:schemas-microsoft-com:vml" xmlns:wp14="http://schemas.microsoft.com/office/word/2010/wordprocessingDrawing" xmlns:wp="http://schemas.openxmlformats.org/drawingml/2006/wordprocessingDrawing" xmlns:w10="urn:schemas-microsoft-com:office:word" xmlns:w="http://schemas.openxmlformats.org/wordprocessingml/2006/main" xmlns:w14="http://schemas.microsoft.com/office/word/2010/wordml" xmlns:w15="http://schemas.microsoft.com/office/word/2012/wordml" xmlns:wpg="http://schemas.microsoft.com/office/word/2010/wordprocessingGroup" xmlns:wpi="http://schemas.microsoft.com/office/word/2010/wordprocessingInk" xmlns:wne="http://schemas.microsoft.com/office/word/2006/wordml" xmlns:wps="http://schemas.microsoft.com/office/word/2010/wordprocessingShape" mc:Ignorable="w14 w15 wp14">
+<w:endnotes xmlns:wpc="http://schemas.microsoft.com/office/word/2010/wordprocessingCanvas" xmlns:cx="http://schemas.microsoft.com/office/drawing/2014/chartex" xmlns:cx1="http://schemas.microsoft.com/office/drawing/2015/9/8/chartex" xmlns:mc="http://schemas.openxmlformats.org/markup-compatibility/2006" xmlns:o="urn:schemas-microsoft-com:office:office" xmlns:r="http://schemas.openxmlformats.org/officeDocument/2006/relationships" xmlns:m="http://schemas.openxmlformats.org/officeDocument/2006/math" xmlns:v="urn:schemas-microsoft-com:vml" xmlns:wp14="http://schemas.microsoft.com/office/word/2010/wordprocessingDrawing" xmlns:wp="http://schemas.openxmlformats.org/drawingml/2006/wordprocessingDrawing" xmlns:w10="urn:schemas-microsoft-com:office:word" xmlns:w="http://schemas.openxmlformats.org/wordprocessingml/2006/main" xmlns:w14="http://schemas.microsoft.com/office/word/2010/wordml" xmlns:w15="http://schemas.microsoft.com/office/word/2012/wordml" xmlns:w16se="http://schemas.microsoft.com/office/word/2015/wordml/symex" xmlns:wpg="http://schemas.microsoft.com/office/word/2010/wordprocessingGroup" xmlns:wpi="http://schemas.microsoft.com/office/word/2010/wordprocessingInk" xmlns:wne="http://schemas.microsoft.com/office/word/2006/wordml" xmlns:wps="http://schemas.microsoft.com/office/word/2010/wordprocessingShape" mc:Ignorable="w14 w15 w16se wp14">
   <w:endnote w:type="separator" w:id="-1">
     <w:p>
       <w:pPr>
@@ -476,7 +407,7 @@
 </file>
 
 <file path=word/footnotes.xml><?xml version="1.0" encoding="utf-8"?>
-<w:footnotes xmlns:wpc="http://schemas.microsoft.com/office/word/2010/wordprocessingCanvas" xmlns:mc="http://schemas.openxmlformats.org/markup-compatibility/2006" xmlns:o="urn:schemas-microsoft-com:office:office" xmlns:r="http://schemas.openxmlformats.org/officeDocument/2006/relationships" xmlns:m="http://schemas.openxmlformats.org/officeDocument/2006/math" xmlns:v="urn:schemas-microsoft-com:vml" xmlns:wp14="http://schemas.microsoft.com/office/word/2010/wordprocessingDrawing" xmlns:wp="http://schemas.openxmlformats.org/drawingml/2006/wordprocessingDrawing" xmlns:w10="urn:schemas-microsoft-com:office:word" xmlns:w="http://schemas.openxmlformats.org/wordprocessingml/2006/main" xmlns:w14="http://schemas.microsoft.com/office/word/2010/wordml" xmlns:w15="http://schemas.microsoft.com/office/word/2012/wordml" xmlns:wpg="http://schemas.microsoft.com/office/word/2010/wordprocessingGroup" xmlns:wpi="http://schemas.microsoft.com/office/word/2010/wordprocessingInk" xmlns:wne="http://schemas.microsoft.com/office/word/2006/wordml" xmlns:wps="http://schemas.microsoft.com/office/word/2010/wordprocessingShape" mc:Ignorable="w14 w15 wp14">
+<w:footnotes xmlns:wpc="http://schemas.microsoft.com/office/word/2010/wordprocessingCanvas" xmlns:cx="http://schemas.microsoft.com/office/drawing/2014/chartex" xmlns:cx1="http://schemas.microsoft.com/office/drawing/2015/9/8/chartex" xmlns:mc="http://schemas.openxmlformats.org/markup-compatibility/2006" xmlns:o="urn:schemas-microsoft-com:office:office" xmlns:r="http://schemas.openxmlformats.org/officeDocument/2006/relationships" xmlns:m="http://schemas.openxmlformats.org/officeDocument/2006/math" xmlns:v="urn:schemas-microsoft-com:vml" xmlns:wp14="http://schemas.microsoft.com/office/word/2010/wordprocessingDrawing" xmlns:wp="http://schemas.openxmlformats.org/drawingml/2006/wordprocessingDrawing" xmlns:w10="urn:schemas-microsoft-com:office:word" xmlns:w="http://schemas.openxmlformats.org/wordprocessingml/2006/main" xmlns:w14="http://schemas.microsoft.com/office/word/2010/wordml" xmlns:w15="http://schemas.microsoft.com/office/word/2012/wordml" xmlns:w16se="http://schemas.microsoft.com/office/word/2015/wordml/symex" xmlns:wpg="http://schemas.microsoft.com/office/word/2010/wordprocessingGroup" xmlns:wpi="http://schemas.microsoft.com/office/word/2010/wordprocessingInk" xmlns:wne="http://schemas.microsoft.com/office/word/2006/wordml" xmlns:wps="http://schemas.microsoft.com/office/word/2010/wordprocessingShape" mc:Ignorable="w14 w15 w16se wp14">
   <w:footnote w:type="separator" w:id="-1">
     <w:p>
       <w:pPr>
@@ -500,11 +431,11 @@
   <w:footnote w:id="1">
     <w:p>
       <w:pPr>
-        <w:pStyle w:val="FootnoteText"/>
+        <w:pStyle w:val="Fodnotetekst"/>
       </w:pPr>
       <w:r>
         <w:rPr>
-          <w:rStyle w:val="FootnoteReference"/>
+          <w:rStyle w:val="Fodnotehenvisning"/>
         </w:rPr>
         <w:footnoteRef/>
       </w:r>
@@ -519,11 +450,11 @@
   <w:footnote w:id="2">
     <w:p>
       <w:pPr>
-        <w:pStyle w:val="FootnoteText"/>
+        <w:pStyle w:val="Fodnotetekst"/>
       </w:pPr>
       <w:r>
         <w:rPr>
-          <w:rStyle w:val="FootnoteReference"/>
+          <w:rStyle w:val="Fodnotehenvisning"/>
         </w:rPr>
         <w:footnoteRef/>
       </w:r>
@@ -536,7 +467,7 @@
 </file>
 
 <file path=word/numbering.xml><?xml version="1.0" encoding="utf-8"?>
-<w:numbering xmlns:wpc="http://schemas.microsoft.com/office/word/2010/wordprocessingCanvas" xmlns:mc="http://schemas.openxmlformats.org/markup-compatibility/2006" xmlns:o="urn:schemas-microsoft-com:office:office" xmlns:r="http://schemas.openxmlformats.org/officeDocument/2006/relationships" xmlns:m="http://schemas.openxmlformats.org/officeDocument/2006/math" xmlns:v="urn:schemas-microsoft-com:vml" xmlns:wp14="http://schemas.microsoft.com/office/word/2010/wordprocessingDrawing" xmlns:wp="http://schemas.openxmlformats.org/drawingml/2006/wordprocessingDrawing" xmlns:w10="urn:schemas-microsoft-com:office:word" xmlns:w="http://schemas.openxmlformats.org/wordprocessingml/2006/main" xmlns:w14="http://schemas.microsoft.com/office/word/2010/wordml" xmlns:w15="http://schemas.microsoft.com/office/word/2012/wordml" xmlns:wpg="http://schemas.microsoft.com/office/word/2010/wordprocessingGroup" xmlns:wpi="http://schemas.microsoft.com/office/word/2010/wordprocessingInk" xmlns:wne="http://schemas.microsoft.com/office/word/2006/wordml" xmlns:wps="http://schemas.microsoft.com/office/word/2010/wordprocessingShape" mc:Ignorable="w14 w15 wp14">
+<w:numbering xmlns:wpc="http://schemas.microsoft.com/office/word/2010/wordprocessingCanvas" xmlns:cx="http://schemas.microsoft.com/office/drawing/2014/chartex" xmlns:cx1="http://schemas.microsoft.com/office/drawing/2015/9/8/chartex" xmlns:mc="http://schemas.openxmlformats.org/markup-compatibility/2006" xmlns:o="urn:schemas-microsoft-com:office:office" xmlns:r="http://schemas.openxmlformats.org/officeDocument/2006/relationships" xmlns:m="http://schemas.openxmlformats.org/officeDocument/2006/math" xmlns:v="urn:schemas-microsoft-com:vml" xmlns:wp14="http://schemas.microsoft.com/office/word/2010/wordprocessingDrawing" xmlns:wp="http://schemas.openxmlformats.org/drawingml/2006/wordprocessingDrawing" xmlns:w10="urn:schemas-microsoft-com:office:word" xmlns:w="http://schemas.openxmlformats.org/wordprocessingml/2006/main" xmlns:w14="http://schemas.microsoft.com/office/word/2010/wordml" xmlns:w15="http://schemas.microsoft.com/office/word/2012/wordml" xmlns:w16se="http://schemas.microsoft.com/office/word/2015/wordml/symex" xmlns:wpg="http://schemas.microsoft.com/office/word/2010/wordprocessingGroup" xmlns:wpi="http://schemas.microsoft.com/office/word/2010/wordprocessingInk" xmlns:wne="http://schemas.microsoft.com/office/word/2006/wordml" xmlns:wps="http://schemas.microsoft.com/office/word/2010/wordprocessingShape" mc:Ignorable="w14 w15 w16se wp14">
   <w:abstractNum w:abstractNumId="0" w15:restartNumberingAfterBreak="0">
     <w:nsid w:val="633C38B9"/>
     <w:multiLevelType w:val="multilevel"/>
@@ -544,7 +475,7 @@
     <w:lvl w:ilvl="0">
       <w:start w:val="1"/>
       <w:numFmt w:val="decimal"/>
-      <w:pStyle w:val="Heading1"/>
+      <w:pStyle w:val="Overskrift1"/>
       <w:lvlText w:val="%1"/>
       <w:lvlJc w:val="left"/>
       <w:pPr>
@@ -554,7 +485,7 @@
     <w:lvl w:ilvl="1">
       <w:start w:val="1"/>
       <w:numFmt w:val="decimal"/>
-      <w:pStyle w:val="Heading2"/>
+      <w:pStyle w:val="Overskrift2"/>
       <w:lvlText w:val="%1.%2"/>
       <w:lvlJc w:val="left"/>
       <w:pPr>
@@ -564,7 +495,7 @@
     <w:lvl w:ilvl="2">
       <w:start w:val="1"/>
       <w:numFmt w:val="decimal"/>
-      <w:pStyle w:val="Heading3"/>
+      <w:pStyle w:val="Overskrift3"/>
       <w:lvlText w:val="%1.%2.%3"/>
       <w:lvlJc w:val="left"/>
       <w:pPr>
@@ -574,7 +505,7 @@
     <w:lvl w:ilvl="3">
       <w:start w:val="1"/>
       <w:numFmt w:val="decimal"/>
-      <w:pStyle w:val="Heading4"/>
+      <w:pStyle w:val="Overskrift4"/>
       <w:lvlText w:val="%1.%2.%3.%4"/>
       <w:lvlJc w:val="left"/>
       <w:pPr>
@@ -584,7 +515,7 @@
     <w:lvl w:ilvl="4">
       <w:start w:val="1"/>
       <w:numFmt w:val="decimal"/>
-      <w:pStyle w:val="Heading5"/>
+      <w:pStyle w:val="Overskrift5"/>
       <w:lvlText w:val="%1.%2.%3.%4.%5"/>
       <w:lvlJc w:val="left"/>
       <w:pPr>
@@ -594,7 +525,7 @@
     <w:lvl w:ilvl="5">
       <w:start w:val="1"/>
       <w:numFmt w:val="decimal"/>
-      <w:pStyle w:val="Heading6"/>
+      <w:pStyle w:val="Overskrift6"/>
       <w:lvlText w:val="%1.%2.%3.%4.%5.%6"/>
       <w:lvlJc w:val="left"/>
       <w:pPr>
@@ -604,7 +535,7 @@
     <w:lvl w:ilvl="6">
       <w:start w:val="1"/>
       <w:numFmt w:val="decimal"/>
-      <w:pStyle w:val="Heading7"/>
+      <w:pStyle w:val="Overskrift7"/>
       <w:lvlText w:val="%1.%2.%3.%4.%5.%6.%7"/>
       <w:lvlJc w:val="left"/>
       <w:pPr>
@@ -614,7 +545,7 @@
     <w:lvl w:ilvl="7">
       <w:start w:val="1"/>
       <w:numFmt w:val="decimal"/>
-      <w:pStyle w:val="Heading8"/>
+      <w:pStyle w:val="Overskrift8"/>
       <w:lvlText w:val="%1.%2.%3.%4.%5.%6.%7.%8"/>
       <w:lvlJc w:val="left"/>
       <w:pPr>
@@ -624,7 +555,7 @@
     <w:lvl w:ilvl="8">
       <w:start w:val="1"/>
       <w:numFmt w:val="decimal"/>
-      <w:pStyle w:val="Heading9"/>
+      <w:pStyle w:val="Overskrift9"/>
       <w:lvlText w:val="%1.%2.%3.%4.%5.%6.%7.%8.%9"/>
       <w:lvlJc w:val="left"/>
       <w:pPr>
@@ -639,9 +570,12 @@
 </file>
 
 <file path=word/people.xml><?xml version="1.0" encoding="utf-8"?>
-<w15:people xmlns:wpc="http://schemas.microsoft.com/office/word/2010/wordprocessingCanvas" xmlns:mc="http://schemas.openxmlformats.org/markup-compatibility/2006" xmlns:o="urn:schemas-microsoft-com:office:office" xmlns:r="http://schemas.openxmlformats.org/officeDocument/2006/relationships" xmlns:m="http://schemas.openxmlformats.org/officeDocument/2006/math" xmlns:v="urn:schemas-microsoft-com:vml" xmlns:wp14="http://schemas.microsoft.com/office/word/2010/wordprocessingDrawing" xmlns:wp="http://schemas.openxmlformats.org/drawingml/2006/wordprocessingDrawing" xmlns:w10="urn:schemas-microsoft-com:office:word" xmlns:w="http://schemas.openxmlformats.org/wordprocessingml/2006/main" xmlns:w14="http://schemas.microsoft.com/office/word/2010/wordml" xmlns:w15="http://schemas.microsoft.com/office/word/2012/wordml" xmlns:wpg="http://schemas.microsoft.com/office/word/2010/wordprocessingGroup" xmlns:wpi="http://schemas.microsoft.com/office/word/2010/wordprocessingInk" xmlns:wne="http://schemas.microsoft.com/office/word/2006/wordml" xmlns:wps="http://schemas.microsoft.com/office/word/2010/wordprocessingShape" mc:Ignorable="w14 w15 wp14">
+<w15:people xmlns:wpc="http://schemas.microsoft.com/office/word/2010/wordprocessingCanvas" xmlns:cx="http://schemas.microsoft.com/office/drawing/2014/chartex" xmlns:cx1="http://schemas.microsoft.com/office/drawing/2015/9/8/chartex" xmlns:mc="http://schemas.openxmlformats.org/markup-compatibility/2006" xmlns:o="urn:schemas-microsoft-com:office:office" xmlns:r="http://schemas.openxmlformats.org/officeDocument/2006/relationships" xmlns:m="http://schemas.openxmlformats.org/officeDocument/2006/math" xmlns:v="urn:schemas-microsoft-com:vml" xmlns:wp14="http://schemas.microsoft.com/office/word/2010/wordprocessingDrawing" xmlns:wp="http://schemas.openxmlformats.org/drawingml/2006/wordprocessingDrawing" xmlns:w10="urn:schemas-microsoft-com:office:word" xmlns:w="http://schemas.openxmlformats.org/wordprocessingml/2006/main" xmlns:w14="http://schemas.microsoft.com/office/word/2010/wordml" xmlns:w15="http://schemas.microsoft.com/office/word/2012/wordml" xmlns:w16se="http://schemas.microsoft.com/office/word/2015/wordml/symex" xmlns:wpg="http://schemas.microsoft.com/office/word/2010/wordprocessingGroup" xmlns:wpi="http://schemas.microsoft.com/office/word/2010/wordprocessingInk" xmlns:wne="http://schemas.microsoft.com/office/word/2006/wordml" xmlns:wps="http://schemas.microsoft.com/office/word/2010/wordprocessingShape" mc:Ignorable="w14 w15 w16se wp14">
   <w15:person w15:author="Nicklas Nielsen">
     <w15:presenceInfo w15:providerId="Windows Live" w15:userId="9c54dd57f7133cce"/>
+  </w15:person>
+  <w15:person w15:author="Christian Winkel">
+    <w15:presenceInfo w15:providerId="Windows Live" w15:userId="b99337badf0544ed"/>
   </w15:person>
   <w15:person w15:author="Anders Meidahl">
     <w15:presenceInfo w15:providerId="Windows Live" w15:userId="8659d8fb926deb7e"/>
@@ -650,7 +584,7 @@
 </file>
 
 <file path=word/styles.xml><?xml version="1.0" encoding="utf-8"?>
-<w:styles xmlns:mc="http://schemas.openxmlformats.org/markup-compatibility/2006" xmlns:r="http://schemas.openxmlformats.org/officeDocument/2006/relationships" xmlns:w="http://schemas.openxmlformats.org/wordprocessingml/2006/main" xmlns:w14="http://schemas.microsoft.com/office/word/2010/wordml" xmlns:w15="http://schemas.microsoft.com/office/word/2012/wordml" mc:Ignorable="w14 w15">
+<w:styles xmlns:mc="http://schemas.openxmlformats.org/markup-compatibility/2006" xmlns:r="http://schemas.openxmlformats.org/officeDocument/2006/relationships" xmlns:w="http://schemas.openxmlformats.org/wordprocessingml/2006/main" xmlns:w14="http://schemas.microsoft.com/office/word/2010/wordml" xmlns:w15="http://schemas.microsoft.com/office/word/2012/wordml" xmlns:w16se="http://schemas.microsoft.com/office/word/2015/wordml/symex" mc:Ignorable="w14 w15 w16se">
   <w:docDefaults>
     <w:rPrDefault>
       <w:rPr>
@@ -1053,11 +987,11 @@
       <w:szCs w:val="20"/>
     </w:rPr>
   </w:style>
-  <w:style w:type="paragraph" w:styleId="Heading1">
+  <w:style w:type="paragraph" w:styleId="Overskrift1">
     <w:name w:val="heading 1"/>
     <w:basedOn w:val="Normal"/>
     <w:next w:val="Normal"/>
-    <w:link w:val="Heading1Char"/>
+    <w:link w:val="Overskrift1Tegn"/>
     <w:uiPriority w:val="9"/>
     <w:qFormat/>
     <w:rsid w:val="004E5BCE"/>
@@ -1076,11 +1010,11 @@
       <w:szCs w:val="32"/>
     </w:rPr>
   </w:style>
-  <w:style w:type="paragraph" w:styleId="Heading2">
+  <w:style w:type="paragraph" w:styleId="Overskrift2">
     <w:name w:val="heading 2"/>
     <w:basedOn w:val="Normal"/>
     <w:next w:val="Normal"/>
-    <w:link w:val="Heading2Char"/>
+    <w:link w:val="Overskrift2Tegn"/>
     <w:uiPriority w:val="9"/>
     <w:unhideWhenUsed/>
     <w:qFormat/>
@@ -1101,11 +1035,11 @@
       <w:szCs w:val="28"/>
     </w:rPr>
   </w:style>
-  <w:style w:type="paragraph" w:styleId="Heading3">
+  <w:style w:type="paragraph" w:styleId="Overskrift3">
     <w:name w:val="heading 3"/>
     <w:basedOn w:val="Normal"/>
     <w:next w:val="Normal"/>
-    <w:link w:val="Heading3Char"/>
+    <w:link w:val="Overskrift3Tegn"/>
     <w:uiPriority w:val="9"/>
     <w:unhideWhenUsed/>
     <w:qFormat/>
@@ -1126,11 +1060,11 @@
       <w:szCs w:val="24"/>
     </w:rPr>
   </w:style>
-  <w:style w:type="paragraph" w:styleId="Heading4">
+  <w:style w:type="paragraph" w:styleId="Overskrift4">
     <w:name w:val="heading 4"/>
     <w:basedOn w:val="Normal"/>
     <w:next w:val="Normal"/>
-    <w:link w:val="Heading4Char"/>
+    <w:link w:val="Overskrift4Tegn"/>
     <w:uiPriority w:val="9"/>
     <w:unhideWhenUsed/>
     <w:qFormat/>
@@ -1151,11 +1085,11 @@
       <w:szCs w:val="22"/>
     </w:rPr>
   </w:style>
-  <w:style w:type="paragraph" w:styleId="Heading5">
+  <w:style w:type="paragraph" w:styleId="Overskrift5">
     <w:name w:val="heading 5"/>
     <w:basedOn w:val="Normal"/>
     <w:next w:val="Normal"/>
-    <w:link w:val="Heading5Char"/>
+    <w:link w:val="Overskrift5Tegn"/>
     <w:uiPriority w:val="9"/>
     <w:semiHidden/>
     <w:unhideWhenUsed/>
@@ -1178,11 +1112,11 @@
       <w:szCs w:val="26"/>
     </w:rPr>
   </w:style>
-  <w:style w:type="paragraph" w:styleId="Heading6">
+  <w:style w:type="paragraph" w:styleId="Overskrift6">
     <w:name w:val="heading 6"/>
     <w:basedOn w:val="Normal"/>
     <w:next w:val="Normal"/>
-    <w:link w:val="Heading6Char"/>
+    <w:link w:val="Overskrift6Tegn"/>
     <w:uiPriority w:val="9"/>
     <w:semiHidden/>
     <w:unhideWhenUsed/>
@@ -1204,11 +1138,11 @@
       <w:sz w:val="22"/>
     </w:rPr>
   </w:style>
-  <w:style w:type="paragraph" w:styleId="Heading7">
+  <w:style w:type="paragraph" w:styleId="Overskrift7">
     <w:name w:val="heading 7"/>
     <w:basedOn w:val="Normal"/>
     <w:next w:val="Normal"/>
-    <w:link w:val="Heading7Char"/>
+    <w:link w:val="Overskrift7Tegn"/>
     <w:uiPriority w:val="9"/>
     <w:semiHidden/>
     <w:unhideWhenUsed/>
@@ -1230,11 +1164,11 @@
       <w:spacing w:val="10"/>
     </w:rPr>
   </w:style>
-  <w:style w:type="paragraph" w:styleId="Heading8">
+  <w:style w:type="paragraph" w:styleId="Overskrift8">
     <w:name w:val="heading 8"/>
     <w:basedOn w:val="Normal"/>
     <w:next w:val="Normal"/>
-    <w:link w:val="Heading8Char"/>
+    <w:link w:val="Overskrift8Tegn"/>
     <w:uiPriority w:val="9"/>
     <w:semiHidden/>
     <w:unhideWhenUsed/>
@@ -1256,11 +1190,11 @@
       <w:color w:val="C45911" w:themeColor="accent2" w:themeShade="BF"/>
     </w:rPr>
   </w:style>
-  <w:style w:type="paragraph" w:styleId="Heading9">
+  <w:style w:type="paragraph" w:styleId="Overskrift9">
     <w:name w:val="heading 9"/>
     <w:basedOn w:val="Normal"/>
     <w:next w:val="Normal"/>
-    <w:link w:val="Heading9Char"/>
+    <w:link w:val="Overskrift9Tegn"/>
     <w:uiPriority w:val="9"/>
     <w:semiHidden/>
     <w:unhideWhenUsed/>
@@ -1282,13 +1216,13 @@
       <w:color w:val="823B0B" w:themeColor="accent2" w:themeShade="7F"/>
     </w:rPr>
   </w:style>
-  <w:style w:type="character" w:default="1" w:styleId="DefaultParagraphFont">
+  <w:style w:type="character" w:default="1" w:styleId="Standardskrifttypeiafsnit">
     <w:name w:val="Default Paragraph Font"/>
     <w:uiPriority w:val="1"/>
     <w:semiHidden/>
     <w:unhideWhenUsed/>
   </w:style>
-  <w:style w:type="table" w:default="1" w:styleId="TableNormal">
+  <w:style w:type="table" w:default="1" w:styleId="Tabel-Normal">
     <w:name w:val="Normal Table"/>
     <w:uiPriority w:val="99"/>
     <w:semiHidden/>
@@ -1303,16 +1237,16 @@
       </w:tblCellMar>
     </w:tblPr>
   </w:style>
-  <w:style w:type="numbering" w:default="1" w:styleId="NoList">
+  <w:style w:type="numbering" w:default="1" w:styleId="Ingenoversigt">
     <w:name w:val="No List"/>
     <w:uiPriority w:val="99"/>
     <w:semiHidden/>
     <w:unhideWhenUsed/>
   </w:style>
-  <w:style w:type="character" w:customStyle="1" w:styleId="Heading1Char">
-    <w:name w:val="Heading 1 Char"/>
-    <w:basedOn w:val="DefaultParagraphFont"/>
-    <w:link w:val="Heading1"/>
+  <w:style w:type="character" w:customStyle="1" w:styleId="Overskrift1Tegn">
+    <w:name w:val="Overskrift 1 Tegn"/>
+    <w:basedOn w:val="Standardskrifttypeiafsnit"/>
+    <w:link w:val="Overskrift1"/>
     <w:uiPriority w:val="9"/>
     <w:rsid w:val="004E5BCE"/>
     <w:rPr>
@@ -1323,10 +1257,10 @@
       <w:szCs w:val="32"/>
     </w:rPr>
   </w:style>
-  <w:style w:type="character" w:customStyle="1" w:styleId="Heading2Char">
-    <w:name w:val="Heading 2 Char"/>
-    <w:basedOn w:val="DefaultParagraphFont"/>
-    <w:link w:val="Heading2"/>
+  <w:style w:type="character" w:customStyle="1" w:styleId="Overskrift2Tegn">
+    <w:name w:val="Overskrift 2 Tegn"/>
+    <w:basedOn w:val="Standardskrifttypeiafsnit"/>
+    <w:link w:val="Overskrift2"/>
     <w:uiPriority w:val="9"/>
     <w:rsid w:val="004E5BCE"/>
     <w:rPr>
@@ -1337,10 +1271,10 @@
       <w:szCs w:val="28"/>
     </w:rPr>
   </w:style>
-  <w:style w:type="character" w:customStyle="1" w:styleId="Heading3Char">
-    <w:name w:val="Heading 3 Char"/>
-    <w:basedOn w:val="DefaultParagraphFont"/>
-    <w:link w:val="Heading3"/>
+  <w:style w:type="character" w:customStyle="1" w:styleId="Overskrift3Tegn">
+    <w:name w:val="Overskrift 3 Tegn"/>
+    <w:basedOn w:val="Standardskrifttypeiafsnit"/>
+    <w:link w:val="Overskrift3"/>
     <w:uiPriority w:val="9"/>
     <w:rsid w:val="004E5BCE"/>
     <w:rPr>
@@ -1351,10 +1285,10 @@
       <w:szCs w:val="24"/>
     </w:rPr>
   </w:style>
-  <w:style w:type="character" w:customStyle="1" w:styleId="Heading4Char">
-    <w:name w:val="Heading 4 Char"/>
-    <w:basedOn w:val="DefaultParagraphFont"/>
-    <w:link w:val="Heading4"/>
+  <w:style w:type="character" w:customStyle="1" w:styleId="Overskrift4Tegn">
+    <w:name w:val="Overskrift 4 Tegn"/>
+    <w:basedOn w:val="Standardskrifttypeiafsnit"/>
+    <w:link w:val="Overskrift4"/>
     <w:uiPriority w:val="9"/>
     <w:rsid w:val="004E5BCE"/>
     <w:rPr>
@@ -1363,10 +1297,10 @@
       <w:spacing w:val="10"/>
     </w:rPr>
   </w:style>
-  <w:style w:type="character" w:customStyle="1" w:styleId="Heading5Char">
-    <w:name w:val="Heading 5 Char"/>
-    <w:basedOn w:val="DefaultParagraphFont"/>
-    <w:link w:val="Heading5"/>
+  <w:style w:type="character" w:customStyle="1" w:styleId="Overskrift5Tegn">
+    <w:name w:val="Overskrift 5 Tegn"/>
+    <w:basedOn w:val="Standardskrifttypeiafsnit"/>
+    <w:link w:val="Overskrift5"/>
     <w:uiPriority w:val="9"/>
     <w:semiHidden/>
     <w:rsid w:val="004E5BCE"/>
@@ -1378,10 +1312,10 @@
       <w:szCs w:val="26"/>
     </w:rPr>
   </w:style>
-  <w:style w:type="character" w:customStyle="1" w:styleId="Heading6Char">
-    <w:name w:val="Heading 6 Char"/>
-    <w:basedOn w:val="DefaultParagraphFont"/>
-    <w:link w:val="Heading6"/>
+  <w:style w:type="character" w:customStyle="1" w:styleId="Overskrift6Tegn">
+    <w:name w:val="Overskrift 6 Tegn"/>
+    <w:basedOn w:val="Standardskrifttypeiafsnit"/>
+    <w:link w:val="Overskrift6"/>
     <w:uiPriority w:val="9"/>
     <w:semiHidden/>
     <w:rsid w:val="004E5BCE"/>
@@ -1393,10 +1327,10 @@
       <w:szCs w:val="20"/>
     </w:rPr>
   </w:style>
-  <w:style w:type="character" w:customStyle="1" w:styleId="Heading7Char">
-    <w:name w:val="Heading 7 Char"/>
-    <w:basedOn w:val="DefaultParagraphFont"/>
-    <w:link w:val="Heading7"/>
+  <w:style w:type="character" w:customStyle="1" w:styleId="Overskrift7Tegn">
+    <w:name w:val="Overskrift 7 Tegn"/>
+    <w:basedOn w:val="Standardskrifttypeiafsnit"/>
+    <w:link w:val="Overskrift7"/>
     <w:uiPriority w:val="9"/>
     <w:semiHidden/>
     <w:rsid w:val="004E5BCE"/>
@@ -1410,10 +1344,10 @@
       <w:szCs w:val="20"/>
     </w:rPr>
   </w:style>
-  <w:style w:type="character" w:customStyle="1" w:styleId="Heading8Char">
-    <w:name w:val="Heading 8 Char"/>
-    <w:basedOn w:val="DefaultParagraphFont"/>
-    <w:link w:val="Heading8"/>
+  <w:style w:type="character" w:customStyle="1" w:styleId="Overskrift8Tegn">
+    <w:name w:val="Overskrift 8 Tegn"/>
+    <w:basedOn w:val="Standardskrifttypeiafsnit"/>
+    <w:link w:val="Overskrift8"/>
     <w:uiPriority w:val="9"/>
     <w:semiHidden/>
     <w:rsid w:val="004E5BCE"/>
@@ -1427,10 +1361,10 @@
       <w:szCs w:val="20"/>
     </w:rPr>
   </w:style>
-  <w:style w:type="character" w:customStyle="1" w:styleId="Heading9Char">
-    <w:name w:val="Heading 9 Char"/>
-    <w:basedOn w:val="DefaultParagraphFont"/>
-    <w:link w:val="Heading9"/>
+  <w:style w:type="character" w:customStyle="1" w:styleId="Overskrift9Tegn">
+    <w:name w:val="Overskrift 9 Tegn"/>
+    <w:basedOn w:val="Standardskrifttypeiafsnit"/>
+    <w:link w:val="Overskrift9"/>
     <w:uiPriority w:val="9"/>
     <w:semiHidden/>
     <w:rsid w:val="004E5BCE"/>
@@ -1444,7 +1378,7 @@
       <w:szCs w:val="20"/>
     </w:rPr>
   </w:style>
-  <w:style w:type="paragraph" w:styleId="Caption">
+  <w:style w:type="paragraph" w:styleId="Billedtekst">
     <w:name w:val="caption"/>
     <w:basedOn w:val="Normal"/>
     <w:next w:val="Normal"/>
@@ -1460,10 +1394,10 @@
       <w:szCs w:val="18"/>
     </w:rPr>
   </w:style>
-  <w:style w:type="paragraph" w:styleId="FootnoteText">
+  <w:style w:type="paragraph" w:styleId="Fodnotetekst">
     <w:name w:val="footnote text"/>
     <w:basedOn w:val="Normal"/>
-    <w:link w:val="FootnoteTextChar"/>
+    <w:link w:val="FodnotetekstTegn"/>
     <w:uiPriority w:val="99"/>
     <w:semiHidden/>
     <w:unhideWhenUsed/>
@@ -1472,10 +1406,10 @@
       <w:spacing w:after="0" w:line="240" w:lineRule="auto"/>
     </w:pPr>
   </w:style>
-  <w:style w:type="character" w:customStyle="1" w:styleId="FootnoteTextChar">
-    <w:name w:val="Footnote Text Char"/>
-    <w:basedOn w:val="DefaultParagraphFont"/>
-    <w:link w:val="FootnoteText"/>
+  <w:style w:type="character" w:customStyle="1" w:styleId="FodnotetekstTegn">
+    <w:name w:val="Fodnotetekst Tegn"/>
+    <w:basedOn w:val="Standardskrifttypeiafsnit"/>
+    <w:link w:val="Fodnotetekst"/>
     <w:uiPriority w:val="99"/>
     <w:semiHidden/>
     <w:rsid w:val="004E5BCE"/>
@@ -1485,9 +1419,9 @@
       <w:szCs w:val="20"/>
     </w:rPr>
   </w:style>
-  <w:style w:type="character" w:styleId="FootnoteReference">
+  <w:style w:type="character" w:styleId="Fodnotehenvisning">
     <w:name w:val="footnote reference"/>
-    <w:basedOn w:val="DefaultParagraphFont"/>
+    <w:basedOn w:val="Standardskrifttypeiafsnit"/>
     <w:uiPriority w:val="99"/>
     <w:unhideWhenUsed/>
     <w:rsid w:val="004E5BCE"/>
@@ -1495,9 +1429,9 @@
       <w:vertAlign w:val="superscript"/>
     </w:rPr>
   </w:style>
-  <w:style w:type="character" w:styleId="CommentReference">
+  <w:style w:type="character" w:styleId="Kommentarhenvisning">
     <w:name w:val="annotation reference"/>
-    <w:basedOn w:val="DefaultParagraphFont"/>
+    <w:basedOn w:val="Standardskrifttypeiafsnit"/>
     <w:uiPriority w:val="99"/>
     <w:semiHidden/>
     <w:unhideWhenUsed/>
@@ -1507,10 +1441,10 @@
       <w:szCs w:val="16"/>
     </w:rPr>
   </w:style>
-  <w:style w:type="paragraph" w:styleId="CommentText">
+  <w:style w:type="paragraph" w:styleId="Kommentartekst">
     <w:name w:val="annotation text"/>
     <w:basedOn w:val="Normal"/>
-    <w:link w:val="CommentTextChar"/>
+    <w:link w:val="KommentartekstTegn"/>
     <w:uiPriority w:val="99"/>
     <w:semiHidden/>
     <w:unhideWhenUsed/>
@@ -1519,10 +1453,10 @@
       <w:spacing w:line="240" w:lineRule="auto"/>
     </w:pPr>
   </w:style>
-  <w:style w:type="character" w:customStyle="1" w:styleId="CommentTextChar">
-    <w:name w:val="Comment Text Char"/>
-    <w:basedOn w:val="DefaultParagraphFont"/>
-    <w:link w:val="CommentText"/>
+  <w:style w:type="character" w:customStyle="1" w:styleId="KommentartekstTegn">
+    <w:name w:val="Kommentartekst Tegn"/>
+    <w:basedOn w:val="Standardskrifttypeiafsnit"/>
+    <w:link w:val="Kommentartekst"/>
     <w:uiPriority w:val="99"/>
     <w:semiHidden/>
     <w:rsid w:val="004E5BCE"/>
@@ -1532,10 +1466,10 @@
       <w:szCs w:val="20"/>
     </w:rPr>
   </w:style>
-  <w:style w:type="paragraph" w:styleId="BalloonText">
+  <w:style w:type="paragraph" w:styleId="Markeringsbobletekst">
     <w:name w:val="Balloon Text"/>
     <w:basedOn w:val="Normal"/>
-    <w:link w:val="BalloonTextChar"/>
+    <w:link w:val="MarkeringsbobletekstTegn"/>
     <w:uiPriority w:val="99"/>
     <w:semiHidden/>
     <w:unhideWhenUsed/>
@@ -1549,10 +1483,10 @@
       <w:szCs w:val="18"/>
     </w:rPr>
   </w:style>
-  <w:style w:type="character" w:customStyle="1" w:styleId="BalloonTextChar">
-    <w:name w:val="Balloon Text Char"/>
-    <w:basedOn w:val="DefaultParagraphFont"/>
-    <w:link w:val="BalloonText"/>
+  <w:style w:type="character" w:customStyle="1" w:styleId="MarkeringsbobletekstTegn">
+    <w:name w:val="Markeringsbobletekst Tegn"/>
+    <w:basedOn w:val="Standardskrifttypeiafsnit"/>
+    <w:link w:val="Markeringsbobletekst"/>
     <w:uiPriority w:val="99"/>
     <w:semiHidden/>
     <w:rsid w:val="004E5BCE"/>
@@ -1562,11 +1496,11 @@
       <w:szCs w:val="18"/>
     </w:rPr>
   </w:style>
-  <w:style w:type="paragraph" w:styleId="CommentSubject">
+  <w:style w:type="paragraph" w:styleId="Kommentaremne">
     <w:name w:val="annotation subject"/>
-    <w:basedOn w:val="CommentText"/>
-    <w:next w:val="CommentText"/>
-    <w:link w:val="CommentSubjectChar"/>
+    <w:basedOn w:val="Kommentartekst"/>
+    <w:next w:val="Kommentartekst"/>
+    <w:link w:val="KommentaremneTegn"/>
     <w:uiPriority w:val="99"/>
     <w:semiHidden/>
     <w:unhideWhenUsed/>
@@ -1576,10 +1510,10 @@
       <w:bCs/>
     </w:rPr>
   </w:style>
-  <w:style w:type="character" w:customStyle="1" w:styleId="CommentSubjectChar">
-    <w:name w:val="Comment Subject Char"/>
-    <w:basedOn w:val="CommentTextChar"/>
-    <w:link w:val="CommentSubject"/>
+  <w:style w:type="character" w:customStyle="1" w:styleId="KommentaremneTegn">
+    <w:name w:val="Kommentaremne Tegn"/>
+    <w:basedOn w:val="KommentartekstTegn"/>
+    <w:link w:val="Kommentaremne"/>
     <w:uiPriority w:val="99"/>
     <w:semiHidden/>
     <w:rsid w:val="004E5BCE"/>

</xml_diff>

<commit_message>
Opdateret GUI design overvejelser.docx
</commit_message>
<xml_diff>
--- a/Rapport/GUI design overvejelser.docx
+++ b/Rapport/GUI design overvejelser.docx
@@ -7,32 +7,16 @@
         <w:pStyle w:val="Overskrift2"/>
       </w:pPr>
       <w:bookmarkStart w:id="0" w:name="_Toc451356414"/>
-      <w:commentRangeStart w:id="1"/>
       <w:r>
         <w:t>GUI design overvejelser</w:t>
       </w:r>
-      <w:commentRangeEnd w:id="1"/>
-      <w:r>
-        <w:rPr>
-          <w:rStyle w:val="Kommentarhenvisning"/>
-          <w:smallCaps w:val="0"/>
-          <w:spacing w:val="0"/>
-        </w:rPr>
-        <w:commentReference w:id="1"/>
-      </w:r>
+      <w:bookmarkStart w:id="1" w:name="_GoBack"/>
       <w:bookmarkEnd w:id="0"/>
+      <w:bookmarkEnd w:id="1"/>
     </w:p>
     <w:p>
       <w:r>
-        <w:t xml:space="preserve">Til design af </w:t>
-      </w:r>
-      <w:proofErr w:type="spellStart"/>
-      <w:r>
-        <w:t>GUI’en</w:t>
-      </w:r>
-      <w:proofErr w:type="spellEnd"/>
-      <w:r>
-        <w:t xml:space="preserve"> dukkede et problem op </w:t>
+        <w:t xml:space="preserve">Til design af GUI’en dukkede et problem op </w:t>
       </w:r>
       <w:r>
         <w:t>i</w:t>
@@ -55,47 +39,7 @@
     </w:p>
     <w:p>
       <w:r>
-        <w:t xml:space="preserve">Ved brug af MVVM bliver bindingen mellem </w:t>
-      </w:r>
-      <w:proofErr w:type="spellStart"/>
-      <w:r>
-        <w:t>GUI’en</w:t>
-      </w:r>
-      <w:proofErr w:type="spellEnd"/>
-      <w:r>
-        <w:t xml:space="preserve"> og </w:t>
-      </w:r>
-      <w:proofErr w:type="spellStart"/>
-      <w:r>
-        <w:t>buisness</w:t>
-      </w:r>
-      <w:proofErr w:type="spellEnd"/>
-      <w:r>
-        <w:t xml:space="preserve"> logikken, løsnet idet at viewet primært er defineret i XAML filen, med en begrænset </w:t>
-      </w:r>
-      <w:proofErr w:type="spellStart"/>
-      <w:r>
-        <w:t>code-behind</w:t>
-      </w:r>
-      <w:proofErr w:type="spellEnd"/>
-      <w:r>
-        <w:t xml:space="preserve">. Ved at binde en </w:t>
-      </w:r>
-      <w:proofErr w:type="spellStart"/>
-      <w:r>
-        <w:t>ICommand</w:t>
-      </w:r>
-      <w:proofErr w:type="spellEnd"/>
-      <w:r>
-        <w:t xml:space="preserve"> til </w:t>
-      </w:r>
-      <w:proofErr w:type="spellStart"/>
-      <w:r>
-        <w:t>view</w:t>
-      </w:r>
-      <w:proofErr w:type="spellEnd"/>
-      <w:r>
-        <w:t xml:space="preserve"> modellen, kan der kaldes funktioner fra viewet nede i view modellen og ved databindings kan der deles data. </w:t>
+        <w:t xml:space="preserve">Ved brug af MVVM bliver bindingen mellem GUI’en og buisness logikken, løsnet idet at viewet primært er defineret i XAML filen, med en begrænset code-behind. Ved at binde en ICommand til view modellen, kan der kaldes funktioner fra viewet nede i view modellen og ved databindings kan der deles data. </w:t>
       </w:r>
       <w:del w:id="2" w:author="Christian Winkel" w:date="2016-05-19T10:44:00Z">
         <w:r>
@@ -130,7 +74,7 @@
                     </pic:cNvPicPr>
                   </pic:nvPicPr>
                   <pic:blipFill>
-                    <a:blip r:embed="rId9">
+                    <a:blip r:embed="rId7">
                       <a:extLst>
                         <a:ext uri="{28A0092B-C50C-407E-A947-70E740481C1C}">
                           <a14:useLocalDpi xmlns:a14="http://schemas.microsoft.com/office/drawing/2010/main" val="0"/>
@@ -202,15 +146,7 @@
         </w:r>
       </w:ins>
       <w:r>
-        <w:t xml:space="preserve"> pris, er indtastet og der bliver klikket på ’Tilføj vare’, tager view modellen navnet og prisen og forsøger at sende dette videre til modellen. Hvis dette er succesfuldt (varen kunne jo allerede eksistere i databasen), bliver varen gemt i databasen og en bekræftelses tekst bliver sat, som et label i </w:t>
-      </w:r>
-      <w:proofErr w:type="spellStart"/>
-      <w:r>
-        <w:t>GUI’en</w:t>
-      </w:r>
-      <w:proofErr w:type="spellEnd"/>
-      <w:r>
-        <w:t xml:space="preserve"> er bindet til, og derved kan forretningsmanageren se at hans vare tilføjelse var en succes.</w:t>
+        <w:t xml:space="preserve"> pris, er indtastet og der bliver klikket på ’Tilføj vare’, tager view modellen navnet og prisen og forsøger at sende dette videre til modellen. Hvis dette er succesfuldt (varen kunne jo allerede eksistere i databasen), bliver varen gemt i databasen og en bekræftelses tekst bliver sat, som et label i GUI’en er bindet til, og derved kan forretningsmanageren se at hans vare tilføjelse var en succes.</w:t>
       </w:r>
     </w:p>
     <w:p>
@@ -219,66 +155,19 @@
           <w:delText>Fordi buisness logikken helt fjernes fra code-behind, bliver den uafhængig af selve GUI’en og derved bliver det muligt at udføre Unit testing på koden. Det er vigtigt at koden er testbar, fordi ellers kan der ikke garanteres at programmet fungere efter hensigten.</w:delText>
         </w:r>
       </w:del>
-      <w:bookmarkStart w:id="6" w:name="_GoBack"/>
-      <w:bookmarkEnd w:id="6"/>
-      <w:ins w:id="7" w:author="Christian Winkel" w:date="2016-05-19T10:45:00Z">
+      <w:ins w:id="6" w:author="Christian Winkel" w:date="2016-05-19T10:45:00Z">
         <w:r>
-          <w:t xml:space="preserve">Fordi at MVVM laver en opdeling af </w:t>
-        </w:r>
-        <w:proofErr w:type="spellStart"/>
-        <w:r>
-          <w:t>GUI’en</w:t>
-        </w:r>
-        <w:proofErr w:type="spellEnd"/>
-        <w:r>
-          <w:t xml:space="preserve"> i et </w:t>
-        </w:r>
-        <w:proofErr w:type="spellStart"/>
-        <w:r>
-          <w:t>view</w:t>
-        </w:r>
-        <w:proofErr w:type="spellEnd"/>
-        <w:r>
-          <w:t xml:space="preserve"> og en </w:t>
-        </w:r>
-        <w:proofErr w:type="spellStart"/>
-        <w:r>
-          <w:t>viewmodel</w:t>
-        </w:r>
-        <w:proofErr w:type="spellEnd"/>
-        <w:r>
-          <w:t xml:space="preserve">, er det muligt for teamet at arbejde på begge ting, uden at skulle frygte at ødelægge hinandens kode. </w:t>
+          <w:t xml:space="preserve">Fordi at MVVM laver en opdeling af GUI’en i et view og en viewmodel, er det muligt for teamet at arbejde på begge ting, uden at skulle frygte at ødelægge hinandens kode. </w:t>
         </w:r>
       </w:ins>
-      <w:ins w:id="8" w:author="Christian Winkel" w:date="2016-05-19T10:49:00Z">
+      <w:ins w:id="7" w:author="Christian Winkel" w:date="2016-05-19T10:49:00Z">
         <w:r>
-          <w:t xml:space="preserve">Ved at indsætte en driver imellem </w:t>
-        </w:r>
-        <w:proofErr w:type="spellStart"/>
-        <w:r>
-          <w:t>viewet</w:t>
-        </w:r>
-        <w:proofErr w:type="spellEnd"/>
-        <w:r>
-          <w:t xml:space="preserve"> og </w:t>
-        </w:r>
-        <w:proofErr w:type="spellStart"/>
-        <w:r>
-          <w:t>viewmodellen</w:t>
+          <w:t>Ved at indsætte en driver imellem viewet og viewmodellen</w:t>
         </w:r>
       </w:ins>
-      <w:proofErr w:type="spellEnd"/>
-      <w:ins w:id="9" w:author="Christian Winkel" w:date="2016-05-19T10:50:00Z">
+      <w:ins w:id="8" w:author="Christian Winkel" w:date="2016-05-19T10:50:00Z">
         <w:r>
-          <w:t xml:space="preserve">, bliver det muligt at unit teste </w:t>
-        </w:r>
-        <w:proofErr w:type="spellStart"/>
-        <w:r>
-          <w:t>GUI’en</w:t>
-        </w:r>
-        <w:proofErr w:type="spellEnd"/>
-        <w:r>
-          <w:t>.</w:t>
+          <w:t>, bliver det muligt at unit teste GUI’en.</w:t>
         </w:r>
       </w:ins>
     </w:p>
@@ -286,45 +175,13 @@
       <w:r>
         <w:t xml:space="preserve">En anden fordel ved MVVM er, at hvis der i Pristjek220 ønskes at den generede indkøbsliste skal vise prisen i både kroner og </w:t>
       </w:r>
-      <w:del w:id="10" w:author="Anders Meidahl" w:date="2016-05-19T10:33:00Z">
+      <w:del w:id="9" w:author="Anders Meidahl" w:date="2016-05-19T10:33:00Z">
         <w:r>
           <w:delText xml:space="preserve">og i </w:delText>
         </w:r>
       </w:del>
       <w:r>
-        <w:t xml:space="preserve">euro, så er view modellen oplagt til dette. En </w:t>
-      </w:r>
-      <w:proofErr w:type="spellStart"/>
-      <w:r>
-        <w:t>view</w:t>
-      </w:r>
-      <w:proofErr w:type="spellEnd"/>
-      <w:r>
-        <w:t xml:space="preserve"> </w:t>
-      </w:r>
-      <w:proofErr w:type="spellStart"/>
-      <w:r>
-        <w:t>model’s</w:t>
-      </w:r>
-      <w:proofErr w:type="spellEnd"/>
-      <w:r>
-        <w:t xml:space="preserve"> primære opgave er at tage </w:t>
-      </w:r>
-      <w:proofErr w:type="spellStart"/>
-      <w:r>
-        <w:t>dataen</w:t>
-      </w:r>
-      <w:proofErr w:type="spellEnd"/>
-      <w:r>
-        <w:t xml:space="preserve"> fra modellen og formatere det således at det tilpasser </w:t>
-      </w:r>
-      <w:proofErr w:type="spellStart"/>
-      <w:r>
-        <w:t>viewet’s</w:t>
-      </w:r>
-      <w:proofErr w:type="spellEnd"/>
-      <w:r>
-        <w:t xml:space="preserve"> ønske. Så i stedet for at tilføje prisen i euro helt nede i databasen, bliver prisen bare konverteret til euro i view modellen og derfra bindet til en ny en kolonne i den generede indkøbsliste.</w:t>
+        <w:t>euro, så er view modellen oplagt til dette. En view model’s primære opgave er at tage dataen fra modellen og formatere det således at det tilpasser viewet’s ønske. Så i stedet for at tilføje prisen i euro helt nede i databasen, bliver prisen bare konverteret til euro i view modellen og derfra bindet til en ny en kolonne i den generede indkøbsliste.</w:t>
       </w:r>
     </w:p>
     <w:p/>
@@ -336,49 +193,6 @@
     </w:sectPr>
   </w:body>
 </w:document>
-</file>
-
-<file path=word/comments.xml><?xml version="1.0" encoding="utf-8"?>
-<w:comments xmlns:wpc="http://schemas.microsoft.com/office/word/2010/wordprocessingCanvas" xmlns:cx="http://schemas.microsoft.com/office/drawing/2014/chartex" xmlns:cx1="http://schemas.microsoft.com/office/drawing/2015/9/8/chartex" xmlns:mc="http://schemas.openxmlformats.org/markup-compatibility/2006" xmlns:o="urn:schemas-microsoft-com:office:office" xmlns:r="http://schemas.openxmlformats.org/officeDocument/2006/relationships" xmlns:m="http://schemas.openxmlformats.org/officeDocument/2006/math" xmlns:v="urn:schemas-microsoft-com:vml" xmlns:wp14="http://schemas.microsoft.com/office/word/2010/wordprocessingDrawing" xmlns:wp="http://schemas.openxmlformats.org/drawingml/2006/wordprocessingDrawing" xmlns:w10="urn:schemas-microsoft-com:office:word" xmlns:w="http://schemas.openxmlformats.org/wordprocessingml/2006/main" xmlns:w14="http://schemas.microsoft.com/office/word/2010/wordml" xmlns:w15="http://schemas.microsoft.com/office/word/2012/wordml" xmlns:w16se="http://schemas.microsoft.com/office/word/2015/wordml/symex" xmlns:wpg="http://schemas.microsoft.com/office/word/2010/wordprocessingGroup" xmlns:wpi="http://schemas.microsoft.com/office/word/2010/wordprocessingInk" xmlns:wne="http://schemas.microsoft.com/office/word/2006/wordml" xmlns:wps="http://schemas.microsoft.com/office/word/2010/wordprocessingShape" mc:Ignorable="w14 w15 w16se wp14">
-  <w:comment w:id="1" w:author="Nicklas Nielsen" w:date="2016-05-17T11:45:00Z" w:initials="NN">
-    <w:p>
-      <w:pPr>
-        <w:pStyle w:val="Kommentartekst"/>
-      </w:pPr>
-      <w:r>
-        <w:rPr>
-          <w:rStyle w:val="Kommentarhenvisning"/>
-        </w:rPr>
-        <w:annotationRef/>
-      </w:r>
-      <w:r>
-        <w:t xml:space="preserve">Skal beskrives at MVVM afskiller </w:t>
-      </w:r>
-      <w:proofErr w:type="spellStart"/>
-      <w:r>
-        <w:t>GUI’en</w:t>
-      </w:r>
-      <w:proofErr w:type="spellEnd"/>
-      <w:r>
-        <w:t xml:space="preserve"> i </w:t>
-      </w:r>
-      <w:proofErr w:type="spellStart"/>
-      <w:r>
-        <w:t>view</w:t>
-      </w:r>
-      <w:proofErr w:type="spellEnd"/>
-      <w:r>
-        <w:t xml:space="preserve"> og view model og der kan arbejdes på dem hver især. Og at der kan indsættes en driver imellem til viewmodellen og der ved kan der unit teste</w:t>
-      </w:r>
-    </w:p>
-  </w:comment>
-</w:comments>
-</file>
-
-<file path=word/commentsExtended.xml><?xml version="1.0" encoding="utf-8"?>
-<w15:commentsEx xmlns:wpc="http://schemas.microsoft.com/office/word/2010/wordprocessingCanvas" xmlns:cx="http://schemas.microsoft.com/office/drawing/2014/chartex" xmlns:cx1="http://schemas.microsoft.com/office/drawing/2015/9/8/chartex" xmlns:mc="http://schemas.openxmlformats.org/markup-compatibility/2006" xmlns:o="urn:schemas-microsoft-com:office:office" xmlns:r="http://schemas.openxmlformats.org/officeDocument/2006/relationships" xmlns:m="http://schemas.openxmlformats.org/officeDocument/2006/math" xmlns:v="urn:schemas-microsoft-com:vml" xmlns:wp14="http://schemas.microsoft.com/office/word/2010/wordprocessingDrawing" xmlns:wp="http://schemas.openxmlformats.org/drawingml/2006/wordprocessingDrawing" xmlns:w10="urn:schemas-microsoft-com:office:word" xmlns:w="http://schemas.openxmlformats.org/wordprocessingml/2006/main" xmlns:w14="http://schemas.microsoft.com/office/word/2010/wordml" xmlns:w15="http://schemas.microsoft.com/office/word/2012/wordml" xmlns:w16se="http://schemas.microsoft.com/office/word/2015/wordml/symex" xmlns:wpg="http://schemas.microsoft.com/office/word/2010/wordprocessingGroup" xmlns:wpi="http://schemas.microsoft.com/office/word/2010/wordprocessingInk" xmlns:wne="http://schemas.microsoft.com/office/word/2006/wordml" xmlns:wps="http://schemas.microsoft.com/office/word/2010/wordprocessingShape" mc:Ignorable="w14 w15 w16se wp14">
-  <w15:commentEx w15:paraId="41F27DFA" w15:done="0"/>
-</w15:commentsEx>
 </file>
 
 <file path=word/endnotes.xml><?xml version="1.0" encoding="utf-8"?>
@@ -571,9 +385,6 @@
 
 <file path=word/people.xml><?xml version="1.0" encoding="utf-8"?>
 <w15:people xmlns:wpc="http://schemas.microsoft.com/office/word/2010/wordprocessingCanvas" xmlns:cx="http://schemas.microsoft.com/office/drawing/2014/chartex" xmlns:cx1="http://schemas.microsoft.com/office/drawing/2015/9/8/chartex" xmlns:mc="http://schemas.openxmlformats.org/markup-compatibility/2006" xmlns:o="urn:schemas-microsoft-com:office:office" xmlns:r="http://schemas.openxmlformats.org/officeDocument/2006/relationships" xmlns:m="http://schemas.openxmlformats.org/officeDocument/2006/math" xmlns:v="urn:schemas-microsoft-com:vml" xmlns:wp14="http://schemas.microsoft.com/office/word/2010/wordprocessingDrawing" xmlns:wp="http://schemas.openxmlformats.org/drawingml/2006/wordprocessingDrawing" xmlns:w10="urn:schemas-microsoft-com:office:word" xmlns:w="http://schemas.openxmlformats.org/wordprocessingml/2006/main" xmlns:w14="http://schemas.microsoft.com/office/word/2010/wordml" xmlns:w15="http://schemas.microsoft.com/office/word/2012/wordml" xmlns:w16se="http://schemas.microsoft.com/office/word/2015/wordml/symex" xmlns:wpg="http://schemas.microsoft.com/office/word/2010/wordprocessingGroup" xmlns:wpi="http://schemas.microsoft.com/office/word/2010/wordprocessingInk" xmlns:wne="http://schemas.microsoft.com/office/word/2006/wordml" xmlns:wps="http://schemas.microsoft.com/office/word/2010/wordprocessingShape" mc:Ignorable="w14 w15 w16se wp14">
-  <w15:person w15:author="Nicklas Nielsen">
-    <w15:presenceInfo w15:providerId="Windows Live" w15:userId="9c54dd57f7133cce"/>
-  </w15:person>
   <w15:person w15:author="Christian Winkel">
     <w15:presenceInfo w15:providerId="Windows Live" w15:userId="b99337badf0544ed"/>
   </w15:person>

</xml_diff>

<commit_message>
reviewet GUI design overvejelser.docx
</commit_message>
<xml_diff>
--- a/Rapport/GUI design overvejelser.docx
+++ b/Rapport/GUI design overvejelser.docx
@@ -1,22 +1,49 @@
 
 <file path=word/document.xml><?xml version="1.0" encoding="utf-8"?>
-<w:document xmlns:wpc="http://schemas.microsoft.com/office/word/2010/wordprocessingCanvas" xmlns:cx="http://schemas.microsoft.com/office/drawing/2014/chartex" xmlns:cx1="http://schemas.microsoft.com/office/drawing/2015/9/8/chartex" xmlns:mc="http://schemas.openxmlformats.org/markup-compatibility/2006" xmlns:o="urn:schemas-microsoft-com:office:office" xmlns:r="http://schemas.openxmlformats.org/officeDocument/2006/relationships" xmlns:m="http://schemas.openxmlformats.org/officeDocument/2006/math" xmlns:v="urn:schemas-microsoft-com:vml" xmlns:wp14="http://schemas.microsoft.com/office/word/2010/wordprocessingDrawing" xmlns:wp="http://schemas.openxmlformats.org/drawingml/2006/wordprocessingDrawing" xmlns:w10="urn:schemas-microsoft-com:office:word" xmlns:w="http://schemas.openxmlformats.org/wordprocessingml/2006/main" xmlns:w14="http://schemas.microsoft.com/office/word/2010/wordml" xmlns:w15="http://schemas.microsoft.com/office/word/2012/wordml" xmlns:w16se="http://schemas.microsoft.com/office/word/2015/wordml/symex" xmlns:wpg="http://schemas.microsoft.com/office/word/2010/wordprocessingGroup" xmlns:wpi="http://schemas.microsoft.com/office/word/2010/wordprocessingInk" xmlns:wne="http://schemas.microsoft.com/office/word/2006/wordml" xmlns:wps="http://schemas.microsoft.com/office/word/2010/wordprocessingShape" mc:Ignorable="w14 w15 w16se wp14">
+<w:document xmlns:wpc="http://schemas.microsoft.com/office/word/2010/wordprocessingCanvas" xmlns:mc="http://schemas.openxmlformats.org/markup-compatibility/2006" xmlns:o="urn:schemas-microsoft-com:office:office" xmlns:r="http://schemas.openxmlformats.org/officeDocument/2006/relationships" xmlns:m="http://schemas.openxmlformats.org/officeDocument/2006/math" xmlns:v="urn:schemas-microsoft-com:vml" xmlns:wp14="http://schemas.microsoft.com/office/word/2010/wordprocessingDrawing" xmlns:wp="http://schemas.openxmlformats.org/drawingml/2006/wordprocessingDrawing" xmlns:w10="urn:schemas-microsoft-com:office:word" xmlns:w="http://schemas.openxmlformats.org/wordprocessingml/2006/main" xmlns:w14="http://schemas.microsoft.com/office/word/2010/wordml" xmlns:w15="http://schemas.microsoft.com/office/word/2012/wordml" xmlns:wpg="http://schemas.microsoft.com/office/word/2010/wordprocessingGroup" xmlns:wpi="http://schemas.microsoft.com/office/word/2010/wordprocessingInk" xmlns:wne="http://schemas.microsoft.com/office/word/2006/wordml" xmlns:wps="http://schemas.microsoft.com/office/word/2010/wordprocessingShape" mc:Ignorable="w14 w15 wp14">
   <w:body>
     <w:p>
       <w:pPr>
-        <w:pStyle w:val="Overskrift2"/>
+        <w:pStyle w:val="Heading2"/>
       </w:pPr>
       <w:bookmarkStart w:id="0" w:name="_Toc451356414"/>
       <w:r>
         <w:t>GUI design overvejelser</w:t>
       </w:r>
-      <w:bookmarkStart w:id="1" w:name="_GoBack"/>
       <w:bookmarkEnd w:id="0"/>
-      <w:bookmarkEnd w:id="1"/>
     </w:p>
     <w:p>
-      <w:r>
-        <w:t xml:space="preserve">Til design af GUI’en dukkede et problem op </w:t>
+      <w:del w:id="1" w:author="Nicklas Nielsen" w:date="2016-05-19T12:06:00Z">
+        <w:r>
+          <w:delText xml:space="preserve">Til </w:delText>
+        </w:r>
+      </w:del>
+      <w:ins w:id="2" w:author="Nicklas Nielsen" w:date="2016-05-19T12:06:00Z">
+        <w:r>
+          <w:t>Under</w:t>
+        </w:r>
+        <w:r>
+          <w:t xml:space="preserve"> </w:t>
+        </w:r>
+      </w:ins>
+      <w:r>
+        <w:t>design</w:t>
+      </w:r>
+      <w:ins w:id="3" w:author="Nicklas Nielsen" w:date="2016-05-19T12:06:00Z">
+        <w:r>
+          <w:t>et</w:t>
+        </w:r>
+      </w:ins>
+      <w:r>
+        <w:t xml:space="preserve"> af </w:t>
+      </w:r>
+      <w:proofErr w:type="spellStart"/>
+      <w:r>
+        <w:t>GUI’en</w:t>
+      </w:r>
+      <w:proofErr w:type="spellEnd"/>
+      <w:r>
+        <w:t xml:space="preserve"> dukkede et problem op </w:t>
       </w:r>
       <w:r>
         <w:t>i</w:t>
@@ -25,23 +52,101 @@
         <w:t xml:space="preserve"> form af </w:t>
       </w:r>
       <w:r>
-        <w:t>det er svært at teste den, og derfor kan koden ikke verificeres. Men der findes en løsning, i form af et MVVM</w:t>
+        <w:t xml:space="preserve">det er svært at </w:t>
+      </w:r>
+      <w:ins w:id="4" w:author="Nicklas Nielsen" w:date="2016-05-19T12:07:00Z">
+        <w:r>
+          <w:t>unit</w:t>
+        </w:r>
+      </w:ins>
+      <w:r>
+        <w:t>teste den, og derfor kan koden</w:t>
+      </w:r>
+      <w:ins w:id="5" w:author="Nicklas Nielsen" w:date="2016-05-19T12:09:00Z">
+        <w:r>
+          <w:t>s</w:t>
+        </w:r>
+      </w:ins>
+      <w:r>
+        <w:t xml:space="preserve"> </w:t>
+      </w:r>
+      <w:ins w:id="6" w:author="Nicklas Nielsen" w:date="2016-05-19T12:09:00Z">
+        <w:r>
+          <w:t xml:space="preserve">funktionalitet </w:t>
+        </w:r>
+      </w:ins>
+      <w:r>
+        <w:t xml:space="preserve">ikke verificeres. </w:t>
+      </w:r>
+      <w:commentRangeStart w:id="7"/>
+      <w:r>
+        <w:t>Men der findes en løsning, i form af et MVVM</w:t>
       </w:r>
       <w:r>
         <w:rPr>
-          <w:rStyle w:val="Fodnotehenvisning"/>
+          <w:rStyle w:val="FootnoteReference"/>
         </w:rPr>
         <w:footnoteReference w:id="1"/>
       </w:r>
       <w:r>
         <w:t xml:space="preserve"> pattern. </w:t>
       </w:r>
+      <w:commentRangeEnd w:id="7"/>
+      <w:r>
+        <w:rPr>
+          <w:rStyle w:val="CommentReference"/>
+        </w:rPr>
+        <w:commentReference w:id="7"/>
+      </w:r>
     </w:p>
     <w:p>
       <w:r>
-        <w:t xml:space="preserve">Ved brug af MVVM bliver bindingen mellem GUI’en og buisness logikken, løsnet idet at viewet primært er defineret i XAML filen, med en begrænset code-behind. Ved at binde en ICommand til view modellen, kan der kaldes funktioner fra viewet nede i view modellen og ved databindings kan der deles data. </w:t>
-      </w:r>
-      <w:del w:id="2" w:author="Christian Winkel" w:date="2016-05-19T10:44:00Z">
+        <w:t xml:space="preserve">Ved brug af MVVM bliver bindingen mellem </w:t>
+      </w:r>
+      <w:proofErr w:type="spellStart"/>
+      <w:r>
+        <w:t>GUI’en</w:t>
+      </w:r>
+      <w:proofErr w:type="spellEnd"/>
+      <w:r>
+        <w:t xml:space="preserve"> og </w:t>
+      </w:r>
+      <w:proofErr w:type="spellStart"/>
+      <w:r>
+        <w:t>buisness</w:t>
+      </w:r>
+      <w:proofErr w:type="spellEnd"/>
+      <w:r>
+        <w:t xml:space="preserve"> logikken, løsnet idet at viewet primært er defineret i XAML filen, med en begrænset </w:t>
+      </w:r>
+      <w:proofErr w:type="spellStart"/>
+      <w:r>
+        <w:t>code-behind</w:t>
+      </w:r>
+      <w:proofErr w:type="spellEnd"/>
+      <w:r>
+        <w:t xml:space="preserve">. </w:t>
+      </w:r>
+      <w:commentRangeStart w:id="8"/>
+      <w:r>
+        <w:t xml:space="preserve">Ved at binde en </w:t>
+      </w:r>
+      <w:proofErr w:type="spellStart"/>
+      <w:r>
+        <w:t>ICommand</w:t>
+      </w:r>
+      <w:proofErr w:type="spellEnd"/>
+      <w:r>
+        <w:t xml:space="preserve"> til view modellen, kan der kaldes funktioner fra viewet nede i view modellen og ved databindings kan der deles data. </w:t>
+      </w:r>
+      <w:commentRangeEnd w:id="8"/>
+      <w:r>
+        <w:rPr>
+          <w:rStyle w:val="CommentReference"/>
+        </w:rPr>
+        <w:commentReference w:id="8"/>
+      </w:r>
+      <w:del w:id="9" w:author="Christian Winkel" w:date="2016-05-19T10:44:00Z">
         <w:r>
           <w:delText xml:space="preserve">Derudover kan der oprettes events i GUI’en, som er bindet til et objekt, og lytter efter en trigger i view modellen. </w:delText>
         </w:r>
@@ -51,10 +156,11 @@
       <w:pPr>
         <w:keepNext/>
       </w:pPr>
+      <w:commentRangeStart w:id="10"/>
       <w:r>
         <w:rPr>
           <w:noProof/>
-          <w:lang w:val="en-US"/>
+          <w:lang w:eastAsia="da-DK"/>
         </w:rPr>
         <w:drawing>
           <wp:inline distT="0" distB="0" distL="0" distR="0" wp14:anchorId="1E8EAFB4" wp14:editId="62F73D2B">
@@ -74,7 +180,7 @@
                     </pic:cNvPicPr>
                   </pic:nvPicPr>
                   <pic:blipFill>
-                    <a:blip r:embed="rId7">
+                    <a:blip r:embed="rId9">
                       <a:extLst>
                         <a:ext uri="{28A0092B-C50C-407E-A947-70E740481C1C}">
                           <a14:useLocalDpi xmlns:a14="http://schemas.microsoft.com/office/drawing/2010/main" val="0"/>
@@ -105,28 +211,58 @@
           </wp:inline>
         </w:drawing>
       </w:r>
+      <w:commentRangeEnd w:id="10"/>
+      <w:r>
+        <w:rPr>
+          <w:rStyle w:val="CommentReference"/>
+        </w:rPr>
+        <w:commentReference w:id="10"/>
+      </w:r>
     </w:p>
     <w:p>
       <w:pPr>
-        <w:pStyle w:val="Billedtekst"/>
+        <w:pStyle w:val="Caption"/>
       </w:pPr>
       <w:r>
         <w:t xml:space="preserve">Figur </w:t>
       </w:r>
-      <w:fldSimple w:instr=" SEQ Figur \* ARABIC ">
+      <w:r>
+        <w:fldChar w:fldCharType="begin"/>
+      </w:r>
+      <w:r>
+        <w:instrText xml:space="preserve"> SEQ Figur \* ARABIC </w:instrText>
+      </w:r>
+      <w:r>
+        <w:fldChar w:fldCharType="separate"/>
+      </w:r>
+      <w:ins w:id="11" w:author="Nicklas Nielsen" w:date="2016-05-19T12:14:00Z">
         <w:r>
           <w:rPr>
             <w:noProof/>
           </w:rPr>
-          <w:t>4</w:t>
-        </w:r>
-      </w:fldSimple>
+          <w:t>1</w:t>
+        </w:r>
+      </w:ins>
+      <w:del w:id="12" w:author="Nicklas Nielsen" w:date="2016-05-19T12:14:00Z">
+        <w:r>
+          <w:rPr>
+            <w:noProof/>
+          </w:rPr>
+          <w:delText>4</w:delText>
+        </w:r>
+      </w:del>
+      <w:r>
+        <w:rPr>
+          <w:noProof/>
+        </w:rPr>
+        <w:fldChar w:fldCharType="end"/>
+      </w:r>
       <w:r>
         <w:t xml:space="preserve"> - MVVM model</w:t>
       </w:r>
       <w:r>
         <w:rPr>
-          <w:rStyle w:val="Fodnotehenvisning"/>
+          <w:rStyle w:val="FootnoteReference"/>
         </w:rPr>
         <w:footnoteReference w:id="2"/>
       </w:r>
@@ -135,39 +271,76 @@
       <w:r>
         <w:t>For eksempel, i Pristjek220 kan en forretningsmanager tilføje en ny vare til sin forretning. Når varens navn</w:t>
       </w:r>
-      <w:del w:id="3" w:author="Anders Meidahl" w:date="2016-05-19T10:31:00Z">
+      <w:del w:id="13" w:author="Anders Meidahl" w:date="2016-05-19T10:31:00Z">
         <w:r>
           <w:delText>, samt</w:delText>
         </w:r>
       </w:del>
-      <w:ins w:id="4" w:author="Anders Meidahl" w:date="2016-05-19T10:31:00Z">
+      <w:ins w:id="14" w:author="Anders Meidahl" w:date="2016-05-19T10:31:00Z">
         <w:r>
           <w:t xml:space="preserve"> og</w:t>
         </w:r>
       </w:ins>
       <w:r>
-        <w:t xml:space="preserve"> pris, er indtastet og der bliver klikket på ’Tilføj vare’, tager view modellen navnet og prisen og forsøger at sende dette videre til modellen. Hvis dette er succesfuldt (varen kunne jo allerede eksistere i databasen), bliver varen gemt i databasen og en bekræftelses tekst bliver sat, som et label i GUI’en er bindet til, og derved kan forretningsmanageren se at hans vare tilføjelse var en succes.</w:t>
+        <w:t xml:space="preserve"> pris, er indtastet og der bliver klikket på ’Tilføj vare’, tager view modellen navnet og prisen og forsøger at sende dette videre til modellen. Hvis dette er succesfuldt</w:t>
+      </w:r>
+      <w:del w:id="15" w:author="Nicklas Nielsen" w:date="2016-05-19T12:16:00Z">
+        <w:r>
+          <w:delText xml:space="preserve"> (varen kunne jo allerede eksistere i databasen)</w:delText>
+        </w:r>
+      </w:del>
+      <w:r>
+        <w:t xml:space="preserve">, bliver varen gemt i databasen og en bekræftelses tekst bliver sat, som et label i </w:t>
+      </w:r>
+      <w:proofErr w:type="spellStart"/>
+      <w:r>
+        <w:t>GUI’en</w:t>
+      </w:r>
+      <w:proofErr w:type="spellEnd"/>
+      <w:r>
+        <w:t xml:space="preserve"> er bindet til, og derved kan forretningsmanageren se at hans vare tilføjelse var en succes</w:t>
+      </w:r>
+      <w:bookmarkStart w:id="16" w:name="_GoBack"/>
+      <w:bookmarkEnd w:id="16"/>
+      <w:r>
+        <w:t>.</w:t>
       </w:r>
     </w:p>
     <w:p>
-      <w:del w:id="5" w:author="Christian Winkel" w:date="2016-05-19T10:45:00Z">
+      <w:del w:id="17" w:author="Christian Winkel" w:date="2016-05-19T10:45:00Z">
         <w:r>
           <w:delText>Fordi buisness logikken helt fjernes fra code-behind, bliver den uafhængig af selve GUI’en og derved bliver det muligt at udføre Unit testing på koden. Det er vigtigt at koden er testbar, fordi ellers kan der ikke garanteres at programmet fungere efter hensigten.</w:delText>
         </w:r>
       </w:del>
-      <w:ins w:id="6" w:author="Christian Winkel" w:date="2016-05-19T10:45:00Z">
-        <w:r>
-          <w:t xml:space="preserve">Fordi at MVVM laver en opdeling af GUI’en i et view og en viewmodel, er det muligt for teamet at arbejde på begge ting, uden at skulle frygte at ødelægge hinandens kode. </w:t>
+      <w:ins w:id="18" w:author="Christian Winkel" w:date="2016-05-19T10:45:00Z">
+        <w:r>
+          <w:t xml:space="preserve">Fordi at MVVM laver en opdeling af </w:t>
+        </w:r>
+        <w:proofErr w:type="spellStart"/>
+        <w:r>
+          <w:t>GUI’en</w:t>
+        </w:r>
+        <w:proofErr w:type="spellEnd"/>
+        <w:r>
+          <w:t xml:space="preserve"> i et view og en viewmodel, er det muligt for teamet at arbejde på begge ting, uden at skulle frygte at ødelægge hinandens kode. </w:t>
         </w:r>
       </w:ins>
-      <w:ins w:id="7" w:author="Christian Winkel" w:date="2016-05-19T10:49:00Z">
+      <w:ins w:id="19" w:author="Christian Winkel" w:date="2016-05-19T10:49:00Z">
         <w:r>
           <w:t>Ved at indsætte en driver imellem viewet og viewmodellen</w:t>
         </w:r>
       </w:ins>
-      <w:ins w:id="8" w:author="Christian Winkel" w:date="2016-05-19T10:50:00Z">
-        <w:r>
-          <w:t>, bliver det muligt at unit teste GUI’en.</w:t>
+      <w:ins w:id="20" w:author="Christian Winkel" w:date="2016-05-19T10:50:00Z">
+        <w:r>
+          <w:t xml:space="preserve">, bliver det muligt at unit teste </w:t>
+        </w:r>
+        <w:proofErr w:type="spellStart"/>
+        <w:r>
+          <w:t>GUI’en</w:t>
+        </w:r>
+        <w:proofErr w:type="spellEnd"/>
+        <w:r>
+          <w:t>.</w:t>
         </w:r>
       </w:ins>
     </w:p>
@@ -175,13 +348,37 @@
       <w:r>
         <w:t xml:space="preserve">En anden fordel ved MVVM er, at hvis der i Pristjek220 ønskes at den generede indkøbsliste skal vise prisen i både kroner og </w:t>
       </w:r>
-      <w:del w:id="9" w:author="Anders Meidahl" w:date="2016-05-19T10:33:00Z">
+      <w:del w:id="21" w:author="Anders Meidahl" w:date="2016-05-19T10:33:00Z">
         <w:r>
           <w:delText xml:space="preserve">og i </w:delText>
         </w:r>
       </w:del>
       <w:r>
-        <w:t>euro, så er view modellen oplagt til dette. En view model’s primære opgave er at tage dataen fra modellen og formatere det således at det tilpasser viewet’s ønske. Så i stedet for at tilføje prisen i euro helt nede i databasen, bliver prisen bare konverteret til euro i view modellen og derfra bindet til en ny en kolonne i den generede indkøbsliste.</w:t>
+        <w:t xml:space="preserve">euro, så er view modellen oplagt til dette. En view </w:t>
+      </w:r>
+      <w:proofErr w:type="spellStart"/>
+      <w:r>
+        <w:t>model’s</w:t>
+      </w:r>
+      <w:proofErr w:type="spellEnd"/>
+      <w:r>
+        <w:t xml:space="preserve"> primære opgave er at tage </w:t>
+      </w:r>
+      <w:proofErr w:type="spellStart"/>
+      <w:r>
+        <w:t>dataen</w:t>
+      </w:r>
+      <w:proofErr w:type="spellEnd"/>
+      <w:r>
+        <w:t xml:space="preserve"> fra modellen og formatere det således at det tilpasser </w:t>
+      </w:r>
+      <w:proofErr w:type="spellStart"/>
+      <w:r>
+        <w:t>viewet’s</w:t>
+      </w:r>
+      <w:proofErr w:type="spellEnd"/>
+      <w:r>
+        <w:t xml:space="preserve"> ønske. Så i stedet for at tilføje prisen i euro helt nede i databasen, bliver prisen bare konverteret til euro i view modellen og derfra bindet til en ny en kolonne i den generede indkøbsliste.</w:t>
       </w:r>
     </w:p>
     <w:p/>
@@ -195,8 +392,120 @@
 </w:document>
 </file>
 
+<file path=word/comments.xml><?xml version="1.0" encoding="utf-8"?>
+<w:comments xmlns:wpc="http://schemas.microsoft.com/office/word/2010/wordprocessingCanvas" xmlns:mc="http://schemas.openxmlformats.org/markup-compatibility/2006" xmlns:o="urn:schemas-microsoft-com:office:office" xmlns:r="http://schemas.openxmlformats.org/officeDocument/2006/relationships" xmlns:m="http://schemas.openxmlformats.org/officeDocument/2006/math" xmlns:v="urn:schemas-microsoft-com:vml" xmlns:wp14="http://schemas.microsoft.com/office/word/2010/wordprocessingDrawing" xmlns:wp="http://schemas.openxmlformats.org/drawingml/2006/wordprocessingDrawing" xmlns:w10="urn:schemas-microsoft-com:office:word" xmlns:w="http://schemas.openxmlformats.org/wordprocessingml/2006/main" xmlns:w14="http://schemas.microsoft.com/office/word/2010/wordml" xmlns:w15="http://schemas.microsoft.com/office/word/2012/wordml" xmlns:wpg="http://schemas.microsoft.com/office/word/2010/wordprocessingGroup" xmlns:wpi="http://schemas.microsoft.com/office/word/2010/wordprocessingInk" xmlns:wne="http://schemas.microsoft.com/office/word/2006/wordml" xmlns:wps="http://schemas.microsoft.com/office/word/2010/wordprocessingShape" mc:Ignorable="w14 w15 wp14">
+  <w:comment w:id="7" w:author="Nicklas Nielsen" w:date="2016-05-19T12:10:00Z" w:initials="NN">
+    <w:p>
+      <w:pPr>
+        <w:pStyle w:val="CommentText"/>
+      </w:pPr>
+      <w:r>
+        <w:rPr>
+          <w:rStyle w:val="CommentReference"/>
+        </w:rPr>
+        <w:annotationRef/>
+      </w:r>
+      <w:proofErr w:type="spellStart"/>
+      <w:r>
+        <w:t>Kill</w:t>
+      </w:r>
+      <w:proofErr w:type="spellEnd"/>
+      <w:r>
+        <w:t xml:space="preserve"> </w:t>
+      </w:r>
+      <w:proofErr w:type="spellStart"/>
+      <w:r>
+        <w:t>your</w:t>
+      </w:r>
+      <w:proofErr w:type="spellEnd"/>
+      <w:r>
+        <w:t xml:space="preserve"> darlings</w:t>
+      </w:r>
+    </w:p>
+  </w:comment>
+  <w:comment w:id="8" w:author="Nicklas Nielsen" w:date="2016-05-19T12:13:00Z" w:initials="NN">
+    <w:p>
+      <w:pPr>
+        <w:pStyle w:val="CommentText"/>
+      </w:pPr>
+      <w:r>
+        <w:rPr>
+          <w:rStyle w:val="CommentReference"/>
+        </w:rPr>
+        <w:annotationRef/>
+      </w:r>
+      <w:r>
+        <w:t xml:space="preserve">Command er ikke bindet til view </w:t>
+      </w:r>
+      <w:proofErr w:type="gramStart"/>
+      <w:r>
+        <w:t xml:space="preserve">modellen </w:t>
+      </w:r>
+      <w:r>
+        <w:sym w:font="Wingdings" w:char="F04A"/>
+      </w:r>
+      <w:r>
+        <w:t xml:space="preserve"> I</w:t>
+      </w:r>
+      <w:proofErr w:type="gramEnd"/>
+      <w:r>
+        <w:t xml:space="preserve"> have no </w:t>
+      </w:r>
+      <w:proofErr w:type="spellStart"/>
+      <w:r>
+        <w:t>idea</w:t>
+      </w:r>
+      <w:proofErr w:type="spellEnd"/>
+      <w:r>
+        <w:t xml:space="preserve">.. Anders </w:t>
+      </w:r>
+      <w:proofErr w:type="spellStart"/>
+      <w:r>
+        <w:t>said</w:t>
+      </w:r>
+      <w:proofErr w:type="spellEnd"/>
+      <w:r>
+        <w:t xml:space="preserve"> </w:t>
+      </w:r>
+      <w:proofErr w:type="spellStart"/>
+      <w:r>
+        <w:t>this</w:t>
+      </w:r>
+      <w:proofErr w:type="spellEnd"/>
+      <w:r>
+        <w:t>!</w:t>
+      </w:r>
+    </w:p>
+  </w:comment>
+  <w:comment w:id="10" w:author="Nicklas Nielsen" w:date="2016-05-19T12:15:00Z" w:initials="NN">
+    <w:p>
+      <w:pPr>
+        <w:pStyle w:val="CommentText"/>
+      </w:pPr>
+      <w:r>
+        <w:rPr>
+          <w:rStyle w:val="CommentReference"/>
+        </w:rPr>
+        <w:annotationRef/>
+      </w:r>
+      <w:r>
+        <w:t>Hvorfor har vi et billede? Der er ingen reference til det i teksten, eller forklaring på hvad det viser.</w:t>
+      </w:r>
+    </w:p>
+  </w:comment>
+</w:comments>
+</file>
+
+<file path=word/commentsExtended.xml><?xml version="1.0" encoding="utf-8"?>
+<w15:commentsEx xmlns:wpc="http://schemas.microsoft.com/office/word/2010/wordprocessingCanvas" xmlns:mc="http://schemas.openxmlformats.org/markup-compatibility/2006" xmlns:o="urn:schemas-microsoft-com:office:office" xmlns:r="http://schemas.openxmlformats.org/officeDocument/2006/relationships" xmlns:m="http://schemas.openxmlformats.org/officeDocument/2006/math" xmlns:v="urn:schemas-microsoft-com:vml" xmlns:wp14="http://schemas.microsoft.com/office/word/2010/wordprocessingDrawing" xmlns:wp="http://schemas.openxmlformats.org/drawingml/2006/wordprocessingDrawing" xmlns:w10="urn:schemas-microsoft-com:office:word" xmlns:w="http://schemas.openxmlformats.org/wordprocessingml/2006/main" xmlns:w14="http://schemas.microsoft.com/office/word/2010/wordml" xmlns:w15="http://schemas.microsoft.com/office/word/2012/wordml" xmlns:wpg="http://schemas.microsoft.com/office/word/2010/wordprocessingGroup" xmlns:wpi="http://schemas.microsoft.com/office/word/2010/wordprocessingInk" xmlns:wne="http://schemas.microsoft.com/office/word/2006/wordml" xmlns:wps="http://schemas.microsoft.com/office/word/2010/wordprocessingShape" mc:Ignorable="w14 w15 wp14">
+  <w15:commentEx w15:paraId="74D246A5" w15:done="0"/>
+  <w15:commentEx w15:paraId="2EB99A01" w15:done="0"/>
+  <w15:commentEx w15:paraId="606E8257" w15:done="0"/>
+</w15:commentsEx>
+</file>
+
 <file path=word/endnotes.xml><?xml version="1.0" encoding="utf-8"?>
-<w:endnotes xmlns:wpc="http://schemas.microsoft.com/office/word/2010/wordprocessingCanvas" xmlns:cx="http://schemas.microsoft.com/office/drawing/2014/chartex" xmlns:cx1="http://schemas.microsoft.com/office/drawing/2015/9/8/chartex" xmlns:mc="http://schemas.openxmlformats.org/markup-compatibility/2006" xmlns:o="urn:schemas-microsoft-com:office:office" xmlns:r="http://schemas.openxmlformats.org/officeDocument/2006/relationships" xmlns:m="http://schemas.openxmlformats.org/officeDocument/2006/math" xmlns:v="urn:schemas-microsoft-com:vml" xmlns:wp14="http://schemas.microsoft.com/office/word/2010/wordprocessingDrawing" xmlns:wp="http://schemas.openxmlformats.org/drawingml/2006/wordprocessingDrawing" xmlns:w10="urn:schemas-microsoft-com:office:word" xmlns:w="http://schemas.openxmlformats.org/wordprocessingml/2006/main" xmlns:w14="http://schemas.microsoft.com/office/word/2010/wordml" xmlns:w15="http://schemas.microsoft.com/office/word/2012/wordml" xmlns:w16se="http://schemas.microsoft.com/office/word/2015/wordml/symex" xmlns:wpg="http://schemas.microsoft.com/office/word/2010/wordprocessingGroup" xmlns:wpi="http://schemas.microsoft.com/office/word/2010/wordprocessingInk" xmlns:wne="http://schemas.microsoft.com/office/word/2006/wordml" xmlns:wps="http://schemas.microsoft.com/office/word/2010/wordprocessingShape" mc:Ignorable="w14 w15 w16se wp14">
+<w:endnotes xmlns:wpc="http://schemas.microsoft.com/office/word/2010/wordprocessingCanvas" xmlns:mc="http://schemas.openxmlformats.org/markup-compatibility/2006" xmlns:o="urn:schemas-microsoft-com:office:office" xmlns:r="http://schemas.openxmlformats.org/officeDocument/2006/relationships" xmlns:m="http://schemas.openxmlformats.org/officeDocument/2006/math" xmlns:v="urn:schemas-microsoft-com:vml" xmlns:wp14="http://schemas.microsoft.com/office/word/2010/wordprocessingDrawing" xmlns:wp="http://schemas.openxmlformats.org/drawingml/2006/wordprocessingDrawing" xmlns:w10="urn:schemas-microsoft-com:office:word" xmlns:w="http://schemas.openxmlformats.org/wordprocessingml/2006/main" xmlns:w14="http://schemas.microsoft.com/office/word/2010/wordml" xmlns:w15="http://schemas.microsoft.com/office/word/2012/wordml" xmlns:wpg="http://schemas.microsoft.com/office/word/2010/wordprocessingGroup" xmlns:wpi="http://schemas.microsoft.com/office/word/2010/wordprocessingInk" xmlns:wne="http://schemas.microsoft.com/office/word/2006/wordml" xmlns:wps="http://schemas.microsoft.com/office/word/2010/wordprocessingShape" mc:Ignorable="w14 w15 wp14">
   <w:endnote w:type="separator" w:id="-1">
     <w:p>
       <w:pPr>
@@ -221,7 +530,7 @@
 </file>
 
 <file path=word/footnotes.xml><?xml version="1.0" encoding="utf-8"?>
-<w:footnotes xmlns:wpc="http://schemas.microsoft.com/office/word/2010/wordprocessingCanvas" xmlns:cx="http://schemas.microsoft.com/office/drawing/2014/chartex" xmlns:cx1="http://schemas.microsoft.com/office/drawing/2015/9/8/chartex" xmlns:mc="http://schemas.openxmlformats.org/markup-compatibility/2006" xmlns:o="urn:schemas-microsoft-com:office:office" xmlns:r="http://schemas.openxmlformats.org/officeDocument/2006/relationships" xmlns:m="http://schemas.openxmlformats.org/officeDocument/2006/math" xmlns:v="urn:schemas-microsoft-com:vml" xmlns:wp14="http://schemas.microsoft.com/office/word/2010/wordprocessingDrawing" xmlns:wp="http://schemas.openxmlformats.org/drawingml/2006/wordprocessingDrawing" xmlns:w10="urn:schemas-microsoft-com:office:word" xmlns:w="http://schemas.openxmlformats.org/wordprocessingml/2006/main" xmlns:w14="http://schemas.microsoft.com/office/word/2010/wordml" xmlns:w15="http://schemas.microsoft.com/office/word/2012/wordml" xmlns:w16se="http://schemas.microsoft.com/office/word/2015/wordml/symex" xmlns:wpg="http://schemas.microsoft.com/office/word/2010/wordprocessingGroup" xmlns:wpi="http://schemas.microsoft.com/office/word/2010/wordprocessingInk" xmlns:wne="http://schemas.microsoft.com/office/word/2006/wordml" xmlns:wps="http://schemas.microsoft.com/office/word/2010/wordprocessingShape" mc:Ignorable="w14 w15 w16se wp14">
+<w:footnotes xmlns:wpc="http://schemas.microsoft.com/office/word/2010/wordprocessingCanvas" xmlns:mc="http://schemas.openxmlformats.org/markup-compatibility/2006" xmlns:o="urn:schemas-microsoft-com:office:office" xmlns:r="http://schemas.openxmlformats.org/officeDocument/2006/relationships" xmlns:m="http://schemas.openxmlformats.org/officeDocument/2006/math" xmlns:v="urn:schemas-microsoft-com:vml" xmlns:wp14="http://schemas.microsoft.com/office/word/2010/wordprocessingDrawing" xmlns:wp="http://schemas.openxmlformats.org/drawingml/2006/wordprocessingDrawing" xmlns:w10="urn:schemas-microsoft-com:office:word" xmlns:w="http://schemas.openxmlformats.org/wordprocessingml/2006/main" xmlns:w14="http://schemas.microsoft.com/office/word/2010/wordml" xmlns:w15="http://schemas.microsoft.com/office/word/2012/wordml" xmlns:wpg="http://schemas.microsoft.com/office/word/2010/wordprocessingGroup" xmlns:wpi="http://schemas.microsoft.com/office/word/2010/wordprocessingInk" xmlns:wne="http://schemas.microsoft.com/office/word/2006/wordml" xmlns:wps="http://schemas.microsoft.com/office/word/2010/wordprocessingShape" mc:Ignorable="w14 w15 wp14">
   <w:footnote w:type="separator" w:id="-1">
     <w:p>
       <w:pPr>
@@ -245,11 +554,11 @@
   <w:footnote w:id="1">
     <w:p>
       <w:pPr>
-        <w:pStyle w:val="Fodnotetekst"/>
+        <w:pStyle w:val="FootnoteText"/>
       </w:pPr>
       <w:r>
         <w:rPr>
-          <w:rStyle w:val="Fodnotehenvisning"/>
+          <w:rStyle w:val="FootnoteReference"/>
         </w:rPr>
         <w:footnoteRef/>
       </w:r>
@@ -264,11 +573,11 @@
   <w:footnote w:id="2">
     <w:p>
       <w:pPr>
-        <w:pStyle w:val="Fodnotetekst"/>
+        <w:pStyle w:val="FootnoteText"/>
       </w:pPr>
       <w:r>
         <w:rPr>
-          <w:rStyle w:val="Fodnotehenvisning"/>
+          <w:rStyle w:val="FootnoteReference"/>
         </w:rPr>
         <w:footnoteRef/>
       </w:r>
@@ -281,7 +590,7 @@
 </file>
 
 <file path=word/numbering.xml><?xml version="1.0" encoding="utf-8"?>
-<w:numbering xmlns:wpc="http://schemas.microsoft.com/office/word/2010/wordprocessingCanvas" xmlns:cx="http://schemas.microsoft.com/office/drawing/2014/chartex" xmlns:cx1="http://schemas.microsoft.com/office/drawing/2015/9/8/chartex" xmlns:mc="http://schemas.openxmlformats.org/markup-compatibility/2006" xmlns:o="urn:schemas-microsoft-com:office:office" xmlns:r="http://schemas.openxmlformats.org/officeDocument/2006/relationships" xmlns:m="http://schemas.openxmlformats.org/officeDocument/2006/math" xmlns:v="urn:schemas-microsoft-com:vml" xmlns:wp14="http://schemas.microsoft.com/office/word/2010/wordprocessingDrawing" xmlns:wp="http://schemas.openxmlformats.org/drawingml/2006/wordprocessingDrawing" xmlns:w10="urn:schemas-microsoft-com:office:word" xmlns:w="http://schemas.openxmlformats.org/wordprocessingml/2006/main" xmlns:w14="http://schemas.microsoft.com/office/word/2010/wordml" xmlns:w15="http://schemas.microsoft.com/office/word/2012/wordml" xmlns:w16se="http://schemas.microsoft.com/office/word/2015/wordml/symex" xmlns:wpg="http://schemas.microsoft.com/office/word/2010/wordprocessingGroup" xmlns:wpi="http://schemas.microsoft.com/office/word/2010/wordprocessingInk" xmlns:wne="http://schemas.microsoft.com/office/word/2006/wordml" xmlns:wps="http://schemas.microsoft.com/office/word/2010/wordprocessingShape" mc:Ignorable="w14 w15 w16se wp14">
+<w:numbering xmlns:wpc="http://schemas.microsoft.com/office/word/2010/wordprocessingCanvas" xmlns:mc="http://schemas.openxmlformats.org/markup-compatibility/2006" xmlns:o="urn:schemas-microsoft-com:office:office" xmlns:r="http://schemas.openxmlformats.org/officeDocument/2006/relationships" xmlns:m="http://schemas.openxmlformats.org/officeDocument/2006/math" xmlns:v="urn:schemas-microsoft-com:vml" xmlns:wp14="http://schemas.microsoft.com/office/word/2010/wordprocessingDrawing" xmlns:wp="http://schemas.openxmlformats.org/drawingml/2006/wordprocessingDrawing" xmlns:w10="urn:schemas-microsoft-com:office:word" xmlns:w="http://schemas.openxmlformats.org/wordprocessingml/2006/main" xmlns:w14="http://schemas.microsoft.com/office/word/2010/wordml" xmlns:w15="http://schemas.microsoft.com/office/word/2012/wordml" xmlns:wpg="http://schemas.microsoft.com/office/word/2010/wordprocessingGroup" xmlns:wpi="http://schemas.microsoft.com/office/word/2010/wordprocessingInk" xmlns:wne="http://schemas.microsoft.com/office/word/2006/wordml" xmlns:wps="http://schemas.microsoft.com/office/word/2010/wordprocessingShape" mc:Ignorable="w14 w15 wp14">
   <w:abstractNum w:abstractNumId="0" w15:restartNumberingAfterBreak="0">
     <w:nsid w:val="633C38B9"/>
     <w:multiLevelType w:val="multilevel"/>
@@ -289,7 +598,7 @@
     <w:lvl w:ilvl="0">
       <w:start w:val="1"/>
       <w:numFmt w:val="decimal"/>
-      <w:pStyle w:val="Overskrift1"/>
+      <w:pStyle w:val="Heading1"/>
       <w:lvlText w:val="%1"/>
       <w:lvlJc w:val="left"/>
       <w:pPr>
@@ -299,7 +608,7 @@
     <w:lvl w:ilvl="1">
       <w:start w:val="1"/>
       <w:numFmt w:val="decimal"/>
-      <w:pStyle w:val="Overskrift2"/>
+      <w:pStyle w:val="Heading2"/>
       <w:lvlText w:val="%1.%2"/>
       <w:lvlJc w:val="left"/>
       <w:pPr>
@@ -309,7 +618,7 @@
     <w:lvl w:ilvl="2">
       <w:start w:val="1"/>
       <w:numFmt w:val="decimal"/>
-      <w:pStyle w:val="Overskrift3"/>
+      <w:pStyle w:val="Heading3"/>
       <w:lvlText w:val="%1.%2.%3"/>
       <w:lvlJc w:val="left"/>
       <w:pPr>
@@ -319,7 +628,7 @@
     <w:lvl w:ilvl="3">
       <w:start w:val="1"/>
       <w:numFmt w:val="decimal"/>
-      <w:pStyle w:val="Overskrift4"/>
+      <w:pStyle w:val="Heading4"/>
       <w:lvlText w:val="%1.%2.%3.%4"/>
       <w:lvlJc w:val="left"/>
       <w:pPr>
@@ -329,7 +638,7 @@
     <w:lvl w:ilvl="4">
       <w:start w:val="1"/>
       <w:numFmt w:val="decimal"/>
-      <w:pStyle w:val="Overskrift5"/>
+      <w:pStyle w:val="Heading5"/>
       <w:lvlText w:val="%1.%2.%3.%4.%5"/>
       <w:lvlJc w:val="left"/>
       <w:pPr>
@@ -339,7 +648,7 @@
     <w:lvl w:ilvl="5">
       <w:start w:val="1"/>
       <w:numFmt w:val="decimal"/>
-      <w:pStyle w:val="Overskrift6"/>
+      <w:pStyle w:val="Heading6"/>
       <w:lvlText w:val="%1.%2.%3.%4.%5.%6"/>
       <w:lvlJc w:val="left"/>
       <w:pPr>
@@ -349,7 +658,7 @@
     <w:lvl w:ilvl="6">
       <w:start w:val="1"/>
       <w:numFmt w:val="decimal"/>
-      <w:pStyle w:val="Overskrift7"/>
+      <w:pStyle w:val="Heading7"/>
       <w:lvlText w:val="%1.%2.%3.%4.%5.%6.%7"/>
       <w:lvlJc w:val="left"/>
       <w:pPr>
@@ -359,7 +668,7 @@
     <w:lvl w:ilvl="7">
       <w:start w:val="1"/>
       <w:numFmt w:val="decimal"/>
-      <w:pStyle w:val="Overskrift8"/>
+      <w:pStyle w:val="Heading8"/>
       <w:lvlText w:val="%1.%2.%3.%4.%5.%6.%7.%8"/>
       <w:lvlJc w:val="left"/>
       <w:pPr>
@@ -369,7 +678,7 @@
     <w:lvl w:ilvl="8">
       <w:start w:val="1"/>
       <w:numFmt w:val="decimal"/>
-      <w:pStyle w:val="Overskrift9"/>
+      <w:pStyle w:val="Heading9"/>
       <w:lvlText w:val="%1.%2.%3.%4.%5.%6.%7.%8.%9"/>
       <w:lvlJc w:val="left"/>
       <w:pPr>
@@ -384,7 +693,10 @@
 </file>
 
 <file path=word/people.xml><?xml version="1.0" encoding="utf-8"?>
-<w15:people xmlns:wpc="http://schemas.microsoft.com/office/word/2010/wordprocessingCanvas" xmlns:cx="http://schemas.microsoft.com/office/drawing/2014/chartex" xmlns:cx1="http://schemas.microsoft.com/office/drawing/2015/9/8/chartex" xmlns:mc="http://schemas.openxmlformats.org/markup-compatibility/2006" xmlns:o="urn:schemas-microsoft-com:office:office" xmlns:r="http://schemas.openxmlformats.org/officeDocument/2006/relationships" xmlns:m="http://schemas.openxmlformats.org/officeDocument/2006/math" xmlns:v="urn:schemas-microsoft-com:vml" xmlns:wp14="http://schemas.microsoft.com/office/word/2010/wordprocessingDrawing" xmlns:wp="http://schemas.openxmlformats.org/drawingml/2006/wordprocessingDrawing" xmlns:w10="urn:schemas-microsoft-com:office:word" xmlns:w="http://schemas.openxmlformats.org/wordprocessingml/2006/main" xmlns:w14="http://schemas.microsoft.com/office/word/2010/wordml" xmlns:w15="http://schemas.microsoft.com/office/word/2012/wordml" xmlns:w16se="http://schemas.microsoft.com/office/word/2015/wordml/symex" xmlns:wpg="http://schemas.microsoft.com/office/word/2010/wordprocessingGroup" xmlns:wpi="http://schemas.microsoft.com/office/word/2010/wordprocessingInk" xmlns:wne="http://schemas.microsoft.com/office/word/2006/wordml" xmlns:wps="http://schemas.microsoft.com/office/word/2010/wordprocessingShape" mc:Ignorable="w14 w15 w16se wp14">
+<w15:people xmlns:wpc="http://schemas.microsoft.com/office/word/2010/wordprocessingCanvas" xmlns:mc="http://schemas.openxmlformats.org/markup-compatibility/2006" xmlns:o="urn:schemas-microsoft-com:office:office" xmlns:r="http://schemas.openxmlformats.org/officeDocument/2006/relationships" xmlns:m="http://schemas.openxmlformats.org/officeDocument/2006/math" xmlns:v="urn:schemas-microsoft-com:vml" xmlns:wp14="http://schemas.microsoft.com/office/word/2010/wordprocessingDrawing" xmlns:wp="http://schemas.openxmlformats.org/drawingml/2006/wordprocessingDrawing" xmlns:w10="urn:schemas-microsoft-com:office:word" xmlns:w="http://schemas.openxmlformats.org/wordprocessingml/2006/main" xmlns:w14="http://schemas.microsoft.com/office/word/2010/wordml" xmlns:w15="http://schemas.microsoft.com/office/word/2012/wordml" xmlns:wpg="http://schemas.microsoft.com/office/word/2010/wordprocessingGroup" xmlns:wpi="http://schemas.microsoft.com/office/word/2010/wordprocessingInk" xmlns:wne="http://schemas.microsoft.com/office/word/2006/wordml" xmlns:wps="http://schemas.microsoft.com/office/word/2010/wordprocessingShape" mc:Ignorable="w14 w15 wp14">
+  <w15:person w15:author="Nicklas Nielsen">
+    <w15:presenceInfo w15:providerId="Windows Live" w15:userId="9c54dd57f7133cce"/>
+  </w15:person>
   <w15:person w15:author="Christian Winkel">
     <w15:presenceInfo w15:providerId="Windows Live" w15:userId="b99337badf0544ed"/>
   </w15:person>
@@ -395,7 +707,7 @@
 </file>
 
 <file path=word/styles.xml><?xml version="1.0" encoding="utf-8"?>
-<w:styles xmlns:mc="http://schemas.openxmlformats.org/markup-compatibility/2006" xmlns:r="http://schemas.openxmlformats.org/officeDocument/2006/relationships" xmlns:w="http://schemas.openxmlformats.org/wordprocessingml/2006/main" xmlns:w14="http://schemas.microsoft.com/office/word/2010/wordml" xmlns:w15="http://schemas.microsoft.com/office/word/2012/wordml" xmlns:w16se="http://schemas.microsoft.com/office/word/2015/wordml/symex" mc:Ignorable="w14 w15 w16se">
+<w:styles xmlns:mc="http://schemas.openxmlformats.org/markup-compatibility/2006" xmlns:r="http://schemas.openxmlformats.org/officeDocument/2006/relationships" xmlns:w="http://schemas.openxmlformats.org/wordprocessingml/2006/main" xmlns:w14="http://schemas.microsoft.com/office/word/2010/wordml" xmlns:w15="http://schemas.microsoft.com/office/word/2012/wordml" mc:Ignorable="w14 w15">
   <w:docDefaults>
     <w:rPrDefault>
       <w:rPr>
@@ -798,11 +1110,11 @@
       <w:szCs w:val="20"/>
     </w:rPr>
   </w:style>
-  <w:style w:type="paragraph" w:styleId="Overskrift1">
+  <w:style w:type="paragraph" w:styleId="Heading1">
     <w:name w:val="heading 1"/>
     <w:basedOn w:val="Normal"/>
     <w:next w:val="Normal"/>
-    <w:link w:val="Overskrift1Tegn"/>
+    <w:link w:val="Heading1Char"/>
     <w:uiPriority w:val="9"/>
     <w:qFormat/>
     <w:rsid w:val="004E5BCE"/>
@@ -821,11 +1133,11 @@
       <w:szCs w:val="32"/>
     </w:rPr>
   </w:style>
-  <w:style w:type="paragraph" w:styleId="Overskrift2">
+  <w:style w:type="paragraph" w:styleId="Heading2">
     <w:name w:val="heading 2"/>
     <w:basedOn w:val="Normal"/>
     <w:next w:val="Normal"/>
-    <w:link w:val="Overskrift2Tegn"/>
+    <w:link w:val="Heading2Char"/>
     <w:uiPriority w:val="9"/>
     <w:unhideWhenUsed/>
     <w:qFormat/>
@@ -846,11 +1158,11 @@
       <w:szCs w:val="28"/>
     </w:rPr>
   </w:style>
-  <w:style w:type="paragraph" w:styleId="Overskrift3">
+  <w:style w:type="paragraph" w:styleId="Heading3">
     <w:name w:val="heading 3"/>
     <w:basedOn w:val="Normal"/>
     <w:next w:val="Normal"/>
-    <w:link w:val="Overskrift3Tegn"/>
+    <w:link w:val="Heading3Char"/>
     <w:uiPriority w:val="9"/>
     <w:unhideWhenUsed/>
     <w:qFormat/>
@@ -871,11 +1183,11 @@
       <w:szCs w:val="24"/>
     </w:rPr>
   </w:style>
-  <w:style w:type="paragraph" w:styleId="Overskrift4">
+  <w:style w:type="paragraph" w:styleId="Heading4">
     <w:name w:val="heading 4"/>
     <w:basedOn w:val="Normal"/>
     <w:next w:val="Normal"/>
-    <w:link w:val="Overskrift4Tegn"/>
+    <w:link w:val="Heading4Char"/>
     <w:uiPriority w:val="9"/>
     <w:unhideWhenUsed/>
     <w:qFormat/>
@@ -896,11 +1208,11 @@
       <w:szCs w:val="22"/>
     </w:rPr>
   </w:style>
-  <w:style w:type="paragraph" w:styleId="Overskrift5">
+  <w:style w:type="paragraph" w:styleId="Heading5">
     <w:name w:val="heading 5"/>
     <w:basedOn w:val="Normal"/>
     <w:next w:val="Normal"/>
-    <w:link w:val="Overskrift5Tegn"/>
+    <w:link w:val="Heading5Char"/>
     <w:uiPriority w:val="9"/>
     <w:semiHidden/>
     <w:unhideWhenUsed/>
@@ -923,11 +1235,11 @@
       <w:szCs w:val="26"/>
     </w:rPr>
   </w:style>
-  <w:style w:type="paragraph" w:styleId="Overskrift6">
+  <w:style w:type="paragraph" w:styleId="Heading6">
     <w:name w:val="heading 6"/>
     <w:basedOn w:val="Normal"/>
     <w:next w:val="Normal"/>
-    <w:link w:val="Overskrift6Tegn"/>
+    <w:link w:val="Heading6Char"/>
     <w:uiPriority w:val="9"/>
     <w:semiHidden/>
     <w:unhideWhenUsed/>
@@ -949,11 +1261,11 @@
       <w:sz w:val="22"/>
     </w:rPr>
   </w:style>
-  <w:style w:type="paragraph" w:styleId="Overskrift7">
+  <w:style w:type="paragraph" w:styleId="Heading7">
     <w:name w:val="heading 7"/>
     <w:basedOn w:val="Normal"/>
     <w:next w:val="Normal"/>
-    <w:link w:val="Overskrift7Tegn"/>
+    <w:link w:val="Heading7Char"/>
     <w:uiPriority w:val="9"/>
     <w:semiHidden/>
     <w:unhideWhenUsed/>
@@ -975,11 +1287,11 @@
       <w:spacing w:val="10"/>
     </w:rPr>
   </w:style>
-  <w:style w:type="paragraph" w:styleId="Overskrift8">
+  <w:style w:type="paragraph" w:styleId="Heading8">
     <w:name w:val="heading 8"/>
     <w:basedOn w:val="Normal"/>
     <w:next w:val="Normal"/>
-    <w:link w:val="Overskrift8Tegn"/>
+    <w:link w:val="Heading8Char"/>
     <w:uiPriority w:val="9"/>
     <w:semiHidden/>
     <w:unhideWhenUsed/>
@@ -1001,11 +1313,11 @@
       <w:color w:val="C45911" w:themeColor="accent2" w:themeShade="BF"/>
     </w:rPr>
   </w:style>
-  <w:style w:type="paragraph" w:styleId="Overskrift9">
+  <w:style w:type="paragraph" w:styleId="Heading9">
     <w:name w:val="heading 9"/>
     <w:basedOn w:val="Normal"/>
     <w:next w:val="Normal"/>
-    <w:link w:val="Overskrift9Tegn"/>
+    <w:link w:val="Heading9Char"/>
     <w:uiPriority w:val="9"/>
     <w:semiHidden/>
     <w:unhideWhenUsed/>
@@ -1027,13 +1339,13 @@
       <w:color w:val="823B0B" w:themeColor="accent2" w:themeShade="7F"/>
     </w:rPr>
   </w:style>
-  <w:style w:type="character" w:default="1" w:styleId="Standardskrifttypeiafsnit">
+  <w:style w:type="character" w:default="1" w:styleId="DefaultParagraphFont">
     <w:name w:val="Default Paragraph Font"/>
     <w:uiPriority w:val="1"/>
     <w:semiHidden/>
     <w:unhideWhenUsed/>
   </w:style>
-  <w:style w:type="table" w:default="1" w:styleId="Tabel-Normal">
+  <w:style w:type="table" w:default="1" w:styleId="TableNormal">
     <w:name w:val="Normal Table"/>
     <w:uiPriority w:val="99"/>
     <w:semiHidden/>
@@ -1048,16 +1360,16 @@
       </w:tblCellMar>
     </w:tblPr>
   </w:style>
-  <w:style w:type="numbering" w:default="1" w:styleId="Ingenoversigt">
+  <w:style w:type="numbering" w:default="1" w:styleId="NoList">
     <w:name w:val="No List"/>
     <w:uiPriority w:val="99"/>
     <w:semiHidden/>
     <w:unhideWhenUsed/>
   </w:style>
-  <w:style w:type="character" w:customStyle="1" w:styleId="Overskrift1Tegn">
-    <w:name w:val="Overskrift 1 Tegn"/>
-    <w:basedOn w:val="Standardskrifttypeiafsnit"/>
-    <w:link w:val="Overskrift1"/>
+  <w:style w:type="character" w:customStyle="1" w:styleId="Heading1Char">
+    <w:name w:val="Heading 1 Char"/>
+    <w:basedOn w:val="DefaultParagraphFont"/>
+    <w:link w:val="Heading1"/>
     <w:uiPriority w:val="9"/>
     <w:rsid w:val="004E5BCE"/>
     <w:rPr>
@@ -1068,10 +1380,10 @@
       <w:szCs w:val="32"/>
     </w:rPr>
   </w:style>
-  <w:style w:type="character" w:customStyle="1" w:styleId="Overskrift2Tegn">
-    <w:name w:val="Overskrift 2 Tegn"/>
-    <w:basedOn w:val="Standardskrifttypeiafsnit"/>
-    <w:link w:val="Overskrift2"/>
+  <w:style w:type="character" w:customStyle="1" w:styleId="Heading2Char">
+    <w:name w:val="Heading 2 Char"/>
+    <w:basedOn w:val="DefaultParagraphFont"/>
+    <w:link w:val="Heading2"/>
     <w:uiPriority w:val="9"/>
     <w:rsid w:val="004E5BCE"/>
     <w:rPr>
@@ -1082,10 +1394,10 @@
       <w:szCs w:val="28"/>
     </w:rPr>
   </w:style>
-  <w:style w:type="character" w:customStyle="1" w:styleId="Overskrift3Tegn">
-    <w:name w:val="Overskrift 3 Tegn"/>
-    <w:basedOn w:val="Standardskrifttypeiafsnit"/>
-    <w:link w:val="Overskrift3"/>
+  <w:style w:type="character" w:customStyle="1" w:styleId="Heading3Char">
+    <w:name w:val="Heading 3 Char"/>
+    <w:basedOn w:val="DefaultParagraphFont"/>
+    <w:link w:val="Heading3"/>
     <w:uiPriority w:val="9"/>
     <w:rsid w:val="004E5BCE"/>
     <w:rPr>
@@ -1096,10 +1408,10 @@
       <w:szCs w:val="24"/>
     </w:rPr>
   </w:style>
-  <w:style w:type="character" w:customStyle="1" w:styleId="Overskrift4Tegn">
-    <w:name w:val="Overskrift 4 Tegn"/>
-    <w:basedOn w:val="Standardskrifttypeiafsnit"/>
-    <w:link w:val="Overskrift4"/>
+  <w:style w:type="character" w:customStyle="1" w:styleId="Heading4Char">
+    <w:name w:val="Heading 4 Char"/>
+    <w:basedOn w:val="DefaultParagraphFont"/>
+    <w:link w:val="Heading4"/>
     <w:uiPriority w:val="9"/>
     <w:rsid w:val="004E5BCE"/>
     <w:rPr>
@@ -1108,10 +1420,10 @@
       <w:spacing w:val="10"/>
     </w:rPr>
   </w:style>
-  <w:style w:type="character" w:customStyle="1" w:styleId="Overskrift5Tegn">
-    <w:name w:val="Overskrift 5 Tegn"/>
-    <w:basedOn w:val="Standardskrifttypeiafsnit"/>
-    <w:link w:val="Overskrift5"/>
+  <w:style w:type="character" w:customStyle="1" w:styleId="Heading5Char">
+    <w:name w:val="Heading 5 Char"/>
+    <w:basedOn w:val="DefaultParagraphFont"/>
+    <w:link w:val="Heading5"/>
     <w:uiPriority w:val="9"/>
     <w:semiHidden/>
     <w:rsid w:val="004E5BCE"/>
@@ -1123,10 +1435,10 @@
       <w:szCs w:val="26"/>
     </w:rPr>
   </w:style>
-  <w:style w:type="character" w:customStyle="1" w:styleId="Overskrift6Tegn">
-    <w:name w:val="Overskrift 6 Tegn"/>
-    <w:basedOn w:val="Standardskrifttypeiafsnit"/>
-    <w:link w:val="Overskrift6"/>
+  <w:style w:type="character" w:customStyle="1" w:styleId="Heading6Char">
+    <w:name w:val="Heading 6 Char"/>
+    <w:basedOn w:val="DefaultParagraphFont"/>
+    <w:link w:val="Heading6"/>
     <w:uiPriority w:val="9"/>
     <w:semiHidden/>
     <w:rsid w:val="004E5BCE"/>
@@ -1138,10 +1450,10 @@
       <w:szCs w:val="20"/>
     </w:rPr>
   </w:style>
-  <w:style w:type="character" w:customStyle="1" w:styleId="Overskrift7Tegn">
-    <w:name w:val="Overskrift 7 Tegn"/>
-    <w:basedOn w:val="Standardskrifttypeiafsnit"/>
-    <w:link w:val="Overskrift7"/>
+  <w:style w:type="character" w:customStyle="1" w:styleId="Heading7Char">
+    <w:name w:val="Heading 7 Char"/>
+    <w:basedOn w:val="DefaultParagraphFont"/>
+    <w:link w:val="Heading7"/>
     <w:uiPriority w:val="9"/>
     <w:semiHidden/>
     <w:rsid w:val="004E5BCE"/>
@@ -1155,10 +1467,10 @@
       <w:szCs w:val="20"/>
     </w:rPr>
   </w:style>
-  <w:style w:type="character" w:customStyle="1" w:styleId="Overskrift8Tegn">
-    <w:name w:val="Overskrift 8 Tegn"/>
-    <w:basedOn w:val="Standardskrifttypeiafsnit"/>
-    <w:link w:val="Overskrift8"/>
+  <w:style w:type="character" w:customStyle="1" w:styleId="Heading8Char">
+    <w:name w:val="Heading 8 Char"/>
+    <w:basedOn w:val="DefaultParagraphFont"/>
+    <w:link w:val="Heading8"/>
     <w:uiPriority w:val="9"/>
     <w:semiHidden/>
     <w:rsid w:val="004E5BCE"/>
@@ -1172,10 +1484,10 @@
       <w:szCs w:val="20"/>
     </w:rPr>
   </w:style>
-  <w:style w:type="character" w:customStyle="1" w:styleId="Overskrift9Tegn">
-    <w:name w:val="Overskrift 9 Tegn"/>
-    <w:basedOn w:val="Standardskrifttypeiafsnit"/>
-    <w:link w:val="Overskrift9"/>
+  <w:style w:type="character" w:customStyle="1" w:styleId="Heading9Char">
+    <w:name w:val="Heading 9 Char"/>
+    <w:basedOn w:val="DefaultParagraphFont"/>
+    <w:link w:val="Heading9"/>
     <w:uiPriority w:val="9"/>
     <w:semiHidden/>
     <w:rsid w:val="004E5BCE"/>
@@ -1189,7 +1501,7 @@
       <w:szCs w:val="20"/>
     </w:rPr>
   </w:style>
-  <w:style w:type="paragraph" w:styleId="Billedtekst">
+  <w:style w:type="paragraph" w:styleId="Caption">
     <w:name w:val="caption"/>
     <w:basedOn w:val="Normal"/>
     <w:next w:val="Normal"/>
@@ -1205,10 +1517,10 @@
       <w:szCs w:val="18"/>
     </w:rPr>
   </w:style>
-  <w:style w:type="paragraph" w:styleId="Fodnotetekst">
+  <w:style w:type="paragraph" w:styleId="FootnoteText">
     <w:name w:val="footnote text"/>
     <w:basedOn w:val="Normal"/>
-    <w:link w:val="FodnotetekstTegn"/>
+    <w:link w:val="FootnoteTextChar"/>
     <w:uiPriority w:val="99"/>
     <w:semiHidden/>
     <w:unhideWhenUsed/>
@@ -1217,10 +1529,10 @@
       <w:spacing w:after="0" w:line="240" w:lineRule="auto"/>
     </w:pPr>
   </w:style>
-  <w:style w:type="character" w:customStyle="1" w:styleId="FodnotetekstTegn">
-    <w:name w:val="Fodnotetekst Tegn"/>
-    <w:basedOn w:val="Standardskrifttypeiafsnit"/>
-    <w:link w:val="Fodnotetekst"/>
+  <w:style w:type="character" w:customStyle="1" w:styleId="FootnoteTextChar">
+    <w:name w:val="Footnote Text Char"/>
+    <w:basedOn w:val="DefaultParagraphFont"/>
+    <w:link w:val="FootnoteText"/>
     <w:uiPriority w:val="99"/>
     <w:semiHidden/>
     <w:rsid w:val="004E5BCE"/>
@@ -1230,9 +1542,9 @@
       <w:szCs w:val="20"/>
     </w:rPr>
   </w:style>
-  <w:style w:type="character" w:styleId="Fodnotehenvisning">
+  <w:style w:type="character" w:styleId="FootnoteReference">
     <w:name w:val="footnote reference"/>
-    <w:basedOn w:val="Standardskrifttypeiafsnit"/>
+    <w:basedOn w:val="DefaultParagraphFont"/>
     <w:uiPriority w:val="99"/>
     <w:unhideWhenUsed/>
     <w:rsid w:val="004E5BCE"/>
@@ -1240,9 +1552,9 @@
       <w:vertAlign w:val="superscript"/>
     </w:rPr>
   </w:style>
-  <w:style w:type="character" w:styleId="Kommentarhenvisning">
+  <w:style w:type="character" w:styleId="CommentReference">
     <w:name w:val="annotation reference"/>
-    <w:basedOn w:val="Standardskrifttypeiafsnit"/>
+    <w:basedOn w:val="DefaultParagraphFont"/>
     <w:uiPriority w:val="99"/>
     <w:semiHidden/>
     <w:unhideWhenUsed/>
@@ -1252,10 +1564,10 @@
       <w:szCs w:val="16"/>
     </w:rPr>
   </w:style>
-  <w:style w:type="paragraph" w:styleId="Kommentartekst">
+  <w:style w:type="paragraph" w:styleId="CommentText">
     <w:name w:val="annotation text"/>
     <w:basedOn w:val="Normal"/>
-    <w:link w:val="KommentartekstTegn"/>
+    <w:link w:val="CommentTextChar"/>
     <w:uiPriority w:val="99"/>
     <w:semiHidden/>
     <w:unhideWhenUsed/>
@@ -1264,10 +1576,10 @@
       <w:spacing w:line="240" w:lineRule="auto"/>
     </w:pPr>
   </w:style>
-  <w:style w:type="character" w:customStyle="1" w:styleId="KommentartekstTegn">
-    <w:name w:val="Kommentartekst Tegn"/>
-    <w:basedOn w:val="Standardskrifttypeiafsnit"/>
-    <w:link w:val="Kommentartekst"/>
+  <w:style w:type="character" w:customStyle="1" w:styleId="CommentTextChar">
+    <w:name w:val="Comment Text Char"/>
+    <w:basedOn w:val="DefaultParagraphFont"/>
+    <w:link w:val="CommentText"/>
     <w:uiPriority w:val="99"/>
     <w:semiHidden/>
     <w:rsid w:val="004E5BCE"/>
@@ -1277,10 +1589,10 @@
       <w:szCs w:val="20"/>
     </w:rPr>
   </w:style>
-  <w:style w:type="paragraph" w:styleId="Markeringsbobletekst">
+  <w:style w:type="paragraph" w:styleId="BalloonText">
     <w:name w:val="Balloon Text"/>
     <w:basedOn w:val="Normal"/>
-    <w:link w:val="MarkeringsbobletekstTegn"/>
+    <w:link w:val="BalloonTextChar"/>
     <w:uiPriority w:val="99"/>
     <w:semiHidden/>
     <w:unhideWhenUsed/>
@@ -1294,10 +1606,10 @@
       <w:szCs w:val="18"/>
     </w:rPr>
   </w:style>
-  <w:style w:type="character" w:customStyle="1" w:styleId="MarkeringsbobletekstTegn">
-    <w:name w:val="Markeringsbobletekst Tegn"/>
-    <w:basedOn w:val="Standardskrifttypeiafsnit"/>
-    <w:link w:val="Markeringsbobletekst"/>
+  <w:style w:type="character" w:customStyle="1" w:styleId="BalloonTextChar">
+    <w:name w:val="Balloon Text Char"/>
+    <w:basedOn w:val="DefaultParagraphFont"/>
+    <w:link w:val="BalloonText"/>
     <w:uiPriority w:val="99"/>
     <w:semiHidden/>
     <w:rsid w:val="004E5BCE"/>
@@ -1307,11 +1619,11 @@
       <w:szCs w:val="18"/>
     </w:rPr>
   </w:style>
-  <w:style w:type="paragraph" w:styleId="Kommentaremne">
+  <w:style w:type="paragraph" w:styleId="CommentSubject">
     <w:name w:val="annotation subject"/>
-    <w:basedOn w:val="Kommentartekst"/>
-    <w:next w:val="Kommentartekst"/>
-    <w:link w:val="KommentaremneTegn"/>
+    <w:basedOn w:val="CommentText"/>
+    <w:next w:val="CommentText"/>
+    <w:link w:val="CommentSubjectChar"/>
     <w:uiPriority w:val="99"/>
     <w:semiHidden/>
     <w:unhideWhenUsed/>
@@ -1321,10 +1633,10 @@
       <w:bCs/>
     </w:rPr>
   </w:style>
-  <w:style w:type="character" w:customStyle="1" w:styleId="KommentaremneTegn">
-    <w:name w:val="Kommentaremne Tegn"/>
-    <w:basedOn w:val="KommentartekstTegn"/>
-    <w:link w:val="Kommentaremne"/>
+  <w:style w:type="character" w:customStyle="1" w:styleId="CommentSubjectChar">
+    <w:name w:val="Comment Subject Char"/>
+    <w:basedOn w:val="CommentTextChar"/>
+    <w:link w:val="CommentSubject"/>
     <w:uiPriority w:val="99"/>
     <w:semiHidden/>
     <w:rsid w:val="004E5BCE"/>

</xml_diff>

<commit_message>
GUI design overvejelser.docx Tilføjelse af rettelser
</commit_message>
<xml_diff>
--- a/Rapport/GUI design overvejelser.docx
+++ b/Rapport/GUI design overvejelser.docx
@@ -1,10 +1,10 @@
 
 <file path=word/document.xml><?xml version="1.0" encoding="utf-8"?>
-<w:document xmlns:wpc="http://schemas.microsoft.com/office/word/2010/wordprocessingCanvas" xmlns:cx="http://schemas.microsoft.com/office/drawing/2014/chartex" xmlns:cx1="http://schemas.microsoft.com/office/drawing/2015/9/8/chartex" xmlns:mc="http://schemas.openxmlformats.org/markup-compatibility/2006" xmlns:o="urn:schemas-microsoft-com:office:office" xmlns:r="http://schemas.openxmlformats.org/officeDocument/2006/relationships" xmlns:m="http://schemas.openxmlformats.org/officeDocument/2006/math" xmlns:v="urn:schemas-microsoft-com:vml" xmlns:wp14="http://schemas.microsoft.com/office/word/2010/wordprocessingDrawing" xmlns:wp="http://schemas.openxmlformats.org/drawingml/2006/wordprocessingDrawing" xmlns:w10="urn:schemas-microsoft-com:office:word" xmlns:w="http://schemas.openxmlformats.org/wordprocessingml/2006/main" xmlns:w14="http://schemas.microsoft.com/office/word/2010/wordml" xmlns:w15="http://schemas.microsoft.com/office/word/2012/wordml" xmlns:w16se="http://schemas.microsoft.com/office/word/2015/wordml/symex" xmlns:wpg="http://schemas.microsoft.com/office/word/2010/wordprocessingGroup" xmlns:wpi="http://schemas.microsoft.com/office/word/2010/wordprocessingInk" xmlns:wne="http://schemas.microsoft.com/office/word/2006/wordml" xmlns:wps="http://schemas.microsoft.com/office/word/2010/wordprocessingShape" mc:Ignorable="w14 w15 w16se wp14">
+<w:document xmlns:wpc="http://schemas.microsoft.com/office/word/2010/wordprocessingCanvas" xmlns:mc="http://schemas.openxmlformats.org/markup-compatibility/2006" xmlns:o="urn:schemas-microsoft-com:office:office" xmlns:r="http://schemas.openxmlformats.org/officeDocument/2006/relationships" xmlns:m="http://schemas.openxmlformats.org/officeDocument/2006/math" xmlns:v="urn:schemas-microsoft-com:vml" xmlns:wp14="http://schemas.microsoft.com/office/word/2010/wordprocessingDrawing" xmlns:wp="http://schemas.openxmlformats.org/drawingml/2006/wordprocessingDrawing" xmlns:w10="urn:schemas-microsoft-com:office:word" xmlns:w="http://schemas.openxmlformats.org/wordprocessingml/2006/main" xmlns:w14="http://schemas.microsoft.com/office/word/2010/wordml" xmlns:w15="http://schemas.microsoft.com/office/word/2012/wordml" xmlns:wpg="http://schemas.microsoft.com/office/word/2010/wordprocessingGroup" xmlns:wpi="http://schemas.microsoft.com/office/word/2010/wordprocessingInk" xmlns:wne="http://schemas.microsoft.com/office/word/2006/wordml" xmlns:wps="http://schemas.microsoft.com/office/word/2010/wordprocessingShape" mc:Ignorable="w14 w15 wp14">
   <w:body>
     <w:p>
       <w:pPr>
-        <w:pStyle w:val="Overskrift2"/>
+        <w:pStyle w:val="Heading2"/>
       </w:pPr>
       <w:bookmarkStart w:id="0" w:name="_Toc451356414"/>
       <w:r>
@@ -13,37 +13,20 @@
       <w:bookmarkEnd w:id="0"/>
     </w:p>
     <w:p>
-      <w:del w:id="1" w:author="Nicklas Nielsen" w:date="2016-05-19T12:06:00Z">
-        <w:r>
-          <w:delText xml:space="preserve">Til </w:delText>
-        </w:r>
-      </w:del>
-      <w:ins w:id="2" w:author="Nicklas Nielsen" w:date="2016-05-19T12:06:00Z">
-        <w:r>
-          <w:t>Under</w:t>
-        </w:r>
-        <w:r>
-          <w:t xml:space="preserve"> </w:t>
-        </w:r>
-      </w:ins>
+      <w:r>
+        <w:t>Under</w:t>
+      </w:r>
+      <w:r>
+        <w:t xml:space="preserve"> </w:t>
+      </w:r>
       <w:r>
         <w:t>design</w:t>
       </w:r>
-      <w:ins w:id="3" w:author="Nicklas Nielsen" w:date="2016-05-19T12:06:00Z">
-        <w:r>
-          <w:t>et</w:t>
-        </w:r>
-      </w:ins>
-      <w:r>
-        <w:t xml:space="preserve"> af </w:t>
-      </w:r>
-      <w:proofErr w:type="spellStart"/>
-      <w:r>
-        <w:t>GUI’en</w:t>
-      </w:r>
-      <w:proofErr w:type="spellEnd"/>
-      <w:r>
-        <w:t xml:space="preserve"> dukkede et problem op </w:t>
+      <w:r>
+        <w:t>et</w:t>
+      </w:r>
+      <w:r>
+        <w:t xml:space="preserve"> af GUI’en dukkede et problem op </w:t>
       </w:r>
       <w:r>
         <w:t>i</w:t>
@@ -54,205 +37,89 @@
       <w:r>
         <w:t xml:space="preserve">det er svært at </w:t>
       </w:r>
-      <w:ins w:id="4" w:author="Nicklas Nielsen" w:date="2016-05-19T12:07:00Z">
-        <w:r>
-          <w:t>unit</w:t>
-        </w:r>
-      </w:ins>
+      <w:r>
+        <w:t>unit</w:t>
+      </w:r>
       <w:r>
         <w:t>teste den, og derfor kan koden</w:t>
       </w:r>
-      <w:ins w:id="5" w:author="Nicklas Nielsen" w:date="2016-05-19T12:09:00Z">
-        <w:r>
-          <w:t>s</w:t>
-        </w:r>
-      </w:ins>
+      <w:r>
+        <w:t>s</w:t>
+      </w:r>
       <w:r>
         <w:t xml:space="preserve"> </w:t>
       </w:r>
-      <w:ins w:id="6" w:author="Nicklas Nielsen" w:date="2016-05-19T12:09:00Z">
-        <w:r>
-          <w:t xml:space="preserve">funktionalitet </w:t>
-        </w:r>
-      </w:ins>
+      <w:r>
+        <w:t xml:space="preserve">funktionalitet </w:t>
+      </w:r>
       <w:r>
         <w:t>ikke verificeres</w:t>
       </w:r>
-      <w:ins w:id="7" w:author="Christian Winkel" w:date="2016-05-19T12:40:00Z">
-        <w:r>
-          <w:t xml:space="preserve">, medmindre der anvendes et </w:t>
-        </w:r>
-      </w:ins>
-      <w:del w:id="8" w:author="Christian Winkel" w:date="2016-05-19T12:40:00Z">
-        <w:r>
-          <w:delText xml:space="preserve">. </w:delText>
-        </w:r>
-        <w:commentRangeStart w:id="9"/>
-        <w:r>
-          <w:delText xml:space="preserve">Men der findes en løsning, i form af et </w:delText>
-        </w:r>
-      </w:del>
+      <w:r>
+        <w:t xml:space="preserve">, medmindre der anvendes et </w:t>
+      </w:r>
       <w:r>
         <w:t>MVVM</w:t>
       </w:r>
       <w:r>
         <w:rPr>
-          <w:rStyle w:val="Fodnotehenvisning"/>
+          <w:rStyle w:val="FootnoteReference"/>
         </w:rPr>
         <w:footnoteReference w:id="1"/>
       </w:r>
       <w:r>
         <w:t xml:space="preserve"> pattern. </w:t>
       </w:r>
-      <w:commentRangeEnd w:id="9"/>
-      <w:r>
-        <w:rPr>
-          <w:rStyle w:val="Kommentarhenvisning"/>
-        </w:rPr>
-        <w:commentReference w:id="9"/>
-      </w:r>
     </w:p>
     <w:p>
       <w:r>
-        <w:t xml:space="preserve">Ved brug af MVVM bliver bindingen mellem </w:t>
-      </w:r>
-      <w:proofErr w:type="spellStart"/>
-      <w:r>
-        <w:t>GUI’en</w:t>
-      </w:r>
-      <w:proofErr w:type="spellEnd"/>
-      <w:r>
-        <w:t xml:space="preserve"> og </w:t>
-      </w:r>
-      <w:proofErr w:type="spellStart"/>
-      <w:r>
-        <w:t>buisness</w:t>
-      </w:r>
-      <w:proofErr w:type="spellEnd"/>
-      <w:r>
-        <w:t xml:space="preserve"> logikken, løsnet idet at viewet primært er defineret i XAML filen, med en begrænset </w:t>
-      </w:r>
-      <w:proofErr w:type="spellStart"/>
-      <w:r>
-        <w:t>code-behind</w:t>
-      </w:r>
-      <w:proofErr w:type="spellEnd"/>
-      <w:r>
-        <w:t xml:space="preserve">. </w:t>
-      </w:r>
-      <w:commentRangeStart w:id="10"/>
-      <w:r>
-        <w:t xml:space="preserve">Ved at binde </w:t>
-      </w:r>
-      <w:proofErr w:type="spellStart"/>
-      <w:ins w:id="11" w:author="Christian Winkel" w:date="2016-05-19T12:26:00Z">
-        <w:r>
-          <w:t>viewet</w:t>
-        </w:r>
-        <w:proofErr w:type="spellEnd"/>
-        <w:r>
-          <w:t xml:space="preserve"> til en</w:t>
-        </w:r>
-      </w:ins>
-      <w:del w:id="12" w:author="Christian Winkel" w:date="2016-05-19T12:26:00Z">
-        <w:r>
-          <w:delText>en</w:delText>
-        </w:r>
-      </w:del>
-      <w:r>
-        <w:t xml:space="preserve"> </w:t>
-      </w:r>
-      <w:proofErr w:type="spellStart"/>
-      <w:r>
-        <w:t>ICommand</w:t>
-      </w:r>
-      <w:proofErr w:type="spellEnd"/>
-      <w:ins w:id="13" w:author="Christian Winkel" w:date="2016-05-19T12:26:00Z">
-        <w:r>
-          <w:t>,</w:t>
-        </w:r>
-      </w:ins>
-      <w:del w:id="14" w:author="Christian Winkel" w:date="2016-05-19T12:26:00Z">
-        <w:r>
-          <w:delText xml:space="preserve"> </w:delText>
-        </w:r>
-      </w:del>
-      <w:ins w:id="15" w:author="Christian Winkel" w:date="2016-05-19T12:28:00Z">
-        <w:r>
-          <w:t xml:space="preserve"> </w:t>
-        </w:r>
-      </w:ins>
-      <w:del w:id="16" w:author="Christian Winkel" w:date="2016-05-19T12:26:00Z">
-        <w:r>
-          <w:delText>til</w:delText>
-        </w:r>
-      </w:del>
-      <w:ins w:id="17" w:author="Christian Winkel" w:date="2016-05-19T12:26:00Z">
-        <w:r>
-          <w:t>der ligger i</w:t>
-        </w:r>
-      </w:ins>
-      <w:r>
-        <w:t xml:space="preserve"> </w:t>
-      </w:r>
-      <w:proofErr w:type="spellStart"/>
-      <w:r>
-        <w:t>view</w:t>
-      </w:r>
-      <w:proofErr w:type="spellEnd"/>
-      <w:r>
-        <w:t xml:space="preserve"> modellen, kan der kaldes funktioner fra viewet nede i view modellen og ved databindings kan der deles data. </w:t>
-      </w:r>
-      <w:commentRangeEnd w:id="10"/>
+        <w:t xml:space="preserve">Ved brug af MVVM bliver bindingen mellem GUI’en og buisness logikken, løsnet idet at viewet primært er defineret i XAML filen, med en begrænset code-behind. Ved at binde </w:t>
+      </w:r>
+      <w:r>
+        <w:t>viewet til en</w:t>
+      </w:r>
+      <w:r>
+        <w:t xml:space="preserve"> ICommand</w:t>
+      </w:r>
+      <w:r>
+        <w:t>, der ligger i</w:t>
+      </w:r>
+      <w:r>
+        <w:t xml:space="preserve"> view modellen, kan der kaldes funktioner fra viewet nede i view modellen og ved databindings kan der deles data. </w:t>
+      </w:r>
+      <w:r>
+        <w:t xml:space="preserve">Dette er illustreret på </w:t>
+      </w:r>
+      <w:r>
+        <w:fldChar w:fldCharType="begin"/>
+      </w:r>
+      <w:r>
+        <w:instrText xml:space="preserve"> REF _Ref451425031 \h </w:instrText>
+      </w:r>
+      <w:r>
+        <w:fldChar w:fldCharType="separate"/>
+      </w:r>
+      <w:r>
+        <w:t xml:space="preserve">Figur </w:t>
+      </w:r>
       <w:r>
         <w:rPr>
-          <w:rStyle w:val="Kommentarhenvisning"/>
+          <w:noProof/>
         </w:rPr>
-        <w:commentReference w:id="10"/>
-      </w:r>
-      <w:ins w:id="18" w:author="Christian Winkel" w:date="2016-05-19T12:41:00Z">
-        <w:r>
-          <w:t xml:space="preserve">Dette er illustreret på </w:t>
-        </w:r>
-        <w:r>
-          <w:fldChar w:fldCharType="begin"/>
-        </w:r>
-        <w:r>
-          <w:instrText xml:space="preserve"> REF _Ref451425031 \h </w:instrText>
-        </w:r>
-      </w:ins>
-      <w:r>
-        <w:fldChar w:fldCharType="separate"/>
-      </w:r>
-      <w:ins w:id="19" w:author="Christian Winkel" w:date="2016-05-19T12:41:00Z">
-        <w:r>
-          <w:t xml:space="preserve">Figur </w:t>
-        </w:r>
-        <w:r>
-          <w:rPr>
-            <w:noProof/>
-          </w:rPr>
-          <w:t>1</w:t>
-        </w:r>
-        <w:r>
-          <w:fldChar w:fldCharType="end"/>
-        </w:r>
-      </w:ins>
-      <w:del w:id="20" w:author="Christian Winkel" w:date="2016-05-19T10:44:00Z">
-        <w:r>
-          <w:delText xml:space="preserve">Derudover kan der oprettes events i GUI’en, som er bindet til et objekt, og lytter efter en trigger i view modellen. </w:delText>
-        </w:r>
-      </w:del>
+        <w:t>1</w:t>
+      </w:r>
+      <w:r>
+        <w:fldChar w:fldCharType="end"/>
+      </w:r>
     </w:p>
     <w:p>
       <w:pPr>
         <w:keepNext/>
       </w:pPr>
-      <w:commentRangeStart w:id="21"/>
       <w:r>
         <w:rPr>
           <w:noProof/>
-          <w:lang w:val="en-US"/>
+          <w:lang w:eastAsia="da-DK"/>
         </w:rPr>
         <w:drawing>
           <wp:inline distT="0" distB="0" distL="0" distR="0" wp14:anchorId="1E8EAFB4" wp14:editId="62F73D2B">
@@ -272,7 +139,7 @@
                     </pic:cNvPicPr>
                   </pic:nvPicPr>
                   <pic:blipFill>
-                    <a:blip r:embed="rId10">
+                    <a:blip r:embed="rId8">
                       <a:extLst>
                         <a:ext uri="{28A0092B-C50C-407E-A947-70E740481C1C}">
                           <a14:useLocalDpi xmlns:a14="http://schemas.microsoft.com/office/drawing/2010/main" val="0"/>
@@ -303,49 +170,43 @@
           </wp:inline>
         </w:drawing>
       </w:r>
-      <w:commentRangeEnd w:id="21"/>
-      <w:r>
-        <w:rPr>
-          <w:rStyle w:val="Kommentarhenvisning"/>
-        </w:rPr>
-        <w:commentReference w:id="21"/>
-      </w:r>
-      <w:bookmarkStart w:id="22" w:name="_GoBack"/>
-      <w:bookmarkEnd w:id="22"/>
     </w:p>
     <w:p>
       <w:pPr>
-        <w:pStyle w:val="Billedtekst"/>
-      </w:pPr>
-      <w:bookmarkStart w:id="23" w:name="_Ref451425031"/>
+        <w:pStyle w:val="Caption"/>
+      </w:pPr>
+      <w:bookmarkStart w:id="1" w:name="_Ref451425031"/>
       <w:r>
         <w:t xml:space="preserve">Figur </w:t>
       </w:r>
-      <w:fldSimple w:instr=" SEQ Figur \* ARABIC ">
-        <w:ins w:id="24" w:author="Nicklas Nielsen" w:date="2016-05-19T12:14:00Z">
-          <w:r>
-            <w:rPr>
-              <w:noProof/>
-            </w:rPr>
-            <w:t>1</w:t>
-          </w:r>
-        </w:ins>
-        <w:del w:id="25" w:author="Nicklas Nielsen" w:date="2016-05-19T12:14:00Z">
-          <w:r>
-            <w:rPr>
-              <w:noProof/>
-            </w:rPr>
-            <w:delText>4</w:delText>
-          </w:r>
-        </w:del>
-      </w:fldSimple>
-      <w:bookmarkEnd w:id="23"/>
+      <w:r>
+        <w:fldChar w:fldCharType="begin"/>
+      </w:r>
+      <w:r>
+        <w:instrText xml:space="preserve"> SEQ Figur \* ARABIC </w:instrText>
+      </w:r>
+      <w:r>
+        <w:fldChar w:fldCharType="separate"/>
+      </w:r>
+      <w:r>
+        <w:rPr>
+          <w:noProof/>
+        </w:rPr>
+        <w:t>1</w:t>
+      </w:r>
+      <w:r>
+        <w:rPr>
+          <w:noProof/>
+        </w:rPr>
+        <w:fldChar w:fldCharType="end"/>
+      </w:r>
+      <w:bookmarkEnd w:id="1"/>
       <w:r>
         <w:t xml:space="preserve"> - MVVM model</w:t>
       </w:r>
       <w:r>
         <w:rPr>
-          <w:rStyle w:val="Fodnotehenvisning"/>
+          <w:rStyle w:val="FootnoteReference"/>
         </w:rPr>
         <w:footnoteReference w:id="2"/>
       </w:r>
@@ -354,128 +215,33 @@
       <w:r>
         <w:t>For eksempel, i Pristjek220 kan en forretningsmanager tilføje en ny vare til sin forretning. Når varens navn</w:t>
       </w:r>
-      <w:del w:id="26" w:author="Anders Meidahl" w:date="2016-05-19T10:31:00Z">
-        <w:r>
-          <w:delText>, samt</w:delText>
-        </w:r>
-      </w:del>
-      <w:ins w:id="27" w:author="Anders Meidahl" w:date="2016-05-19T10:31:00Z">
-        <w:r>
-          <w:t xml:space="preserve"> og</w:t>
-        </w:r>
-      </w:ins>
-      <w:r>
-        <w:t xml:space="preserve"> pris, er indtastet og der bliver klikket på ’Tilføj vare’, tager view modellen navnet og prisen og forsøger at sende dette videre til modellen. Hvis dette er succesfuldt</w:t>
-      </w:r>
-      <w:del w:id="28" w:author="Nicklas Nielsen" w:date="2016-05-19T12:16:00Z">
-        <w:r>
-          <w:delText xml:space="preserve"> (varen kunne jo allerede eksistere i databasen)</w:delText>
-        </w:r>
-      </w:del>
-      <w:r>
-        <w:t xml:space="preserve">, bliver varen gemt i databasen og en bekræftelses tekst bliver sat, som et label i </w:t>
-      </w:r>
-      <w:proofErr w:type="spellStart"/>
-      <w:r>
-        <w:t>GUI’en</w:t>
-      </w:r>
-      <w:proofErr w:type="spellEnd"/>
-      <w:r>
-        <w:t xml:space="preserve"> er bindet til, og derved kan forretningsmanageren se at hans vare tilføjelse var en succes.</w:t>
+      <w:r>
+        <w:t xml:space="preserve"> og</w:t>
+      </w:r>
+      <w:r>
+        <w:t xml:space="preserve"> pris, er indtastet og der bliver klikket på ’Tilføj vare’, tager view modellen navnet og prisen og forsøger at sende dette videre til modellen. Hvis dette er succesfuldt, bliver varen gemt</w:t>
+      </w:r>
+      <w:r>
+        <w:t xml:space="preserve"> i databasen og en bekræftelses</w:t>
+      </w:r>
+      <w:r>
+        <w:t>tekst bliver sat, som et label i GUI’en er bindet til, og derved kan forretningsmanageren se at hans vare tilføjelse var en succes.</w:t>
       </w:r>
     </w:p>
     <w:p>
-      <w:del w:id="29" w:author="Christian Winkel" w:date="2016-05-19T10:45:00Z">
-        <w:r>
-          <w:delText>Fordi buisness logikken helt fjernes fra code-behind, bliver den uafhængig af selve GUI’en og derved bliver det muligt at udføre Unit testing på koden. Det er vigtigt at koden er testbar, fordi ellers kan der ikke garanteres at programmet fungere efter hensigten.</w:delText>
-        </w:r>
-      </w:del>
-      <w:ins w:id="30" w:author="Christian Winkel" w:date="2016-05-19T10:45:00Z">
-        <w:r>
-          <w:t xml:space="preserve">Fordi at MVVM laver en opdeling af </w:t>
-        </w:r>
-        <w:proofErr w:type="spellStart"/>
-        <w:r>
-          <w:t>GUI’en</w:t>
-        </w:r>
-        <w:proofErr w:type="spellEnd"/>
-        <w:r>
-          <w:t xml:space="preserve"> i et </w:t>
-        </w:r>
-        <w:proofErr w:type="spellStart"/>
-        <w:r>
-          <w:t>view</w:t>
-        </w:r>
-        <w:proofErr w:type="spellEnd"/>
-        <w:r>
-          <w:t xml:space="preserve"> og en viewmodel, er det muligt for teamet at arbejde på begge ting, uden at skulle frygte at ødelægge hinandens kode. </w:t>
-        </w:r>
-      </w:ins>
-      <w:ins w:id="31" w:author="Christian Winkel" w:date="2016-05-19T10:49:00Z">
-        <w:r>
-          <w:t>Ved at indsætte en driver imellem viewet og viewmodellen</w:t>
-        </w:r>
-      </w:ins>
-      <w:ins w:id="32" w:author="Christian Winkel" w:date="2016-05-19T10:50:00Z">
-        <w:r>
-          <w:t xml:space="preserve">, bliver det muligt at unit teste </w:t>
-        </w:r>
-        <w:proofErr w:type="spellStart"/>
-        <w:r>
-          <w:t>GUI’en</w:t>
-        </w:r>
-        <w:proofErr w:type="spellEnd"/>
-        <w:r>
-          <w:t>.</w:t>
-        </w:r>
-      </w:ins>
+      <w:r>
+        <w:t>Fordi at MVVM laver en opdeling af GUI’en i et view og en viewmodel, er det muligt for teamet at arbejde på begge ting, uden at skulle frygte at ødelægge hinandens kode. Ved at indsætte en driver imellem viewet og viewmodellen, bliver det muligt at unit teste GUI’en.</w:t>
+      </w:r>
     </w:p>
     <w:p>
       <w:r>
-        <w:t xml:space="preserve">En anden fordel ved MVVM er, at hvis der i Pristjek220 ønskes at den generede indkøbsliste skal vise prisen i både kroner og </w:t>
-      </w:r>
-      <w:del w:id="33" w:author="Anders Meidahl" w:date="2016-05-19T10:33:00Z">
-        <w:r>
-          <w:delText xml:space="preserve">og i </w:delText>
-        </w:r>
-      </w:del>
-      <w:r>
-        <w:t xml:space="preserve">euro, så er view modellen oplagt til dette. En </w:t>
-      </w:r>
-      <w:proofErr w:type="spellStart"/>
-      <w:r>
-        <w:t>view</w:t>
-      </w:r>
-      <w:proofErr w:type="spellEnd"/>
-      <w:r>
-        <w:t xml:space="preserve"> </w:t>
-      </w:r>
-      <w:proofErr w:type="spellStart"/>
-      <w:r>
-        <w:t>model’s</w:t>
-      </w:r>
-      <w:proofErr w:type="spellEnd"/>
-      <w:r>
-        <w:t xml:space="preserve"> primære opgave er at tage </w:t>
-      </w:r>
-      <w:proofErr w:type="spellStart"/>
-      <w:r>
-        <w:t>dataen</w:t>
-      </w:r>
-      <w:proofErr w:type="spellEnd"/>
-      <w:r>
-        <w:t xml:space="preserve"> fra modellen og formatere det således at det tilpasser </w:t>
-      </w:r>
-      <w:proofErr w:type="spellStart"/>
-      <w:r>
-        <w:t>viewet’s</w:t>
-      </w:r>
-      <w:proofErr w:type="spellEnd"/>
-      <w:r>
-        <w:t xml:space="preserve"> ønske. Så i stedet for at tilføje prisen i euro helt nede i databasen, bliver prisen bare konverteret til euro i view modellen og derfra bindet til en ny en kolonne i den generede indkøbsliste.</w:t>
+        <w:t>En anden fordel ved MVVM er, at hvis der i Pristjek220 ønskes at den generede indkøbsliste skal vise prisen i både kroner og euro, så er view modellen oplagt til dette. En view model’s primære opgave er at tage dataen fra modellen og formatere det således at det tilpasser viewet’s ønske. Så i stedet for at tilføje prisen i euro helt nede i databasen, bliver prisen bare konverteret til euro i view modellen og derfra bindet til en ny en kolonne i den generede indkøbsliste.</w:t>
       </w:r>
     </w:p>
-    <w:p/>
+    <w:p>
+      <w:bookmarkStart w:id="2" w:name="_GoBack"/>
+      <w:bookmarkEnd w:id="2"/>
+    </w:p>
     <w:sectPr>
       <w:pgSz w:w="11906" w:h="16838"/>
       <w:pgMar w:top="1701" w:right="1134" w:bottom="1701" w:left="1134" w:header="708" w:footer="708" w:gutter="0"/>
@@ -486,120 +252,8 @@
 </w:document>
 </file>
 
-<file path=word/comments.xml><?xml version="1.0" encoding="utf-8"?>
-<w:comments xmlns:wpc="http://schemas.microsoft.com/office/word/2010/wordprocessingCanvas" xmlns:cx="http://schemas.microsoft.com/office/drawing/2014/chartex" xmlns:cx1="http://schemas.microsoft.com/office/drawing/2015/9/8/chartex" xmlns:mc="http://schemas.openxmlformats.org/markup-compatibility/2006" xmlns:o="urn:schemas-microsoft-com:office:office" xmlns:r="http://schemas.openxmlformats.org/officeDocument/2006/relationships" xmlns:m="http://schemas.openxmlformats.org/officeDocument/2006/math" xmlns:v="urn:schemas-microsoft-com:vml" xmlns:wp14="http://schemas.microsoft.com/office/word/2010/wordprocessingDrawing" xmlns:wp="http://schemas.openxmlformats.org/drawingml/2006/wordprocessingDrawing" xmlns:w10="urn:schemas-microsoft-com:office:word" xmlns:w="http://schemas.openxmlformats.org/wordprocessingml/2006/main" xmlns:w14="http://schemas.microsoft.com/office/word/2010/wordml" xmlns:w15="http://schemas.microsoft.com/office/word/2012/wordml" xmlns:w16se="http://schemas.microsoft.com/office/word/2015/wordml/symex" xmlns:wpg="http://schemas.microsoft.com/office/word/2010/wordprocessingGroup" xmlns:wpi="http://schemas.microsoft.com/office/word/2010/wordprocessingInk" xmlns:wne="http://schemas.microsoft.com/office/word/2006/wordml" xmlns:wps="http://schemas.microsoft.com/office/word/2010/wordprocessingShape" mc:Ignorable="w14 w15 w16se wp14">
-  <w:comment w:id="9" w:author="Nicklas Nielsen" w:date="2016-05-19T12:10:00Z" w:initials="NN">
-    <w:p>
-      <w:pPr>
-        <w:pStyle w:val="Kommentartekst"/>
-      </w:pPr>
-      <w:r>
-        <w:rPr>
-          <w:rStyle w:val="Kommentarhenvisning"/>
-        </w:rPr>
-        <w:annotationRef/>
-      </w:r>
-      <w:proofErr w:type="spellStart"/>
-      <w:r>
-        <w:t>Kill</w:t>
-      </w:r>
-      <w:proofErr w:type="spellEnd"/>
-      <w:r>
-        <w:t xml:space="preserve"> </w:t>
-      </w:r>
-      <w:proofErr w:type="spellStart"/>
-      <w:r>
-        <w:t>your</w:t>
-      </w:r>
-      <w:proofErr w:type="spellEnd"/>
-      <w:r>
-        <w:t xml:space="preserve"> darlings</w:t>
-      </w:r>
-    </w:p>
-  </w:comment>
-  <w:comment w:id="10" w:author="Nicklas Nielsen" w:date="2016-05-19T12:13:00Z" w:initials="NN">
-    <w:p>
-      <w:pPr>
-        <w:pStyle w:val="Kommentartekst"/>
-      </w:pPr>
-      <w:r>
-        <w:rPr>
-          <w:rStyle w:val="Kommentarhenvisning"/>
-        </w:rPr>
-        <w:annotationRef/>
-      </w:r>
-      <w:r>
-        <w:t xml:space="preserve">Command er ikke bindet til view modellen </w:t>
-      </w:r>
-      <w:r>
-        <w:sym w:font="Wingdings" w:char="F04A"/>
-      </w:r>
-      <w:r>
-        <w:t xml:space="preserve"> I have </w:t>
-      </w:r>
-      <w:proofErr w:type="spellStart"/>
-      <w:r>
-        <w:t>no</w:t>
-      </w:r>
-      <w:proofErr w:type="spellEnd"/>
-      <w:r>
-        <w:t xml:space="preserve"> </w:t>
-      </w:r>
-      <w:proofErr w:type="spellStart"/>
-      <w:r>
-        <w:t>idea</w:t>
-      </w:r>
-      <w:proofErr w:type="spellEnd"/>
-      <w:r>
-        <w:t xml:space="preserve">.. Anders </w:t>
-      </w:r>
-      <w:proofErr w:type="spellStart"/>
-      <w:r>
-        <w:t>said</w:t>
-      </w:r>
-      <w:proofErr w:type="spellEnd"/>
-      <w:r>
-        <w:t xml:space="preserve"> </w:t>
-      </w:r>
-      <w:proofErr w:type="spellStart"/>
-      <w:r>
-        <w:t>this</w:t>
-      </w:r>
-      <w:proofErr w:type="spellEnd"/>
-      <w:r>
-        <w:t>!</w:t>
-      </w:r>
-    </w:p>
-  </w:comment>
-  <w:comment w:id="21" w:author="Nicklas Nielsen" w:date="2016-05-19T12:15:00Z" w:initials="NN">
-    <w:p>
-      <w:pPr>
-        <w:pStyle w:val="Kommentartekst"/>
-      </w:pPr>
-      <w:r>
-        <w:rPr>
-          <w:rStyle w:val="Kommentarhenvisning"/>
-        </w:rPr>
-        <w:annotationRef/>
-      </w:r>
-      <w:r>
-        <w:t>Hvorfor har vi et billede? Der er ingen reference til det i teksten, eller forklaring på hvad det viser.</w:t>
-      </w:r>
-    </w:p>
-  </w:comment>
-</w:comments>
-</file>
-
-<file path=word/commentsExtended.xml><?xml version="1.0" encoding="utf-8"?>
-<w15:commentsEx xmlns:wpc="http://schemas.microsoft.com/office/word/2010/wordprocessingCanvas" xmlns:cx="http://schemas.microsoft.com/office/drawing/2014/chartex" xmlns:cx1="http://schemas.microsoft.com/office/drawing/2015/9/8/chartex" xmlns:mc="http://schemas.openxmlformats.org/markup-compatibility/2006" xmlns:o="urn:schemas-microsoft-com:office:office" xmlns:r="http://schemas.openxmlformats.org/officeDocument/2006/relationships" xmlns:m="http://schemas.openxmlformats.org/officeDocument/2006/math" xmlns:v="urn:schemas-microsoft-com:vml" xmlns:wp14="http://schemas.microsoft.com/office/word/2010/wordprocessingDrawing" xmlns:wp="http://schemas.openxmlformats.org/drawingml/2006/wordprocessingDrawing" xmlns:w10="urn:schemas-microsoft-com:office:word" xmlns:w="http://schemas.openxmlformats.org/wordprocessingml/2006/main" xmlns:w14="http://schemas.microsoft.com/office/word/2010/wordml" xmlns:w15="http://schemas.microsoft.com/office/word/2012/wordml" xmlns:w16se="http://schemas.microsoft.com/office/word/2015/wordml/symex" xmlns:wpg="http://schemas.microsoft.com/office/word/2010/wordprocessingGroup" xmlns:wpi="http://schemas.microsoft.com/office/word/2010/wordprocessingInk" xmlns:wne="http://schemas.microsoft.com/office/word/2006/wordml" xmlns:wps="http://schemas.microsoft.com/office/word/2010/wordprocessingShape" mc:Ignorable="w14 w15 w16se wp14">
-  <w15:commentEx w15:paraId="74D246A5" w15:done="1"/>
-  <w15:commentEx w15:paraId="2EB99A01" w15:done="1"/>
-  <w15:commentEx w15:paraId="606E8257" w15:done="1"/>
-</w15:commentsEx>
-</file>
-
 <file path=word/endnotes.xml><?xml version="1.0" encoding="utf-8"?>
-<w:endnotes xmlns:wpc="http://schemas.microsoft.com/office/word/2010/wordprocessingCanvas" xmlns:cx="http://schemas.microsoft.com/office/drawing/2014/chartex" xmlns:cx1="http://schemas.microsoft.com/office/drawing/2015/9/8/chartex" xmlns:mc="http://schemas.openxmlformats.org/markup-compatibility/2006" xmlns:o="urn:schemas-microsoft-com:office:office" xmlns:r="http://schemas.openxmlformats.org/officeDocument/2006/relationships" xmlns:m="http://schemas.openxmlformats.org/officeDocument/2006/math" xmlns:v="urn:schemas-microsoft-com:vml" xmlns:wp14="http://schemas.microsoft.com/office/word/2010/wordprocessingDrawing" xmlns:wp="http://schemas.openxmlformats.org/drawingml/2006/wordprocessingDrawing" xmlns:w10="urn:schemas-microsoft-com:office:word" xmlns:w="http://schemas.openxmlformats.org/wordprocessingml/2006/main" xmlns:w14="http://schemas.microsoft.com/office/word/2010/wordml" xmlns:w15="http://schemas.microsoft.com/office/word/2012/wordml" xmlns:w16se="http://schemas.microsoft.com/office/word/2015/wordml/symex" xmlns:wpg="http://schemas.microsoft.com/office/word/2010/wordprocessingGroup" xmlns:wpi="http://schemas.microsoft.com/office/word/2010/wordprocessingInk" xmlns:wne="http://schemas.microsoft.com/office/word/2006/wordml" xmlns:wps="http://schemas.microsoft.com/office/word/2010/wordprocessingShape" mc:Ignorable="w14 w15 w16se wp14">
+<w:endnotes xmlns:wpc="http://schemas.microsoft.com/office/word/2010/wordprocessingCanvas" xmlns:mc="http://schemas.openxmlformats.org/markup-compatibility/2006" xmlns:o="urn:schemas-microsoft-com:office:office" xmlns:r="http://schemas.openxmlformats.org/officeDocument/2006/relationships" xmlns:m="http://schemas.openxmlformats.org/officeDocument/2006/math" xmlns:v="urn:schemas-microsoft-com:vml" xmlns:wp14="http://schemas.microsoft.com/office/word/2010/wordprocessingDrawing" xmlns:wp="http://schemas.openxmlformats.org/drawingml/2006/wordprocessingDrawing" xmlns:w10="urn:schemas-microsoft-com:office:word" xmlns:w="http://schemas.openxmlformats.org/wordprocessingml/2006/main" xmlns:w14="http://schemas.microsoft.com/office/word/2010/wordml" xmlns:w15="http://schemas.microsoft.com/office/word/2012/wordml" xmlns:wpg="http://schemas.microsoft.com/office/word/2010/wordprocessingGroup" xmlns:wpi="http://schemas.microsoft.com/office/word/2010/wordprocessingInk" xmlns:wne="http://schemas.microsoft.com/office/word/2006/wordml" xmlns:wps="http://schemas.microsoft.com/office/word/2010/wordprocessingShape" mc:Ignorable="w14 w15 wp14">
   <w:endnote w:type="separator" w:id="-1">
     <w:p>
       <w:pPr>
@@ -624,7 +278,7 @@
 </file>
 
 <file path=word/footnotes.xml><?xml version="1.0" encoding="utf-8"?>
-<w:footnotes xmlns:wpc="http://schemas.microsoft.com/office/word/2010/wordprocessingCanvas" xmlns:cx="http://schemas.microsoft.com/office/drawing/2014/chartex" xmlns:cx1="http://schemas.microsoft.com/office/drawing/2015/9/8/chartex" xmlns:mc="http://schemas.openxmlformats.org/markup-compatibility/2006" xmlns:o="urn:schemas-microsoft-com:office:office" xmlns:r="http://schemas.openxmlformats.org/officeDocument/2006/relationships" xmlns:m="http://schemas.openxmlformats.org/officeDocument/2006/math" xmlns:v="urn:schemas-microsoft-com:vml" xmlns:wp14="http://schemas.microsoft.com/office/word/2010/wordprocessingDrawing" xmlns:wp="http://schemas.openxmlformats.org/drawingml/2006/wordprocessingDrawing" xmlns:w10="urn:schemas-microsoft-com:office:word" xmlns:w="http://schemas.openxmlformats.org/wordprocessingml/2006/main" xmlns:w14="http://schemas.microsoft.com/office/word/2010/wordml" xmlns:w15="http://schemas.microsoft.com/office/word/2012/wordml" xmlns:w16se="http://schemas.microsoft.com/office/word/2015/wordml/symex" xmlns:wpg="http://schemas.microsoft.com/office/word/2010/wordprocessingGroup" xmlns:wpi="http://schemas.microsoft.com/office/word/2010/wordprocessingInk" xmlns:wne="http://schemas.microsoft.com/office/word/2006/wordml" xmlns:wps="http://schemas.microsoft.com/office/word/2010/wordprocessingShape" mc:Ignorable="w14 w15 w16se wp14">
+<w:footnotes xmlns:wpc="http://schemas.microsoft.com/office/word/2010/wordprocessingCanvas" xmlns:mc="http://schemas.openxmlformats.org/markup-compatibility/2006" xmlns:o="urn:schemas-microsoft-com:office:office" xmlns:r="http://schemas.openxmlformats.org/officeDocument/2006/relationships" xmlns:m="http://schemas.openxmlformats.org/officeDocument/2006/math" xmlns:v="urn:schemas-microsoft-com:vml" xmlns:wp14="http://schemas.microsoft.com/office/word/2010/wordprocessingDrawing" xmlns:wp="http://schemas.openxmlformats.org/drawingml/2006/wordprocessingDrawing" xmlns:w10="urn:schemas-microsoft-com:office:word" xmlns:w="http://schemas.openxmlformats.org/wordprocessingml/2006/main" xmlns:w14="http://schemas.microsoft.com/office/word/2010/wordml" xmlns:w15="http://schemas.microsoft.com/office/word/2012/wordml" xmlns:wpg="http://schemas.microsoft.com/office/word/2010/wordprocessingGroup" xmlns:wpi="http://schemas.microsoft.com/office/word/2010/wordprocessingInk" xmlns:wne="http://schemas.microsoft.com/office/word/2006/wordml" xmlns:wps="http://schemas.microsoft.com/office/word/2010/wordprocessingShape" mc:Ignorable="w14 w15 wp14">
   <w:footnote w:type="separator" w:id="-1">
     <w:p>
       <w:pPr>
@@ -648,11 +302,11 @@
   <w:footnote w:id="1">
     <w:p>
       <w:pPr>
-        <w:pStyle w:val="Fodnotetekst"/>
+        <w:pStyle w:val="FootnoteText"/>
       </w:pPr>
       <w:r>
         <w:rPr>
-          <w:rStyle w:val="Fodnotehenvisning"/>
+          <w:rStyle w:val="FootnoteReference"/>
         </w:rPr>
         <w:footnoteRef/>
       </w:r>
@@ -667,11 +321,11 @@
   <w:footnote w:id="2">
     <w:p>
       <w:pPr>
-        <w:pStyle w:val="Fodnotetekst"/>
+        <w:pStyle w:val="FootnoteText"/>
       </w:pPr>
       <w:r>
         <w:rPr>
-          <w:rStyle w:val="Fodnotehenvisning"/>
+          <w:rStyle w:val="FootnoteReference"/>
         </w:rPr>
         <w:footnoteRef/>
       </w:r>
@@ -684,7 +338,7 @@
 </file>
 
 <file path=word/numbering.xml><?xml version="1.0" encoding="utf-8"?>
-<w:numbering xmlns:wpc="http://schemas.microsoft.com/office/word/2010/wordprocessingCanvas" xmlns:cx="http://schemas.microsoft.com/office/drawing/2014/chartex" xmlns:cx1="http://schemas.microsoft.com/office/drawing/2015/9/8/chartex" xmlns:mc="http://schemas.openxmlformats.org/markup-compatibility/2006" xmlns:o="urn:schemas-microsoft-com:office:office" xmlns:r="http://schemas.openxmlformats.org/officeDocument/2006/relationships" xmlns:m="http://schemas.openxmlformats.org/officeDocument/2006/math" xmlns:v="urn:schemas-microsoft-com:vml" xmlns:wp14="http://schemas.microsoft.com/office/word/2010/wordprocessingDrawing" xmlns:wp="http://schemas.openxmlformats.org/drawingml/2006/wordprocessingDrawing" xmlns:w10="urn:schemas-microsoft-com:office:word" xmlns:w="http://schemas.openxmlformats.org/wordprocessingml/2006/main" xmlns:w14="http://schemas.microsoft.com/office/word/2010/wordml" xmlns:w15="http://schemas.microsoft.com/office/word/2012/wordml" xmlns:w16se="http://schemas.microsoft.com/office/word/2015/wordml/symex" xmlns:wpg="http://schemas.microsoft.com/office/word/2010/wordprocessingGroup" xmlns:wpi="http://schemas.microsoft.com/office/word/2010/wordprocessingInk" xmlns:wne="http://schemas.microsoft.com/office/word/2006/wordml" xmlns:wps="http://schemas.microsoft.com/office/word/2010/wordprocessingShape" mc:Ignorable="w14 w15 w16se wp14">
+<w:numbering xmlns:wpc="http://schemas.microsoft.com/office/word/2010/wordprocessingCanvas" xmlns:mc="http://schemas.openxmlformats.org/markup-compatibility/2006" xmlns:o="urn:schemas-microsoft-com:office:office" xmlns:r="http://schemas.openxmlformats.org/officeDocument/2006/relationships" xmlns:m="http://schemas.openxmlformats.org/officeDocument/2006/math" xmlns:v="urn:schemas-microsoft-com:vml" xmlns:wp14="http://schemas.microsoft.com/office/word/2010/wordprocessingDrawing" xmlns:wp="http://schemas.openxmlformats.org/drawingml/2006/wordprocessingDrawing" xmlns:w10="urn:schemas-microsoft-com:office:word" xmlns:w="http://schemas.openxmlformats.org/wordprocessingml/2006/main" xmlns:w14="http://schemas.microsoft.com/office/word/2010/wordml" xmlns:w15="http://schemas.microsoft.com/office/word/2012/wordml" xmlns:wpg="http://schemas.microsoft.com/office/word/2010/wordprocessingGroup" xmlns:wpi="http://schemas.microsoft.com/office/word/2010/wordprocessingInk" xmlns:wne="http://schemas.microsoft.com/office/word/2006/wordml" xmlns:wps="http://schemas.microsoft.com/office/word/2010/wordprocessingShape" mc:Ignorable="w14 w15 wp14">
   <w:abstractNum w:abstractNumId="0" w15:restartNumberingAfterBreak="0">
     <w:nsid w:val="633C38B9"/>
     <w:multiLevelType w:val="multilevel"/>
@@ -692,7 +346,7 @@
     <w:lvl w:ilvl="0">
       <w:start w:val="1"/>
       <w:numFmt w:val="decimal"/>
-      <w:pStyle w:val="Overskrift1"/>
+      <w:pStyle w:val="Heading1"/>
       <w:lvlText w:val="%1"/>
       <w:lvlJc w:val="left"/>
       <w:pPr>
@@ -702,7 +356,7 @@
     <w:lvl w:ilvl="1">
       <w:start w:val="1"/>
       <w:numFmt w:val="decimal"/>
-      <w:pStyle w:val="Overskrift2"/>
+      <w:pStyle w:val="Heading2"/>
       <w:lvlText w:val="%1.%2"/>
       <w:lvlJc w:val="left"/>
       <w:pPr>
@@ -712,7 +366,7 @@
     <w:lvl w:ilvl="2">
       <w:start w:val="1"/>
       <w:numFmt w:val="decimal"/>
-      <w:pStyle w:val="Overskrift3"/>
+      <w:pStyle w:val="Heading3"/>
       <w:lvlText w:val="%1.%2.%3"/>
       <w:lvlJc w:val="left"/>
       <w:pPr>
@@ -722,7 +376,7 @@
     <w:lvl w:ilvl="3">
       <w:start w:val="1"/>
       <w:numFmt w:val="decimal"/>
-      <w:pStyle w:val="Overskrift4"/>
+      <w:pStyle w:val="Heading4"/>
       <w:lvlText w:val="%1.%2.%3.%4"/>
       <w:lvlJc w:val="left"/>
       <w:pPr>
@@ -732,7 +386,7 @@
     <w:lvl w:ilvl="4">
       <w:start w:val="1"/>
       <w:numFmt w:val="decimal"/>
-      <w:pStyle w:val="Overskrift5"/>
+      <w:pStyle w:val="Heading5"/>
       <w:lvlText w:val="%1.%2.%3.%4.%5"/>
       <w:lvlJc w:val="left"/>
       <w:pPr>
@@ -742,7 +396,7 @@
     <w:lvl w:ilvl="5">
       <w:start w:val="1"/>
       <w:numFmt w:val="decimal"/>
-      <w:pStyle w:val="Overskrift6"/>
+      <w:pStyle w:val="Heading6"/>
       <w:lvlText w:val="%1.%2.%3.%4.%5.%6"/>
       <w:lvlJc w:val="left"/>
       <w:pPr>
@@ -752,7 +406,7 @@
     <w:lvl w:ilvl="6">
       <w:start w:val="1"/>
       <w:numFmt w:val="decimal"/>
-      <w:pStyle w:val="Overskrift7"/>
+      <w:pStyle w:val="Heading7"/>
       <w:lvlText w:val="%1.%2.%3.%4.%5.%6.%7"/>
       <w:lvlJc w:val="left"/>
       <w:pPr>
@@ -762,7 +416,7 @@
     <w:lvl w:ilvl="7">
       <w:start w:val="1"/>
       <w:numFmt w:val="decimal"/>
-      <w:pStyle w:val="Overskrift8"/>
+      <w:pStyle w:val="Heading8"/>
       <w:lvlText w:val="%1.%2.%3.%4.%5.%6.%7.%8"/>
       <w:lvlJc w:val="left"/>
       <w:pPr>
@@ -772,7 +426,7 @@
     <w:lvl w:ilvl="8">
       <w:start w:val="1"/>
       <w:numFmt w:val="decimal"/>
-      <w:pStyle w:val="Overskrift9"/>
+      <w:pStyle w:val="Heading9"/>
       <w:lvlText w:val="%1.%2.%3.%4.%5.%6.%7.%8.%9"/>
       <w:lvlJc w:val="left"/>
       <w:pPr>
@@ -786,22 +440,8 @@
 </w:numbering>
 </file>
 
-<file path=word/people.xml><?xml version="1.0" encoding="utf-8"?>
-<w15:people xmlns:wpc="http://schemas.microsoft.com/office/word/2010/wordprocessingCanvas" xmlns:cx="http://schemas.microsoft.com/office/drawing/2014/chartex" xmlns:cx1="http://schemas.microsoft.com/office/drawing/2015/9/8/chartex" xmlns:mc="http://schemas.openxmlformats.org/markup-compatibility/2006" xmlns:o="urn:schemas-microsoft-com:office:office" xmlns:r="http://schemas.openxmlformats.org/officeDocument/2006/relationships" xmlns:m="http://schemas.openxmlformats.org/officeDocument/2006/math" xmlns:v="urn:schemas-microsoft-com:vml" xmlns:wp14="http://schemas.microsoft.com/office/word/2010/wordprocessingDrawing" xmlns:wp="http://schemas.openxmlformats.org/drawingml/2006/wordprocessingDrawing" xmlns:w10="urn:schemas-microsoft-com:office:word" xmlns:w="http://schemas.openxmlformats.org/wordprocessingml/2006/main" xmlns:w14="http://schemas.microsoft.com/office/word/2010/wordml" xmlns:w15="http://schemas.microsoft.com/office/word/2012/wordml" xmlns:w16se="http://schemas.microsoft.com/office/word/2015/wordml/symex" xmlns:wpg="http://schemas.microsoft.com/office/word/2010/wordprocessingGroup" xmlns:wpi="http://schemas.microsoft.com/office/word/2010/wordprocessingInk" xmlns:wne="http://schemas.microsoft.com/office/word/2006/wordml" xmlns:wps="http://schemas.microsoft.com/office/word/2010/wordprocessingShape" mc:Ignorable="w14 w15 w16se wp14">
-  <w15:person w15:author="Nicklas Nielsen">
-    <w15:presenceInfo w15:providerId="Windows Live" w15:userId="9c54dd57f7133cce"/>
-  </w15:person>
-  <w15:person w15:author="Christian Winkel">
-    <w15:presenceInfo w15:providerId="Windows Live" w15:userId="b99337badf0544ed"/>
-  </w15:person>
-  <w15:person w15:author="Anders Meidahl">
-    <w15:presenceInfo w15:providerId="Windows Live" w15:userId="8659d8fb926deb7e"/>
-  </w15:person>
-</w15:people>
-</file>
-
 <file path=word/styles.xml><?xml version="1.0" encoding="utf-8"?>
-<w:styles xmlns:mc="http://schemas.openxmlformats.org/markup-compatibility/2006" xmlns:r="http://schemas.openxmlformats.org/officeDocument/2006/relationships" xmlns:w="http://schemas.openxmlformats.org/wordprocessingml/2006/main" xmlns:w14="http://schemas.microsoft.com/office/word/2010/wordml" xmlns:w15="http://schemas.microsoft.com/office/word/2012/wordml" xmlns:w16se="http://schemas.microsoft.com/office/word/2015/wordml/symex" mc:Ignorable="w14 w15 w16se">
+<w:styles xmlns:mc="http://schemas.openxmlformats.org/markup-compatibility/2006" xmlns:r="http://schemas.openxmlformats.org/officeDocument/2006/relationships" xmlns:w="http://schemas.openxmlformats.org/wordprocessingml/2006/main" xmlns:w14="http://schemas.microsoft.com/office/word/2010/wordml" xmlns:w15="http://schemas.microsoft.com/office/word/2012/wordml" mc:Ignorable="w14 w15">
   <w:docDefaults>
     <w:rPrDefault>
       <w:rPr>
@@ -1204,11 +844,11 @@
       <w:szCs w:val="20"/>
     </w:rPr>
   </w:style>
-  <w:style w:type="paragraph" w:styleId="Overskrift1">
+  <w:style w:type="paragraph" w:styleId="Heading1">
     <w:name w:val="heading 1"/>
     <w:basedOn w:val="Normal"/>
     <w:next w:val="Normal"/>
-    <w:link w:val="Overskrift1Tegn"/>
+    <w:link w:val="Heading1Char"/>
     <w:uiPriority w:val="9"/>
     <w:qFormat/>
     <w:rsid w:val="004E5BCE"/>
@@ -1227,11 +867,11 @@
       <w:szCs w:val="32"/>
     </w:rPr>
   </w:style>
-  <w:style w:type="paragraph" w:styleId="Overskrift2">
+  <w:style w:type="paragraph" w:styleId="Heading2">
     <w:name w:val="heading 2"/>
     <w:basedOn w:val="Normal"/>
     <w:next w:val="Normal"/>
-    <w:link w:val="Overskrift2Tegn"/>
+    <w:link w:val="Heading2Char"/>
     <w:uiPriority w:val="9"/>
     <w:unhideWhenUsed/>
     <w:qFormat/>
@@ -1252,11 +892,11 @@
       <w:szCs w:val="28"/>
     </w:rPr>
   </w:style>
-  <w:style w:type="paragraph" w:styleId="Overskrift3">
+  <w:style w:type="paragraph" w:styleId="Heading3">
     <w:name w:val="heading 3"/>
     <w:basedOn w:val="Normal"/>
     <w:next w:val="Normal"/>
-    <w:link w:val="Overskrift3Tegn"/>
+    <w:link w:val="Heading3Char"/>
     <w:uiPriority w:val="9"/>
     <w:unhideWhenUsed/>
     <w:qFormat/>
@@ -1277,11 +917,11 @@
       <w:szCs w:val="24"/>
     </w:rPr>
   </w:style>
-  <w:style w:type="paragraph" w:styleId="Overskrift4">
+  <w:style w:type="paragraph" w:styleId="Heading4">
     <w:name w:val="heading 4"/>
     <w:basedOn w:val="Normal"/>
     <w:next w:val="Normal"/>
-    <w:link w:val="Overskrift4Tegn"/>
+    <w:link w:val="Heading4Char"/>
     <w:uiPriority w:val="9"/>
     <w:unhideWhenUsed/>
     <w:qFormat/>
@@ -1302,11 +942,11 @@
       <w:szCs w:val="22"/>
     </w:rPr>
   </w:style>
-  <w:style w:type="paragraph" w:styleId="Overskrift5">
+  <w:style w:type="paragraph" w:styleId="Heading5">
     <w:name w:val="heading 5"/>
     <w:basedOn w:val="Normal"/>
     <w:next w:val="Normal"/>
-    <w:link w:val="Overskrift5Tegn"/>
+    <w:link w:val="Heading5Char"/>
     <w:uiPriority w:val="9"/>
     <w:semiHidden/>
     <w:unhideWhenUsed/>
@@ -1329,11 +969,11 @@
       <w:szCs w:val="26"/>
     </w:rPr>
   </w:style>
-  <w:style w:type="paragraph" w:styleId="Overskrift6">
+  <w:style w:type="paragraph" w:styleId="Heading6">
     <w:name w:val="heading 6"/>
     <w:basedOn w:val="Normal"/>
     <w:next w:val="Normal"/>
-    <w:link w:val="Overskrift6Tegn"/>
+    <w:link w:val="Heading6Char"/>
     <w:uiPriority w:val="9"/>
     <w:semiHidden/>
     <w:unhideWhenUsed/>
@@ -1355,11 +995,11 @@
       <w:sz w:val="22"/>
     </w:rPr>
   </w:style>
-  <w:style w:type="paragraph" w:styleId="Overskrift7">
+  <w:style w:type="paragraph" w:styleId="Heading7">
     <w:name w:val="heading 7"/>
     <w:basedOn w:val="Normal"/>
     <w:next w:val="Normal"/>
-    <w:link w:val="Overskrift7Tegn"/>
+    <w:link w:val="Heading7Char"/>
     <w:uiPriority w:val="9"/>
     <w:semiHidden/>
     <w:unhideWhenUsed/>
@@ -1381,11 +1021,11 @@
       <w:spacing w:val="10"/>
     </w:rPr>
   </w:style>
-  <w:style w:type="paragraph" w:styleId="Overskrift8">
+  <w:style w:type="paragraph" w:styleId="Heading8">
     <w:name w:val="heading 8"/>
     <w:basedOn w:val="Normal"/>
     <w:next w:val="Normal"/>
-    <w:link w:val="Overskrift8Tegn"/>
+    <w:link w:val="Heading8Char"/>
     <w:uiPriority w:val="9"/>
     <w:semiHidden/>
     <w:unhideWhenUsed/>
@@ -1407,11 +1047,11 @@
       <w:color w:val="C45911" w:themeColor="accent2" w:themeShade="BF"/>
     </w:rPr>
   </w:style>
-  <w:style w:type="paragraph" w:styleId="Overskrift9">
+  <w:style w:type="paragraph" w:styleId="Heading9">
     <w:name w:val="heading 9"/>
     <w:basedOn w:val="Normal"/>
     <w:next w:val="Normal"/>
-    <w:link w:val="Overskrift9Tegn"/>
+    <w:link w:val="Heading9Char"/>
     <w:uiPriority w:val="9"/>
     <w:semiHidden/>
     <w:unhideWhenUsed/>
@@ -1433,13 +1073,13 @@
       <w:color w:val="823B0B" w:themeColor="accent2" w:themeShade="7F"/>
     </w:rPr>
   </w:style>
-  <w:style w:type="character" w:default="1" w:styleId="Standardskrifttypeiafsnit">
+  <w:style w:type="character" w:default="1" w:styleId="DefaultParagraphFont">
     <w:name w:val="Default Paragraph Font"/>
     <w:uiPriority w:val="1"/>
     <w:semiHidden/>
     <w:unhideWhenUsed/>
   </w:style>
-  <w:style w:type="table" w:default="1" w:styleId="Tabel-Normal">
+  <w:style w:type="table" w:default="1" w:styleId="TableNormal">
     <w:name w:val="Normal Table"/>
     <w:uiPriority w:val="99"/>
     <w:semiHidden/>
@@ -1454,16 +1094,16 @@
       </w:tblCellMar>
     </w:tblPr>
   </w:style>
-  <w:style w:type="numbering" w:default="1" w:styleId="Ingenoversigt">
+  <w:style w:type="numbering" w:default="1" w:styleId="NoList">
     <w:name w:val="No List"/>
     <w:uiPriority w:val="99"/>
     <w:semiHidden/>
     <w:unhideWhenUsed/>
   </w:style>
-  <w:style w:type="character" w:customStyle="1" w:styleId="Overskrift1Tegn">
-    <w:name w:val="Overskrift 1 Tegn"/>
-    <w:basedOn w:val="Standardskrifttypeiafsnit"/>
-    <w:link w:val="Overskrift1"/>
+  <w:style w:type="character" w:customStyle="1" w:styleId="Heading1Char">
+    <w:name w:val="Heading 1 Char"/>
+    <w:basedOn w:val="DefaultParagraphFont"/>
+    <w:link w:val="Heading1"/>
     <w:uiPriority w:val="9"/>
     <w:rsid w:val="004E5BCE"/>
     <w:rPr>
@@ -1474,10 +1114,10 @@
       <w:szCs w:val="32"/>
     </w:rPr>
   </w:style>
-  <w:style w:type="character" w:customStyle="1" w:styleId="Overskrift2Tegn">
-    <w:name w:val="Overskrift 2 Tegn"/>
-    <w:basedOn w:val="Standardskrifttypeiafsnit"/>
-    <w:link w:val="Overskrift2"/>
+  <w:style w:type="character" w:customStyle="1" w:styleId="Heading2Char">
+    <w:name w:val="Heading 2 Char"/>
+    <w:basedOn w:val="DefaultParagraphFont"/>
+    <w:link w:val="Heading2"/>
     <w:uiPriority w:val="9"/>
     <w:rsid w:val="004E5BCE"/>
     <w:rPr>
@@ -1488,10 +1128,10 @@
       <w:szCs w:val="28"/>
     </w:rPr>
   </w:style>
-  <w:style w:type="character" w:customStyle="1" w:styleId="Overskrift3Tegn">
-    <w:name w:val="Overskrift 3 Tegn"/>
-    <w:basedOn w:val="Standardskrifttypeiafsnit"/>
-    <w:link w:val="Overskrift3"/>
+  <w:style w:type="character" w:customStyle="1" w:styleId="Heading3Char">
+    <w:name w:val="Heading 3 Char"/>
+    <w:basedOn w:val="DefaultParagraphFont"/>
+    <w:link w:val="Heading3"/>
     <w:uiPriority w:val="9"/>
     <w:rsid w:val="004E5BCE"/>
     <w:rPr>
@@ -1502,10 +1142,10 @@
       <w:szCs w:val="24"/>
     </w:rPr>
   </w:style>
-  <w:style w:type="character" w:customStyle="1" w:styleId="Overskrift4Tegn">
-    <w:name w:val="Overskrift 4 Tegn"/>
-    <w:basedOn w:val="Standardskrifttypeiafsnit"/>
-    <w:link w:val="Overskrift4"/>
+  <w:style w:type="character" w:customStyle="1" w:styleId="Heading4Char">
+    <w:name w:val="Heading 4 Char"/>
+    <w:basedOn w:val="DefaultParagraphFont"/>
+    <w:link w:val="Heading4"/>
     <w:uiPriority w:val="9"/>
     <w:rsid w:val="004E5BCE"/>
     <w:rPr>
@@ -1514,10 +1154,10 @@
       <w:spacing w:val="10"/>
     </w:rPr>
   </w:style>
-  <w:style w:type="character" w:customStyle="1" w:styleId="Overskrift5Tegn">
-    <w:name w:val="Overskrift 5 Tegn"/>
-    <w:basedOn w:val="Standardskrifttypeiafsnit"/>
-    <w:link w:val="Overskrift5"/>
+  <w:style w:type="character" w:customStyle="1" w:styleId="Heading5Char">
+    <w:name w:val="Heading 5 Char"/>
+    <w:basedOn w:val="DefaultParagraphFont"/>
+    <w:link w:val="Heading5"/>
     <w:uiPriority w:val="9"/>
     <w:semiHidden/>
     <w:rsid w:val="004E5BCE"/>
@@ -1529,10 +1169,10 @@
       <w:szCs w:val="26"/>
     </w:rPr>
   </w:style>
-  <w:style w:type="character" w:customStyle="1" w:styleId="Overskrift6Tegn">
-    <w:name w:val="Overskrift 6 Tegn"/>
-    <w:basedOn w:val="Standardskrifttypeiafsnit"/>
-    <w:link w:val="Overskrift6"/>
+  <w:style w:type="character" w:customStyle="1" w:styleId="Heading6Char">
+    <w:name w:val="Heading 6 Char"/>
+    <w:basedOn w:val="DefaultParagraphFont"/>
+    <w:link w:val="Heading6"/>
     <w:uiPriority w:val="9"/>
     <w:semiHidden/>
     <w:rsid w:val="004E5BCE"/>
@@ -1544,10 +1184,10 @@
       <w:szCs w:val="20"/>
     </w:rPr>
   </w:style>
-  <w:style w:type="character" w:customStyle="1" w:styleId="Overskrift7Tegn">
-    <w:name w:val="Overskrift 7 Tegn"/>
-    <w:basedOn w:val="Standardskrifttypeiafsnit"/>
-    <w:link w:val="Overskrift7"/>
+  <w:style w:type="character" w:customStyle="1" w:styleId="Heading7Char">
+    <w:name w:val="Heading 7 Char"/>
+    <w:basedOn w:val="DefaultParagraphFont"/>
+    <w:link w:val="Heading7"/>
     <w:uiPriority w:val="9"/>
     <w:semiHidden/>
     <w:rsid w:val="004E5BCE"/>
@@ -1561,10 +1201,10 @@
       <w:szCs w:val="20"/>
     </w:rPr>
   </w:style>
-  <w:style w:type="character" w:customStyle="1" w:styleId="Overskrift8Tegn">
-    <w:name w:val="Overskrift 8 Tegn"/>
-    <w:basedOn w:val="Standardskrifttypeiafsnit"/>
-    <w:link w:val="Overskrift8"/>
+  <w:style w:type="character" w:customStyle="1" w:styleId="Heading8Char">
+    <w:name w:val="Heading 8 Char"/>
+    <w:basedOn w:val="DefaultParagraphFont"/>
+    <w:link w:val="Heading8"/>
     <w:uiPriority w:val="9"/>
     <w:semiHidden/>
     <w:rsid w:val="004E5BCE"/>
@@ -1578,10 +1218,10 @@
       <w:szCs w:val="20"/>
     </w:rPr>
   </w:style>
-  <w:style w:type="character" w:customStyle="1" w:styleId="Overskrift9Tegn">
-    <w:name w:val="Overskrift 9 Tegn"/>
-    <w:basedOn w:val="Standardskrifttypeiafsnit"/>
-    <w:link w:val="Overskrift9"/>
+  <w:style w:type="character" w:customStyle="1" w:styleId="Heading9Char">
+    <w:name w:val="Heading 9 Char"/>
+    <w:basedOn w:val="DefaultParagraphFont"/>
+    <w:link w:val="Heading9"/>
     <w:uiPriority w:val="9"/>
     <w:semiHidden/>
     <w:rsid w:val="004E5BCE"/>
@@ -1595,7 +1235,7 @@
       <w:szCs w:val="20"/>
     </w:rPr>
   </w:style>
-  <w:style w:type="paragraph" w:styleId="Billedtekst">
+  <w:style w:type="paragraph" w:styleId="Caption">
     <w:name w:val="caption"/>
     <w:basedOn w:val="Normal"/>
     <w:next w:val="Normal"/>
@@ -1611,10 +1251,10 @@
       <w:szCs w:val="18"/>
     </w:rPr>
   </w:style>
-  <w:style w:type="paragraph" w:styleId="Fodnotetekst">
+  <w:style w:type="paragraph" w:styleId="FootnoteText">
     <w:name w:val="footnote text"/>
     <w:basedOn w:val="Normal"/>
-    <w:link w:val="FodnotetekstTegn"/>
+    <w:link w:val="FootnoteTextChar"/>
     <w:uiPriority w:val="99"/>
     <w:semiHidden/>
     <w:unhideWhenUsed/>
@@ -1623,10 +1263,10 @@
       <w:spacing w:after="0" w:line="240" w:lineRule="auto"/>
     </w:pPr>
   </w:style>
-  <w:style w:type="character" w:customStyle="1" w:styleId="FodnotetekstTegn">
-    <w:name w:val="Fodnotetekst Tegn"/>
-    <w:basedOn w:val="Standardskrifttypeiafsnit"/>
-    <w:link w:val="Fodnotetekst"/>
+  <w:style w:type="character" w:customStyle="1" w:styleId="FootnoteTextChar">
+    <w:name w:val="Footnote Text Char"/>
+    <w:basedOn w:val="DefaultParagraphFont"/>
+    <w:link w:val="FootnoteText"/>
     <w:uiPriority w:val="99"/>
     <w:semiHidden/>
     <w:rsid w:val="004E5BCE"/>
@@ -1636,9 +1276,9 @@
       <w:szCs w:val="20"/>
     </w:rPr>
   </w:style>
-  <w:style w:type="character" w:styleId="Fodnotehenvisning">
+  <w:style w:type="character" w:styleId="FootnoteReference">
     <w:name w:val="footnote reference"/>
-    <w:basedOn w:val="Standardskrifttypeiafsnit"/>
+    <w:basedOn w:val="DefaultParagraphFont"/>
     <w:uiPriority w:val="99"/>
     <w:unhideWhenUsed/>
     <w:rsid w:val="004E5BCE"/>
@@ -1646,9 +1286,9 @@
       <w:vertAlign w:val="superscript"/>
     </w:rPr>
   </w:style>
-  <w:style w:type="character" w:styleId="Kommentarhenvisning">
+  <w:style w:type="character" w:styleId="CommentReference">
     <w:name w:val="annotation reference"/>
-    <w:basedOn w:val="Standardskrifttypeiafsnit"/>
+    <w:basedOn w:val="DefaultParagraphFont"/>
     <w:uiPriority w:val="99"/>
     <w:semiHidden/>
     <w:unhideWhenUsed/>
@@ -1658,10 +1298,10 @@
       <w:szCs w:val="16"/>
     </w:rPr>
   </w:style>
-  <w:style w:type="paragraph" w:styleId="Kommentartekst">
+  <w:style w:type="paragraph" w:styleId="CommentText">
     <w:name w:val="annotation text"/>
     <w:basedOn w:val="Normal"/>
-    <w:link w:val="KommentartekstTegn"/>
+    <w:link w:val="CommentTextChar"/>
     <w:uiPriority w:val="99"/>
     <w:semiHidden/>
     <w:unhideWhenUsed/>
@@ -1670,10 +1310,10 @@
       <w:spacing w:line="240" w:lineRule="auto"/>
     </w:pPr>
   </w:style>
-  <w:style w:type="character" w:customStyle="1" w:styleId="KommentartekstTegn">
-    <w:name w:val="Kommentartekst Tegn"/>
-    <w:basedOn w:val="Standardskrifttypeiafsnit"/>
-    <w:link w:val="Kommentartekst"/>
+  <w:style w:type="character" w:customStyle="1" w:styleId="CommentTextChar">
+    <w:name w:val="Comment Text Char"/>
+    <w:basedOn w:val="DefaultParagraphFont"/>
+    <w:link w:val="CommentText"/>
     <w:uiPriority w:val="99"/>
     <w:semiHidden/>
     <w:rsid w:val="004E5BCE"/>
@@ -1683,10 +1323,10 @@
       <w:szCs w:val="20"/>
     </w:rPr>
   </w:style>
-  <w:style w:type="paragraph" w:styleId="Markeringsbobletekst">
+  <w:style w:type="paragraph" w:styleId="BalloonText">
     <w:name w:val="Balloon Text"/>
     <w:basedOn w:val="Normal"/>
-    <w:link w:val="MarkeringsbobletekstTegn"/>
+    <w:link w:val="BalloonTextChar"/>
     <w:uiPriority w:val="99"/>
     <w:semiHidden/>
     <w:unhideWhenUsed/>
@@ -1700,10 +1340,10 @@
       <w:szCs w:val="18"/>
     </w:rPr>
   </w:style>
-  <w:style w:type="character" w:customStyle="1" w:styleId="MarkeringsbobletekstTegn">
-    <w:name w:val="Markeringsbobletekst Tegn"/>
-    <w:basedOn w:val="Standardskrifttypeiafsnit"/>
-    <w:link w:val="Markeringsbobletekst"/>
+  <w:style w:type="character" w:customStyle="1" w:styleId="BalloonTextChar">
+    <w:name w:val="Balloon Text Char"/>
+    <w:basedOn w:val="DefaultParagraphFont"/>
+    <w:link w:val="BalloonText"/>
     <w:uiPriority w:val="99"/>
     <w:semiHidden/>
     <w:rsid w:val="004E5BCE"/>
@@ -1713,11 +1353,11 @@
       <w:szCs w:val="18"/>
     </w:rPr>
   </w:style>
-  <w:style w:type="paragraph" w:styleId="Kommentaremne">
+  <w:style w:type="paragraph" w:styleId="CommentSubject">
     <w:name w:val="annotation subject"/>
-    <w:basedOn w:val="Kommentartekst"/>
-    <w:next w:val="Kommentartekst"/>
-    <w:link w:val="KommentaremneTegn"/>
+    <w:basedOn w:val="CommentText"/>
+    <w:next w:val="CommentText"/>
+    <w:link w:val="CommentSubjectChar"/>
     <w:uiPriority w:val="99"/>
     <w:semiHidden/>
     <w:unhideWhenUsed/>
@@ -1727,10 +1367,10 @@
       <w:bCs/>
     </w:rPr>
   </w:style>
-  <w:style w:type="character" w:customStyle="1" w:styleId="KommentaremneTegn">
-    <w:name w:val="Kommentaremne Tegn"/>
-    <w:basedOn w:val="KommentartekstTegn"/>
-    <w:link w:val="Kommentaremne"/>
+  <w:style w:type="character" w:customStyle="1" w:styleId="CommentSubjectChar">
+    <w:name w:val="Comment Subject Char"/>
+    <w:basedOn w:val="CommentTextChar"/>
+    <w:link w:val="CommentSubject"/>
     <w:uiPriority w:val="99"/>
     <w:semiHidden/>
     <w:rsid w:val="004E5BCE"/>
@@ -2011,7 +1651,7 @@
 </file>
 
 <file path=customXml/itemProps1.xml><?xml version="1.0" encoding="utf-8"?>
-<ds:datastoreItem xmlns:ds="http://schemas.openxmlformats.org/officeDocument/2006/customXml" ds:itemID="{1A1FBC75-2A15-479C-95B5-C5124DF3D9FF}">
+<ds:datastoreItem xmlns:ds="http://schemas.openxmlformats.org/officeDocument/2006/customXml" ds:itemID="{E54A4520-AF65-43EA-9C6E-DB4DD16E2395}">
   <ds:schemaRefs>
     <ds:schemaRef ds:uri="http://schemas.openxmlformats.org/officeDocument/2006/bibliography"/>
   </ds:schemaRefs>

</xml_diff>